<commit_message>
Pablo's minor comments on Arch's latest changes. Wording might be right, but Pablo feels rationale is confusing.
</commit_message>
<xml_diff>
--- a/P0076-vec_policy.docx
+++ b/P0076-vec_policy.docx
@@ -406,12 +406,14 @@
       <w:r>
         <w:t xml:space="preserve"> and constant </w:t>
       </w:r>
+      <w:proofErr w:type="spellStart"/>
       <w:r>
         <w:rPr>
           <w:rStyle w:val="Codeinline"/>
         </w:rPr>
         <w:t>unseq</w:t>
       </w:r>
+      <w:proofErr w:type="spellEnd"/>
       <w:r>
         <w:t xml:space="preserve"> analogous to the other policy types and constants in the Parallel</w:t>
       </w:r>
@@ -2046,33 +2048,28 @@
           <w:ilvl w:val="0"/>
           <w:numId w:val="44"/>
         </w:numPr>
-        <w:rPr>
-          <w:rPrChange w:id="5" w:author="Robison, Arch" w:date="2016-02-02T11:31:00Z">
-            <w:rPr/>
-          </w:rPrChange>
-        </w:rPr>
-        <w:pPrChange w:id="6" w:author="Robison, Arch" w:date="2016-02-02T11:31:00Z">
+        <w:pPrChange w:id="5" w:author="Robison, Arch" w:date="2016-02-02T11:31:00Z">
           <w:pPr>
             <w:pStyle w:val="Code"/>
           </w:pPr>
         </w:pPrChange>
       </w:pPr>
-      <w:ins w:id="7" w:author="Robison, Arch" w:date="2016-02-02T11:31:00Z">
+      <w:ins w:id="6" w:author="Robison, Arch" w:date="2016-02-02T11:31:00Z">
         <w:r>
           <w:t xml:space="preserve">Changed formal </w:t>
         </w:r>
       </w:ins>
-      <w:ins w:id="8" w:author="Robison, Arch" w:date="2016-02-02T11:32:00Z">
+      <w:ins w:id="7" w:author="Robison, Arch" w:date="2016-02-02T11:32:00Z">
         <w:r>
           <w:t>specification</w:t>
         </w:r>
       </w:ins>
-      <w:ins w:id="9" w:author="Robison, Arch" w:date="2016-02-02T11:31:00Z">
+      <w:ins w:id="8" w:author="Robison, Arch" w:date="2016-02-02T11:31:00Z">
         <w:r>
           <w:t xml:space="preserve"> to use </w:t>
         </w:r>
       </w:ins>
-      <w:ins w:id="10" w:author="Robison, Arch" w:date="2016-02-02T11:32:00Z">
+      <w:ins w:id="9" w:author="Robison, Arch" w:date="2016-02-02T11:32:00Z">
         <w:r>
           <w:t>“staple induction” instead of contexts.</w:t>
         </w:r>
@@ -2292,6 +2289,7 @@
       <w:r>
         <w:t xml:space="preserve"> </w:t>
       </w:r>
+      <w:proofErr w:type="spellStart"/>
       <w:r>
         <w:t>vector</w:t>
       </w:r>
@@ -2301,6 +2299,7 @@
         </w:rPr>
         <w:t>_execution_policy</w:t>
       </w:r>
+      <w:proofErr w:type="spellEnd"/>
       <w:r>
         <w:t xml:space="preserve"> from </w:t>
       </w:r>
@@ -2399,14 +2398,12 @@
       <w:r>
         <w:t>auto-</w:t>
       </w:r>
-      <w:proofErr w:type="spellStart"/>
       <w:r>
         <w:t>vectoriz</w:t>
       </w:r>
       <w:r>
         <w:t>ed</w:t>
       </w:r>
-      <w:proofErr w:type="spellEnd"/>
       <w:r>
         <w:t>.</w:t>
       </w:r>
@@ -3153,7 +3150,7 @@
       <w:r>
         <w:t>switches like “</w:t>
       </w:r>
-      <w:hyperlink r:id="rId10" w:history="1">
+      <w:hyperlink r:id="rId11" w:history="1">
         <w:r>
           <w:rPr>
             <w:rStyle w:val="Hyperlink"/>
@@ -8245,6 +8242,7 @@
       <w:r>
         <w:t xml:space="preserve">Though we don’t propose it for standardization at this time, we note that </w:t>
       </w:r>
+      <w:proofErr w:type="spellStart"/>
       <w:r>
         <w:rPr>
           <w:rStyle w:val="Codeinline"/>
@@ -8257,6 +8255,7 @@
         </w:rPr>
         <w:t>_execution_policy</w:t>
       </w:r>
+      <w:proofErr w:type="spellEnd"/>
       <w:r>
         <w:t xml:space="preserve"> could be </w:t>
       </w:r>
@@ -8300,333 +8299,333 @@
         <w:pStyle w:val="Code"/>
         <w:ind w:left="720"/>
       </w:pPr>
+      <w:proofErr w:type="gramStart"/>
+      <w:r>
+        <w:t>struct</w:t>
+      </w:r>
+      <w:proofErr w:type="gramEnd"/>
+      <w:r>
+        <w:t xml:space="preserve"> </w:t>
+      </w:r>
       <w:proofErr w:type="spellStart"/>
+      <w:r>
+        <w:t>my_policy</w:t>
+      </w:r>
+      <w:proofErr w:type="spellEnd"/>
+      <w:r>
+        <w:t xml:space="preserve">: </w:t>
+      </w:r>
+      <w:proofErr w:type="spellStart"/>
+      <w:r>
+        <w:t>vector</w:t>
+      </w:r>
+      <w:r>
+        <w:t>_execution_policy</w:t>
+      </w:r>
+      <w:proofErr w:type="spellEnd"/>
+      <w:r>
+        <w:t xml:space="preserve"> {</w:t>
+      </w:r>
+    </w:p>
+    <w:p>
+      <w:pPr>
+        <w:pStyle w:val="Code"/>
+        <w:ind w:left="720"/>
+      </w:pPr>
+      <w:r>
+        <w:t xml:space="preserve">    </w:t>
+      </w:r>
       <w:proofErr w:type="gramStart"/>
       <w:r>
-        <w:t>struct</w:t>
+        <w:t>static</w:t>
+      </w:r>
+      <w:proofErr w:type="gramEnd"/>
+      <w:r>
+        <w:t xml:space="preserve"> </w:t>
+      </w:r>
+      <w:proofErr w:type="spellStart"/>
+      <w:r>
+        <w:t>const</w:t>
+      </w:r>
+      <w:proofErr w:type="spellEnd"/>
+      <w:r>
+        <w:t xml:space="preserve"> int </w:t>
+      </w:r>
+      <w:proofErr w:type="spellStart"/>
+      <w:r>
+        <w:rPr>
+          <w:b/>
+        </w:rPr>
+        <w:t>safelen</w:t>
+      </w:r>
+      <w:proofErr w:type="spellEnd"/>
+      <w:r>
+        <w:t xml:space="preserve"> = </w:t>
+      </w:r>
+      <w:r>
+        <w:t>8</w:t>
+      </w:r>
+      <w:r>
+        <w:t>;</w:t>
+      </w:r>
+    </w:p>
+    <w:p>
+      <w:pPr>
+        <w:pStyle w:val="Code"/>
+        <w:ind w:left="720"/>
+      </w:pPr>
+      <w:r>
+        <w:t xml:space="preserve">    </w:t>
+      </w:r>
+      <w:proofErr w:type="gramStart"/>
+      <w:r>
+        <w:t>static</w:t>
+      </w:r>
+      <w:proofErr w:type="gramEnd"/>
+      <w:r>
+        <w:t xml:space="preserve"> </w:t>
+      </w:r>
+      <w:proofErr w:type="spellStart"/>
+      <w:r>
+        <w:t>const</w:t>
+      </w:r>
+      <w:proofErr w:type="spellEnd"/>
+      <w:r>
+        <w:t xml:space="preserve"> bool </w:t>
+      </w:r>
+      <w:proofErr w:type="spellStart"/>
+      <w:r>
+        <w:rPr>
+          <w:b/>
+        </w:rPr>
+        <w:t>vectorize_remainder</w:t>
+      </w:r>
+      <w:proofErr w:type="spellEnd"/>
+      <w:r>
+        <w:t xml:space="preserve"> = true;</w:t>
+      </w:r>
+    </w:p>
+    <w:p>
+      <w:pPr>
+        <w:pStyle w:val="Code"/>
+        <w:ind w:left="720"/>
+      </w:pPr>
+      <w:r>
+        <w:t>};</w:t>
+      </w:r>
+    </w:p>
+    <w:p>
+      <w:pPr>
+        <w:pStyle w:val="Code"/>
+        <w:ind w:left="720"/>
+      </w:pPr>
+    </w:p>
+    <w:p>
+      <w:pPr>
+        <w:pStyle w:val="Code"/>
+        <w:ind w:left="720"/>
+      </w:pPr>
+      <w:proofErr w:type="spellStart"/>
+      <w:r>
+        <w:t>for_</w:t>
+      </w:r>
+      <w:proofErr w:type="gramStart"/>
+      <w:r>
+        <w:t>loop</w:t>
+      </w:r>
+      <w:proofErr w:type="spellEnd"/>
+      <w:r>
+        <w:t>(</w:t>
+      </w:r>
+      <w:proofErr w:type="gramEnd"/>
+      <w:r>
+        <w:t xml:space="preserve"> </w:t>
+      </w:r>
+      <w:proofErr w:type="spellStart"/>
+      <w:r>
+        <w:t>my_policy</w:t>
+      </w:r>
+      <w:proofErr w:type="spellEnd"/>
+      <w:r>
+        <w:t>(), 0, 1912, [&amp;](int i) {</w:t>
+      </w:r>
+    </w:p>
+    <w:p>
+      <w:pPr>
+        <w:pStyle w:val="Code"/>
+        <w:ind w:left="720"/>
+      </w:pPr>
+      <w:r>
+        <w:t xml:space="preserve">    </w:t>
+      </w:r>
+      <w:proofErr w:type="gramStart"/>
+      <w:r>
+        <w:rPr>
+          <w:bCs/>
+        </w:rPr>
+        <w:t>Z[</w:t>
+      </w:r>
+      <w:proofErr w:type="gramEnd"/>
+      <w:r>
+        <w:rPr>
+          <w:bCs/>
+        </w:rPr>
+        <w:t>i+8] = Z[i]*A;</w:t>
+      </w:r>
+    </w:p>
+    <w:p>
+      <w:pPr>
+        <w:pStyle w:val="Code"/>
+        <w:ind w:left="720"/>
+      </w:pPr>
+      <w:r>
+        <w:t>});</w:t>
+      </w:r>
+    </w:p>
+    <w:p>
+      <w:pPr>
+        <w:pStyle w:val="Body"/>
+      </w:pPr>
+      <w:r>
+        <w:t xml:space="preserve">Here, </w:t>
+      </w:r>
+      <w:proofErr w:type="spellStart"/>
+      <w:r>
+        <w:rPr>
+          <w:rStyle w:val="Codeinline"/>
+        </w:rPr>
+        <w:t>safelen</w:t>
+      </w:r>
+      <w:proofErr w:type="spellEnd"/>
+      <w:r>
+        <w:t xml:space="preserve"> is a </w:t>
+      </w:r>
+      <w:r>
+        <w:rPr>
+          <w:i/>
+        </w:rPr>
+        <w:t xml:space="preserve">semantic </w:t>
+      </w:r>
+      <w:r>
+        <w:t>piece of information</w:t>
+      </w:r>
+      <w:r>
+        <w:t xml:space="preserve">, similar to a </w:t>
+      </w:r>
+      <w:proofErr w:type="spellStart"/>
+      <w:r>
+        <w:rPr>
+          <w:rStyle w:val="Codeinline"/>
+        </w:rPr>
+        <w:t>safelen</w:t>
+      </w:r>
+      <w:proofErr w:type="spellEnd"/>
+      <w:r>
+        <w:t xml:space="preserve"> </w:t>
+      </w:r>
+      <w:r>
+        <w:t xml:space="preserve">clause in OpenMP 4.0, </w:t>
+      </w:r>
+      <w:r>
+        <w:t>that says t</w:t>
+      </w:r>
+      <w:r>
+        <w:t xml:space="preserve">hat </w:t>
+      </w:r>
+      <w:r>
+        <w:t>the (i+</w:t>
+      </w:r>
+      <w:r>
+        <w:t>9</w:t>
+      </w:r>
+      <w:proofErr w:type="gramStart"/>
+      <w:r>
+        <w:t>)</w:t>
+      </w:r>
+      <w:proofErr w:type="spellStart"/>
+      <w:r>
+        <w:t>th</w:t>
       </w:r>
       <w:proofErr w:type="spellEnd"/>
       <w:proofErr w:type="gramEnd"/>
       <w:r>
-        <w:t xml:space="preserve"> </w:t>
+        <w:rPr>
+          <w:rStyle w:val="FootnoteReference"/>
+        </w:rPr>
+        <w:footnoteReference w:id="7"/>
+      </w:r>
+      <w:r>
+        <w:t xml:space="preserve"> application of the function cannot start until the ith and prior applications complete.  For programmers to rely on this in portable code would require standardizing it.</w:t>
+      </w:r>
+    </w:p>
+    <w:p>
+      <w:r>
+        <w:t xml:space="preserve">In contrast, </w:t>
       </w:r>
       <w:proofErr w:type="spellStart"/>
       <w:r>
-        <w:t>my_policy</w:t>
+        <w:rPr>
+          <w:rStyle w:val="Codeinline"/>
+        </w:rPr>
+        <w:t>vectorize_remainder</w:t>
       </w:r>
       <w:proofErr w:type="spellEnd"/>
       <w:r>
-        <w:t xml:space="preserve">: </w:t>
-      </w:r>
-      <w:r>
-        <w:t>vector</w:t>
-      </w:r>
-      <w:r>
-        <w:t>_execution_policy {</w:t>
-      </w:r>
-    </w:p>
-    <w:p>
-      <w:pPr>
-        <w:pStyle w:val="Code"/>
-        <w:ind w:left="720"/>
-      </w:pPr>
-      <w:r>
-        <w:t xml:space="preserve">    </w:t>
-      </w:r>
-      <w:proofErr w:type="gramStart"/>
-      <w:r>
-        <w:t>static</w:t>
-      </w:r>
-      <w:proofErr w:type="gramEnd"/>
-      <w:r>
-        <w:t xml:space="preserve"> </w:t>
-      </w:r>
-      <w:proofErr w:type="spellStart"/>
-      <w:r>
-        <w:t>const</w:t>
-      </w:r>
-      <w:proofErr w:type="spellEnd"/>
-      <w:r>
-        <w:t xml:space="preserve"> int </w:t>
-      </w:r>
-      <w:proofErr w:type="spellStart"/>
-      <w:r>
-        <w:rPr>
-          <w:b/>
-        </w:rPr>
-        <w:t>safelen</w:t>
-      </w:r>
-      <w:proofErr w:type="spellEnd"/>
-      <w:r>
-        <w:t xml:space="preserve"> = </w:t>
-      </w:r>
-      <w:r>
-        <w:t>8</w:t>
-      </w:r>
-      <w:r>
-        <w:t>;</w:t>
-      </w:r>
-    </w:p>
-    <w:p>
-      <w:pPr>
-        <w:pStyle w:val="Code"/>
-        <w:ind w:left="720"/>
-      </w:pPr>
-      <w:r>
-        <w:t xml:space="preserve">    </w:t>
-      </w:r>
-      <w:proofErr w:type="gramStart"/>
-      <w:r>
-        <w:t>static</w:t>
-      </w:r>
-      <w:proofErr w:type="gramEnd"/>
-      <w:r>
-        <w:t xml:space="preserve"> </w:t>
-      </w:r>
-      <w:proofErr w:type="spellStart"/>
-      <w:r>
-        <w:t>const</w:t>
-      </w:r>
-      <w:proofErr w:type="spellEnd"/>
-      <w:r>
-        <w:t xml:space="preserve"> bool </w:t>
-      </w:r>
-      <w:proofErr w:type="spellStart"/>
-      <w:r>
-        <w:rPr>
-          <w:b/>
-        </w:rPr>
-        <w:t>vectorize_remainder</w:t>
-      </w:r>
-      <w:proofErr w:type="spellEnd"/>
-      <w:r>
-        <w:t xml:space="preserve"> = true;</w:t>
-      </w:r>
-    </w:p>
-    <w:p>
-      <w:pPr>
-        <w:pStyle w:val="Code"/>
-        <w:ind w:left="720"/>
-      </w:pPr>
-      <w:r>
-        <w:t>};</w:t>
-      </w:r>
-    </w:p>
-    <w:p>
-      <w:pPr>
-        <w:pStyle w:val="Code"/>
-        <w:ind w:left="720"/>
-      </w:pPr>
-    </w:p>
-    <w:p>
-      <w:pPr>
-        <w:pStyle w:val="Code"/>
-        <w:ind w:left="720"/>
-      </w:pPr>
-      <w:r>
-        <w:t>for_</w:t>
-      </w:r>
-      <w:proofErr w:type="gramStart"/>
-      <w:r>
-        <w:t>loop(</w:t>
-      </w:r>
-      <w:proofErr w:type="gramEnd"/>
-      <w:r>
-        <w:t xml:space="preserve"> </w:t>
-      </w:r>
-      <w:proofErr w:type="spellStart"/>
-      <w:r>
-        <w:t>my_policy</w:t>
-      </w:r>
-      <w:proofErr w:type="spellEnd"/>
-      <w:r>
-        <w:t>(), 0, 1912, [&amp;](int i) {</w:t>
-      </w:r>
-    </w:p>
-    <w:p>
-      <w:pPr>
-        <w:pStyle w:val="Code"/>
-        <w:ind w:left="720"/>
-      </w:pPr>
-      <w:r>
-        <w:t xml:space="preserve">    </w:t>
-      </w:r>
-      <w:proofErr w:type="gramStart"/>
-      <w:r>
-        <w:rPr>
-          <w:bCs/>
-        </w:rPr>
-        <w:t>Z[</w:t>
-      </w:r>
-      <w:proofErr w:type="gramEnd"/>
-      <w:r>
-        <w:rPr>
-          <w:bCs/>
-        </w:rPr>
-        <w:t>i+8] = Z[i]*A;</w:t>
-      </w:r>
-    </w:p>
-    <w:p>
-      <w:pPr>
-        <w:pStyle w:val="Code"/>
-        <w:ind w:left="720"/>
-      </w:pPr>
-      <w:r>
-        <w:t>});</w:t>
-      </w:r>
-    </w:p>
-    <w:p>
-      <w:pPr>
-        <w:pStyle w:val="Body"/>
-      </w:pPr>
-      <w:r>
-        <w:t xml:space="preserve">Here, </w:t>
-      </w:r>
-      <w:proofErr w:type="spellStart"/>
-      <w:r>
-        <w:rPr>
-          <w:rStyle w:val="Codeinline"/>
-        </w:rPr>
-        <w:t>safelen</w:t>
-      </w:r>
-      <w:proofErr w:type="spellEnd"/>
-      <w:r>
-        <w:t xml:space="preserve"> is a </w:t>
+        <w:t xml:space="preserve"> is a performance hint, and could remain vendor specific.</w:t>
+      </w:r>
+    </w:p>
+    <w:p>
+      <w:pPr>
+        <w:pStyle w:val="Heading1"/>
+      </w:pPr>
+      <w:r>
+        <w:t>Alternative Designs Considered</w:t>
+      </w:r>
+    </w:p>
+    <w:p>
+      <w:r>
+        <w:t xml:space="preserve">At the September, 2014 meeting in Urbana, the model of vector programming presented here was known as the </w:t>
       </w:r>
       <w:r>
         <w:rPr>
           <w:i/>
         </w:rPr>
-        <w:t xml:space="preserve">semantic </w:t>
-      </w:r>
-      <w:r>
-        <w:t>piece of information</w:t>
-      </w:r>
-      <w:r>
-        <w:t xml:space="preserve">, similar to a </w:t>
-      </w:r>
-      <w:proofErr w:type="spellStart"/>
-      <w:r>
-        <w:rPr>
-          <w:rStyle w:val="Codeinline"/>
-        </w:rPr>
-        <w:t>safelen</w:t>
-      </w:r>
-      <w:proofErr w:type="spellEnd"/>
-      <w:r>
-        <w:t xml:space="preserve"> </w:t>
-      </w:r>
-      <w:r>
-        <w:t xml:space="preserve">clause in </w:t>
-      </w:r>
-      <w:proofErr w:type="spellStart"/>
-      <w:r>
-        <w:t>OpenMP</w:t>
-      </w:r>
-      <w:proofErr w:type="spellEnd"/>
-      <w:r>
-        <w:t xml:space="preserve"> 4.0, </w:t>
-      </w:r>
-      <w:r>
-        <w:t>that says t</w:t>
-      </w:r>
-      <w:r>
-        <w:t xml:space="preserve">hat </w:t>
-      </w:r>
-      <w:r>
-        <w:t>the (i+</w:t>
-      </w:r>
-      <w:r>
-        <w:t>9</w:t>
-      </w:r>
-      <w:proofErr w:type="gramStart"/>
-      <w:r>
-        <w:t>)</w:t>
-      </w:r>
-      <w:proofErr w:type="spellStart"/>
-      <w:r>
-        <w:t>th</w:t>
-      </w:r>
-      <w:proofErr w:type="spellEnd"/>
-      <w:proofErr w:type="gramEnd"/>
-      <w:r>
-        <w:rPr>
-          <w:rStyle w:val="FootnoteReference"/>
-        </w:rPr>
-        <w:footnoteReference w:id="7"/>
-      </w:r>
-      <w:r>
-        <w:t xml:space="preserve"> application of the function cannot start until the ith and prior applications complete.  For programmers to rely on this in portable code would require standardizing it.</w:t>
-      </w:r>
-    </w:p>
-    <w:p>
-      <w:r>
-        <w:t xml:space="preserve">In contrast, </w:t>
-      </w:r>
-      <w:proofErr w:type="spellStart"/>
-      <w:r>
-        <w:rPr>
-          <w:rStyle w:val="Codeinline"/>
-        </w:rPr>
-        <w:t>vectorize_remainder</w:t>
-      </w:r>
-      <w:proofErr w:type="spellEnd"/>
-      <w:r>
-        <w:t xml:space="preserve"> is a performance hint, and could remain vendor specific.</w:t>
-      </w:r>
-    </w:p>
-    <w:p>
-      <w:pPr>
-        <w:pStyle w:val="Heading1"/>
-      </w:pPr>
-      <w:r>
-        <w:t>Alternative Designs Considered</w:t>
-      </w:r>
-    </w:p>
-    <w:p>
-      <w:r>
-        <w:t xml:space="preserve">At the September, 2014 meeting in Urbana, the model of vector programming presented here was known as the </w:t>
+        <w:t>wavefront</w:t>
+      </w:r>
+      <w:r>
+        <w:t xml:space="preserve"> model.  Its key characteristic is that </w:t>
       </w:r>
       <w:r>
         <w:rPr>
           <w:i/>
         </w:rPr>
-        <w:t>wavefront</w:t>
-      </w:r>
-      <w:r>
-        <w:t xml:space="preserve"> model.  Its key characteristic is that </w:t>
+        <w:t>dynamically-forward loop-carried dependencies</w:t>
+      </w:r>
+      <w:r>
+        <w:t xml:space="preserve"> are honored without additional syntax.  Two other models described in Urbana were the </w:t>
       </w:r>
       <w:r>
         <w:rPr>
           <w:i/>
         </w:rPr>
-        <w:t>dynamically-forward loop-carried dependencies</w:t>
-      </w:r>
-      <w:r>
-        <w:t xml:space="preserve"> are honored without additional syntax.  Two other models described in Urbana were the </w:t>
+        <w:t>lock-step</w:t>
+      </w:r>
+      <w:r>
+        <w:t xml:space="preserve"> model and the </w:t>
       </w:r>
       <w:r>
         <w:rPr>
           <w:i/>
         </w:rPr>
-        <w:t>lock-step</w:t>
-      </w:r>
-      <w:r>
-        <w:t xml:space="preserve"> model and the </w:t>
+        <w:t>explicit ordering-point</w:t>
+      </w:r>
+      <w:r>
+        <w:t xml:space="preserve"> model (also called the </w:t>
       </w:r>
       <w:r>
         <w:rPr>
           <w:i/>
         </w:rPr>
-        <w:t>explicit ordering-point</w:t>
-      </w:r>
-      <w:r>
-        <w:t xml:space="preserve"> model (also called the </w:t>
-      </w:r>
-      <w:r>
-        <w:rPr>
-          <w:i/>
-        </w:rPr>
         <w:t>explicit barrier</w:t>
       </w:r>
       <w:r>
@@ -8634,7 +8633,7 @@
       </w:r>
     </w:p>
     <w:p>
-      <w:hyperlink r:id="rId11" w:history="1">
+      <w:hyperlink r:id="rId12" w:history="1">
         <w:r>
           <w:rPr>
             <w:rStyle w:val="Hyperlink"/>
@@ -9367,17 +9366,17 @@
       <w:r>
         <w:t xml:space="preserve">the only way to achieve consistent results is to require strict (left-to-right) sequencing of the assignment operation.  There is no place where one could insert a </w:t>
       </w:r>
-      <w:del w:id="11" w:author="Robison, Arch" w:date="2016-02-02T12:47:00Z">
+      <w:del w:id="10" w:author="Robison, Arch" w:date="2016-02-02T12:47:00Z">
         <w:r>
           <w:delText>wavefront order</w:delText>
         </w:r>
       </w:del>
-      <w:ins w:id="12" w:author="Robison, Arch" w:date="2016-02-02T12:48:00Z">
+      <w:ins w:id="11" w:author="Robison, Arch" w:date="2016-02-02T12:48:00Z">
         <w:r>
           <w:t>wavefront ordering</w:t>
         </w:r>
       </w:ins>
-      <w:del w:id="13" w:author="Robison, Arch" w:date="2016-02-02T12:48:00Z">
+      <w:del w:id="12" w:author="Robison, Arch" w:date="2016-02-02T12:48:00Z">
         <w:r>
           <w:delText>ing</w:delText>
         </w:r>
@@ -9615,15 +9614,7 @@
       </w:r>
       <w:proofErr w:type="gramEnd"/>
       <w:r>
-        <w:t xml:space="preserve"> (via </w:t>
-      </w:r>
-      <w:proofErr w:type="spellStart"/>
-      <w:r>
-        <w:t>OpenMP</w:t>
-      </w:r>
-      <w:proofErr w:type="spellEnd"/>
-      <w:r>
-        <w:t xml:space="preserve"> as well as proprietary annotations).</w:t>
+        <w:t xml:space="preserve"> (via OpenMP as well as proprietary annotations).</w:t>
       </w:r>
     </w:p>
     <w:p>
@@ -9699,14 +9690,14 @@
       <w:pPr>
         <w:pStyle w:val="Heading1"/>
       </w:pPr>
-      <w:bookmarkStart w:id="14" w:name="_Ref430955411"/>
+      <w:bookmarkStart w:id="13" w:name="_Ref430955411"/>
       <w:r>
         <w:t xml:space="preserve">C++ </w:t>
       </w:r>
       <w:r>
         <w:t>Proposed Wording</w:t>
       </w:r>
-      <w:bookmarkEnd w:id="14"/>
+      <w:bookmarkEnd w:id="13"/>
     </w:p>
     <w:p>
       <w:r>
@@ -9900,84 +9891,71 @@
         <w:t xml:space="preserve"> </w:t>
       </w:r>
       <w:r>
-        <w:t xml:space="preserve">execution may be </w:t>
+        <w:t>execution may be vectorized</w:t>
+      </w:r>
+      <w:r>
+        <w:t>, but must respect wavefront evaluation order</w:t>
+      </w:r>
+    </w:p>
+    <w:p>
+      <w:pPr>
+        <w:ind w:left="720"/>
+        <w:rPr>
+          <w:rStyle w:val="Codeinline"/>
+        </w:rPr>
+      </w:pPr>
+      <w:proofErr w:type="gramStart"/>
+      <w:r>
+        <w:rPr>
+          <w:rStyle w:val="Codeinline"/>
+        </w:rPr>
+        <w:t>class</w:t>
+      </w:r>
+      <w:proofErr w:type="gramEnd"/>
+      <w:r>
+        <w:rPr>
+          <w:rStyle w:val="Codeinline"/>
+        </w:rPr>
+        <w:t xml:space="preserve"> </w:t>
       </w:r>
       <w:proofErr w:type="spellStart"/>
       <w:r>
-        <w:t>vectorized</w:t>
+        <w:rPr>
+          <w:rStyle w:val="Codeinline"/>
+        </w:rPr>
+        <w:t>unsequenced_execution_policy</w:t>
       </w:r>
       <w:proofErr w:type="spellEnd"/>
       <w:r>
-        <w:t>, but must respect wavefront evaluation order</w:t>
+        <w:rPr>
+          <w:rStyle w:val="Codeinline"/>
+        </w:rPr>
+        <w:t>{ unspecified };</w:t>
       </w:r>
     </w:p>
     <w:p>
       <w:pPr>
         <w:ind w:left="720"/>
+      </w:pPr>
+      <w:r>
+        <w:t xml:space="preserve">The class </w:t>
+      </w:r>
+      <w:proofErr w:type="spellStart"/>
+      <w:r>
         <w:rPr>
           <w:rStyle w:val="Codeinline"/>
         </w:rPr>
-      </w:pPr>
-      <w:proofErr w:type="gramStart"/>
-      <w:r>
-        <w:rPr>
-          <w:rStyle w:val="Codeinline"/>
-        </w:rPr>
-        <w:t>class</w:t>
-      </w:r>
-      <w:proofErr w:type="gramEnd"/>
-      <w:r>
-        <w:rPr>
-          <w:rStyle w:val="Codeinline"/>
-        </w:rPr>
+        <w:t>unsequenced_execution_policy</w:t>
+      </w:r>
+      <w:proofErr w:type="spellEnd"/>
+      <w:r>
+        <w:t xml:space="preserve"> is an execution policy type used as a unique type to disambiguate parallel algorithm overloading and indicate that a parallel algorithm's</w:t>
+      </w:r>
+      <w:r>
         <w:t xml:space="preserve"> </w:t>
       </w:r>
-      <w:proofErr w:type="spellStart"/>
-      <w:r>
-        <w:rPr>
-          <w:rStyle w:val="Codeinline"/>
-        </w:rPr>
-        <w:t>unsequenced_execution_policy</w:t>
-      </w:r>
-      <w:proofErr w:type="spellEnd"/>
-      <w:r>
-        <w:rPr>
-          <w:rStyle w:val="Codeinline"/>
-        </w:rPr>
-        <w:t>{ unspecified };</w:t>
-      </w:r>
-    </w:p>
-    <w:p>
-      <w:pPr>
-        <w:ind w:left="720"/>
-      </w:pPr>
-      <w:r>
-        <w:t xml:space="preserve">The class </w:t>
-      </w:r>
-      <w:proofErr w:type="spellStart"/>
-      <w:r>
-        <w:rPr>
-          <w:rStyle w:val="Codeinline"/>
-        </w:rPr>
-        <w:t>unsequenced_execution_policy</w:t>
-      </w:r>
-      <w:proofErr w:type="spellEnd"/>
-      <w:r>
-        <w:t xml:space="preserve"> is an execution policy type used as a unique type to disambiguate parallel algorithm overloading and indicate that a parallel algorithm's</w:t>
-      </w:r>
-      <w:r>
-        <w:t xml:space="preserve"> </w:t>
-      </w:r>
-      <w:r>
-        <w:t xml:space="preserve">execution may be </w:t>
-      </w:r>
-      <w:proofErr w:type="spellStart"/>
-      <w:r>
-        <w:t>vectorized</w:t>
-      </w:r>
-      <w:proofErr w:type="spellEnd"/>
-      <w:r>
-        <w:t>.</w:t>
+      <w:r>
+        <w:t>execution may be vectorized.</w:t>
       </w:r>
     </w:p>
     <w:p>
@@ -10022,6 +10000,7 @@
         </w:rPr>
         <w:t xml:space="preserve"> </w:t>
       </w:r>
+      <w:proofErr w:type="spellStart"/>
       <w:r>
         <w:rPr>
           <w:rStyle w:val="Codeinline"/>
@@ -10032,14 +10011,23 @@
         <w:rPr>
           <w:rStyle w:val="Codeinline"/>
         </w:rPr>
-        <w:t xml:space="preserve">_execution_policy </w:t>
-      </w:r>
+        <w:t>_execution_policy</w:t>
+      </w:r>
+      <w:proofErr w:type="spellEnd"/>
       <w:r>
         <w:rPr>
           <w:rStyle w:val="Codeinline"/>
         </w:rPr>
+        <w:t xml:space="preserve"> </w:t>
+      </w:r>
+      <w:proofErr w:type="spellStart"/>
+      <w:r>
+        <w:rPr>
+          <w:rStyle w:val="Codeinline"/>
+        </w:rPr>
         <w:t>vec</w:t>
       </w:r>
+      <w:proofErr w:type="spellEnd"/>
       <w:r>
         <w:rPr>
           <w:rStyle w:val="Codeinline"/>
@@ -10085,12 +10073,14 @@
         </w:rPr>
         <w:t xml:space="preserve"> </w:t>
       </w:r>
+      <w:proofErr w:type="spellStart"/>
       <w:r>
         <w:rPr>
           <w:rStyle w:val="Codeinline"/>
         </w:rPr>
         <w:t>unseq</w:t>
       </w:r>
+      <w:proofErr w:type="spellEnd"/>
       <w:r>
         <w:rPr>
           <w:rStyle w:val="Codeinline"/>
@@ -10125,6 +10115,7 @@
         <w:lastRenderedPageBreak/>
         <w:t xml:space="preserve">If the execution policy object is of type class </w:t>
       </w:r>
+      <w:proofErr w:type="spellStart"/>
       <w:r>
         <w:rPr>
           <w:rStyle w:val="Codeinline"/>
@@ -10137,6 +10128,7 @@
         </w:rPr>
         <w:t>_execution_policy</w:t>
       </w:r>
+      <w:proofErr w:type="spellEnd"/>
       <w:r>
         <w:t xml:space="preserve">, </w:t>
       </w:r>
@@ -10154,23 +10146,33 @@
       <w:r>
         <w:t xml:space="preserve">or </w:t>
       </w:r>
+      <w:proofErr w:type="spellStart"/>
       <w:r>
         <w:rPr>
           <w:rStyle w:val="Codeinline"/>
         </w:rPr>
         <w:t>parallel_vector_execution_policy</w:t>
       </w:r>
+      <w:proofErr w:type="spellEnd"/>
       <w:r>
         <w:t>,</w:t>
       </w:r>
       <w:r>
         <w:t xml:space="preserve"> </w:t>
       </w:r>
+      <w:proofErr w:type="spellStart"/>
       <w:r>
         <w:rPr>
           <w:rStyle w:val="Codeinline"/>
         </w:rPr>
-        <w:t>std::terminate</w:t>
+        <w:t>std</w:t>
+      </w:r>
+      <w:proofErr w:type="spellEnd"/>
+      <w:r>
+        <w:rPr>
+          <w:rStyle w:val="Codeinline"/>
+        </w:rPr>
+        <w:t>::terminate</w:t>
       </w:r>
       <w:r>
         <w:t xml:space="preserve"> shall be called.</w:t>
@@ -10254,12 +10256,14 @@
       <w:r>
         <w:t xml:space="preserve">The invocations of element access functions in </w:t>
       </w:r>
+      <w:proofErr w:type="spellStart"/>
       <w:r>
         <w:rPr>
           <w:rStyle w:val="Codeinline"/>
         </w:rPr>
         <w:t>for_loop</w:t>
       </w:r>
+      <w:proofErr w:type="spellEnd"/>
       <w:r>
         <w:t xml:space="preserve"> </w:t>
       </w:r>
@@ -10310,12 +10314,14 @@
       <w:r>
         <w:t xml:space="preserve"> for the last argument to </w:t>
       </w:r>
+      <w:proofErr w:type="spellStart"/>
       <w:r>
         <w:rPr>
           <w:rStyle w:val="Codeinline"/>
         </w:rPr>
         <w:t>for_loop</w:t>
       </w:r>
+      <w:proofErr w:type="spellEnd"/>
       <w:r>
         <w:t xml:space="preserve"> or </w:t>
       </w:r>
@@ -10360,19 +10366,19 @@
           <w:b/>
         </w:rPr>
       </w:pPr>
-      <w:commentRangeStart w:id="15"/>
+      <w:commentRangeStart w:id="14"/>
       <w:r>
         <w:rPr>
           <w:b/>
         </w:rPr>
         <w:t>Wavefront Application</w:t>
       </w:r>
-      <w:commentRangeEnd w:id="15"/>
+      <w:commentRangeEnd w:id="14"/>
       <w:r>
         <w:rPr>
           <w:rStyle w:val="CommentReference"/>
         </w:rPr>
-        <w:commentReference w:id="15"/>
+        <w:commentReference w:id="14"/>
       </w:r>
     </w:p>
     <w:p>
@@ -10380,7 +10386,7 @@
         <w:pStyle w:val="Body"/>
         <w:ind w:left="720"/>
         <w:rPr>
-          <w:ins w:id="16" w:author="Robison, Arch" w:date="2016-02-02T10:19:00Z"/>
+          <w:ins w:id="15" w:author="Robison, Arch" w:date="2016-02-02T10:19:00Z"/>
         </w:rPr>
       </w:pPr>
       <w:r>
@@ -10395,30 +10401,30 @@
         <w:pStyle w:val="Body"/>
         <w:ind w:left="720"/>
         <w:rPr>
-          <w:ins w:id="17" w:author="Robison, Arch" w:date="2016-02-02T10:38:00Z"/>
-        </w:rPr>
-      </w:pPr>
-      <w:ins w:id="18" w:author="Robison, Arch" w:date="2016-02-02T10:19:00Z">
+          <w:ins w:id="16" w:author="Robison, Arch" w:date="2016-02-02T10:38:00Z"/>
+        </w:rPr>
+      </w:pPr>
+      <w:ins w:id="17" w:author="Robison, Arch" w:date="2016-02-02T10:19:00Z">
         <w:r>
           <w:t xml:space="preserve">An evaluation C of an expression is </w:t>
         </w:r>
       </w:ins>
-      <w:ins w:id="19" w:author="Robison, Arch" w:date="2016-02-02T10:20:00Z">
+      <w:ins w:id="18" w:author="Robison, Arch" w:date="2016-02-02T10:20:00Z">
         <w:r>
           <w:rPr>
             <w:i/>
-            <w:rPrChange w:id="20" w:author="Robison, Arch" w:date="2016-02-02T10:22:00Z">
+            <w:rPrChange w:id="19" w:author="Robison, Arch" w:date="2016-02-02T10:22:00Z">
               <w:rPr/>
             </w:rPrChange>
           </w:rPr>
           <w:t>sequenced-</w:t>
         </w:r>
       </w:ins>
-      <w:ins w:id="21" w:author="Robison, Arch" w:date="2016-02-02T10:19:00Z">
+      <w:ins w:id="20" w:author="Robison, Arch" w:date="2016-02-02T10:19:00Z">
         <w:r>
           <w:rPr>
             <w:i/>
-            <w:rPrChange w:id="22" w:author="Robison, Arch" w:date="2016-02-02T10:22:00Z">
+            <w:rPrChange w:id="21" w:author="Robison, Arch" w:date="2016-02-02T10:22:00Z">
               <w:rPr/>
             </w:rPrChange>
           </w:rPr>
@@ -10428,12 +10434,12 @@
           <w:t xml:space="preserve"> two evaluations A and B (of possibly different expressions) if A is </w:t>
         </w:r>
       </w:ins>
-      <w:ins w:id="23" w:author="Robison, Arch" w:date="2016-02-02T10:20:00Z">
+      <w:ins w:id="22" w:author="Robison, Arch" w:date="2016-02-02T10:20:00Z">
         <w:r>
           <w:t>sequenced before C and C is sequenced before B.</w:t>
         </w:r>
       </w:ins>
-      <w:ins w:id="24" w:author="Robison, Arch" w:date="2016-02-02T10:25:00Z">
+      <w:ins w:id="23" w:author="Robison, Arch" w:date="2016-02-02T10:25:00Z">
         <w:r>
           <w:t xml:space="preserve"> </w:t>
         </w:r>
@@ -10444,12 +10450,12 @@
         <w:pStyle w:val="Body"/>
         <w:ind w:left="720"/>
       </w:pPr>
-      <w:ins w:id="25" w:author="Robison, Arch" w:date="2016-02-02T10:38:00Z">
+      <w:ins w:id="24" w:author="Robison, Arch" w:date="2016-02-02T10:38:00Z">
         <w:r>
           <w:t xml:space="preserve">An execution of a statement S </w:t>
         </w:r>
       </w:ins>
-      <w:ins w:id="26" w:author="Robison, Arch" w:date="2016-02-02T10:55:00Z">
+      <w:ins w:id="25" w:author="Robison, Arch" w:date="2016-02-02T10:55:00Z">
         <w:r>
           <w:rPr>
             <w:i/>
@@ -10457,7 +10463,7 @@
           <w:t>contains</w:t>
         </w:r>
       </w:ins>
-      <w:ins w:id="27" w:author="Robison, Arch" w:date="2016-02-02T10:38:00Z">
+      <w:ins w:id="26" w:author="Robison, Arch" w:date="2016-02-02T10:38:00Z">
         <w:r>
           <w:rPr>
             <w:i/>
@@ -10468,27 +10474,27 @@
           <w:t xml:space="preserve">an evaluation A of an expression E if evaluation of A occurs </w:t>
         </w:r>
       </w:ins>
-      <w:ins w:id="28" w:author="Robison, Arch" w:date="2016-02-02T10:42:00Z">
+      <w:ins w:id="27" w:author="Robison, Arch" w:date="2016-02-02T10:42:00Z">
         <w:r>
           <w:t>on behalf of</w:t>
         </w:r>
       </w:ins>
-      <w:ins w:id="29" w:author="Robison, Arch" w:date="2016-02-02T10:38:00Z">
+      <w:ins w:id="28" w:author="Robison, Arch" w:date="2016-02-02T10:38:00Z">
         <w:r>
           <w:t xml:space="preserve"> S or a substatement of S.</w:t>
         </w:r>
       </w:ins>
-      <w:ins w:id="30" w:author="Robison, Arch" w:date="2016-02-02T10:40:00Z">
+      <w:ins w:id="29" w:author="Robison, Arch" w:date="2016-02-02T10:40:00Z">
         <w:r>
           <w:t xml:space="preserve"> </w:t>
         </w:r>
       </w:ins>
-      <w:ins w:id="31" w:author="Robison, Arch" w:date="2016-02-02T10:42:00Z">
+      <w:ins w:id="30" w:author="Robison, Arch" w:date="2016-02-02T10:42:00Z">
         <w:r>
           <w:t xml:space="preserve"> </w:t>
         </w:r>
       </w:ins>
-      <w:ins w:id="32" w:author="Robison, Arch" w:date="2016-02-02T10:40:00Z">
+      <w:ins w:id="31" w:author="Robison, Arch" w:date="2016-02-02T10:40:00Z">
         <w:r>
           <w:t>[</w:t>
         </w:r>
@@ -10502,17 +10508,17 @@
           <w:t>:</w:t>
         </w:r>
       </w:ins>
-      <w:ins w:id="33" w:author="Robison, Arch" w:date="2016-02-02T10:41:00Z">
+      <w:ins w:id="32" w:author="Robison, Arch" w:date="2016-02-02T10:41:00Z">
         <w:r>
           <w:t xml:space="preserve"> </w:t>
         </w:r>
       </w:ins>
-      <w:ins w:id="34" w:author="Robison, Arch" w:date="2016-02-02T10:42:00Z">
+      <w:ins w:id="33" w:author="Robison, Arch" w:date="2016-02-02T10:42:00Z">
         <w:r>
           <w:t xml:space="preserve">Expression </w:t>
         </w:r>
       </w:ins>
-      <w:ins w:id="35" w:author="Robison, Arch" w:date="2016-02-02T10:41:00Z">
+      <w:ins w:id="34" w:author="Robison, Arch" w:date="2016-02-02T10:41:00Z">
         <w:r>
           <w:t>E might be in the invocation of a function while S is executing.]</w:t>
         </w:r>
@@ -11088,11 +11094,11 @@
       <w:pPr>
         <w:pStyle w:val="Rationale"/>
         <w:rPr>
-          <w:ins w:id="36" w:author="Robison, Arch" w:date="2016-02-01T16:36:00Z"/>
-        </w:rPr>
-      </w:pPr>
-      <w:moveToRangeStart w:id="37" w:author="Robison, Arch" w:date="2016-02-01T16:26:00Z" w:name="move442107290"/>
-      <w:moveTo w:id="38" w:author="Robison, Arch" w:date="2016-02-01T16:26:00Z">
+          <w:ins w:id="35" w:author="Robison, Arch" w:date="2016-02-01T16:36:00Z"/>
+        </w:rPr>
+      </w:pPr>
+      <w:moveToRangeStart w:id="36" w:author="Robison, Arch" w:date="2016-02-01T16:26:00Z" w:name="move442107290"/>
+      <w:moveTo w:id="37" w:author="Robison, Arch" w:date="2016-02-01T16:26:00Z">
         <w:r>
           <w:t>The notation uses A and A</w:t>
         </w:r>
@@ -11102,13 +11108,13 @@
         <w:r>
           <w:t xml:space="preserve"> to denote evaluations of the same expression</w:t>
         </w:r>
-        <w:del w:id="39" w:author="Robison, Arch" w:date="2016-02-01T16:26:00Z">
+        <w:del w:id="38" w:author="Robison, Arch" w:date="2016-02-01T16:26:00Z">
           <w:r>
             <w:delText>.</w:delText>
           </w:r>
         </w:del>
       </w:moveTo>
-      <w:ins w:id="40" w:author="Robison, Arch" w:date="2016-02-01T16:26:00Z">
+      <w:ins w:id="39" w:author="Robison, Arch" w:date="2016-02-01T16:26:00Z">
         <w:r>
           <w:t>, and B and B</w:t>
         </w:r>
@@ -11119,17 +11125,17 @@
           <w:t xml:space="preserve"> to denote evaluations of a possibly different expression.  </w:t>
         </w:r>
       </w:ins>
-      <w:ins w:id="41" w:author="Robison, Arch" w:date="2016-02-01T16:37:00Z">
+      <w:ins w:id="40" w:author="Robison, Arch" w:date="2016-02-01T16:37:00Z">
         <w:r>
           <w:t>Unprimed</w:t>
         </w:r>
       </w:ins>
-      <w:ins w:id="42" w:author="Robison, Arch" w:date="2016-02-01T16:36:00Z">
+      <w:ins w:id="41" w:author="Robison, Arch" w:date="2016-02-01T16:36:00Z">
         <w:r>
           <w:t xml:space="preserve"> evaluations </w:t>
         </w:r>
       </w:ins>
-      <w:ins w:id="43" w:author="Robison, Arch" w:date="2016-02-01T16:37:00Z">
+      <w:ins w:id="42" w:author="Robison, Arch" w:date="2016-02-01T16:37:00Z">
         <w:r>
           <w:t>are in one invocation of an element access function; primed are in another.</w:t>
         </w:r>
@@ -11139,18 +11145,18 @@
       <w:pPr>
         <w:pStyle w:val="Rationale"/>
       </w:pPr>
-      <w:moveTo w:id="44" w:author="Robison, Arch" w:date="2016-02-01T16:26:00Z">
-        <w:del w:id="45" w:author="Robison, Arch" w:date="2016-02-01T16:26:00Z">
+      <w:moveTo w:id="43" w:author="Robison, Arch" w:date="2016-02-01T16:26:00Z">
+        <w:del w:id="44" w:author="Robison, Arch" w:date="2016-02-01T16:26:00Z">
           <w:r>
             <w:delText xml:space="preserve">  </w:delText>
           </w:r>
         </w:del>
       </w:moveTo>
-      <w:moveToRangeEnd w:id="37"/>
+      <w:moveToRangeEnd w:id="36"/>
       <w:r>
         <w:t xml:space="preserve">The relation </w:t>
       </w:r>
-      <w:del w:id="46" w:author="Robison, Arch" w:date="2016-02-02T12:46:00Z">
+      <w:del w:id="45" w:author="Robison, Arch" w:date="2016-02-02T12:46:00Z">
         <w:r>
           <w:rPr>
             <w:i/>
@@ -11158,7 +11164,7 @@
           <w:delText>wavefront precedent</w:delText>
         </w:r>
       </w:del>
-      <w:ins w:id="47" w:author="Robison, Arch" w:date="2016-02-02T12:46:00Z">
+      <w:ins w:id="46" w:author="Robison, Arch" w:date="2016-02-02T12:46:00Z">
         <w:r>
           <w:rPr>
             <w:i/>
@@ -11184,6 +11190,7 @@
       <w:r>
         <w:t xml:space="preserve"> of staple.  The relation </w:t>
       </w:r>
+      <w:commentRangeStart w:id="47"/>
       <w:del w:id="48" w:author="Robison, Arch" w:date="2016-02-02T12:47:00Z">
         <w:r>
           <w:rPr>
@@ -11202,6 +11209,13 @@
       </w:ins>
       <w:r>
         <w:t xml:space="preserve"> </w:t>
+      </w:r>
+      <w:commentRangeEnd w:id="47"/>
+      <w:r>
+        <w:rPr>
+          <w:rStyle w:val="CommentReference"/>
+        </w:rPr>
+        <w:commentReference w:id="47"/>
       </w:r>
       <w:r>
         <w:t xml:space="preserve">(dashed black) </w:t>
@@ -11885,15 +11899,7 @@
       </w:ins>
       <w:ins w:id="145" w:author="Robison, Arch" w:date="2016-02-02T11:06:00Z">
         <w:r>
-          <w:t xml:space="preserve">“join point” leg connects from an </w:t>
-        </w:r>
-        <w:proofErr w:type="gramStart"/>
-        <w:r>
-          <w:t>evaluation</w:t>
-        </w:r>
-        <w:proofErr w:type="gramEnd"/>
-        <w:r>
-          <w:t xml:space="preserve"> to </w:t>
+          <w:t xml:space="preserve">“join point” leg connects from an evaluation to </w:t>
         </w:r>
       </w:ins>
       <w:ins w:id="146" w:author="Robison, Arch" w:date="2016-02-02T15:56:00Z">
@@ -11997,41 +12003,56 @@
           <w:t>)</w:t>
         </w:r>
       </w:ins>
+      <w:ins w:id="161" w:author="Halpern, Pablo G" w:date="2016-02-03T14:38:00Z">
+        <w:r>
+          <w:rPr>
+            <w:rFonts w:ascii="Consolas" w:hAnsi="Consolas" w:cs="Consolas"/>
+            <w:sz w:val="20"/>
+            <w:szCs w:val="20"/>
+          </w:rPr>
+          <w:t xml:space="preserve"> </w:t>
+        </w:r>
+        <w:r>
+          <w:rPr>
+            <w:rFonts w:ascii="Consolas" w:hAnsi="Consolas" w:cs="Consolas"/>
+            <w:i/>
+            <w:sz w:val="20"/>
+            <w:szCs w:val="20"/>
+          </w:rPr>
+          <w:t>f</w:t>
+        </w:r>
+        <w:r>
+          <w:rPr>
+            <w:rFonts w:ascii="Consolas" w:hAnsi="Consolas" w:cs="Consolas"/>
+            <w:sz w:val="20"/>
+            <w:szCs w:val="20"/>
+          </w:rPr>
+          <w:t>;</w:t>
+        </w:r>
+      </w:ins>
     </w:p>
     <w:p>
       <w:pPr>
         <w:pStyle w:val="Rationale"/>
         <w:spacing w:before="0" w:after="0"/>
         <w:rPr>
-          <w:ins w:id="161" w:author="Robison, Arch" w:date="2016-02-02T11:09:00Z"/>
+          <w:ins w:id="162" w:author="Robison, Arch" w:date="2016-02-02T11:09:00Z"/>
           <w:rFonts w:ascii="Consolas" w:hAnsi="Consolas" w:cs="Consolas"/>
           <w:sz w:val="20"/>
           <w:szCs w:val="20"/>
-          <w:rPrChange w:id="162" w:author="Robison, Arch" w:date="2016-02-02T13:08:00Z">
+          <w:rPrChange w:id="163" w:author="Robison, Arch" w:date="2016-02-02T13:08:00Z">
             <w:rPr>
-              <w:ins w:id="163" w:author="Robison, Arch" w:date="2016-02-02T11:09:00Z"/>
+              <w:ins w:id="164" w:author="Robison, Arch" w:date="2016-02-02T11:09:00Z"/>
             </w:rPr>
           </w:rPrChange>
         </w:rPr>
-        <w:pPrChange w:id="164" w:author="Robison, Arch" w:date="2016-02-02T11:10:00Z">
+        <w:pPrChange w:id="165" w:author="Robison, Arch" w:date="2016-02-02T11:10:00Z">
           <w:pPr>
             <w:pStyle w:val="Rationale"/>
           </w:pPr>
         </w:pPrChange>
       </w:pPr>
-      <w:ins w:id="165" w:author="Robison, Arch" w:date="2016-02-02T11:09:00Z">
-        <w:r>
-          <w:rPr>
-            <w:rFonts w:ascii="Consolas" w:hAnsi="Consolas" w:cs="Consolas"/>
-            <w:sz w:val="20"/>
-            <w:szCs w:val="20"/>
-            <w:rPrChange w:id="166" w:author="Robison, Arch" w:date="2016-02-02T13:08:00Z">
-              <w:rPr/>
-            </w:rPrChange>
-          </w:rPr>
-          <w:t xml:space="preserve">    </w:t>
-        </w:r>
-        <w:proofErr w:type="gramStart"/>
+      <w:ins w:id="166" w:author="Robison, Arch" w:date="2016-02-02T11:09:00Z">
         <w:r>
           <w:rPr>
             <w:rFonts w:ascii="Consolas" w:hAnsi="Consolas" w:cs="Consolas"/>
@@ -12041,43 +12062,55 @@
               <w:rPr/>
             </w:rPrChange>
           </w:rPr>
-          <w:t>else</w:t>
-        </w:r>
-      </w:ins>
-      <w:proofErr w:type="gramEnd"/>
-      <w:ins w:id="168" w:author="Robison, Arch" w:date="2016-02-02T11:10:00Z">
+          <w:t xml:space="preserve">    </w:t>
+        </w:r>
+        <w:proofErr w:type="gramStart"/>
         <w:r>
           <w:rPr>
             <w:rFonts w:ascii="Consolas" w:hAnsi="Consolas" w:cs="Consolas"/>
             <w:sz w:val="20"/>
             <w:szCs w:val="20"/>
-            <w:rPrChange w:id="169" w:author="Robison, Arch" w:date="2016-02-02T13:08:00Z">
+            <w:rPrChange w:id="168" w:author="Robison, Arch" w:date="2016-02-02T13:08:00Z">
               <w:rPr/>
             </w:rPrChange>
           </w:rPr>
-          <w:t xml:space="preserve"> </w:t>
-        </w:r>
+          <w:t>else</w:t>
+        </w:r>
+      </w:ins>
+      <w:proofErr w:type="gramEnd"/>
+      <w:ins w:id="169" w:author="Robison, Arch" w:date="2016-02-02T11:10:00Z">
         <w:r>
           <w:rPr>
             <w:rFonts w:ascii="Consolas" w:hAnsi="Consolas" w:cs="Consolas"/>
-            <w:i/>
             <w:sz w:val="20"/>
             <w:szCs w:val="20"/>
             <w:rPrChange w:id="170" w:author="Robison, Arch" w:date="2016-02-02T13:08:00Z">
               <w:rPr/>
             </w:rPrChange>
           </w:rPr>
-          <w:t>g</w:t>
+          <w:t xml:space="preserve"> </w:t>
         </w:r>
         <w:r>
           <w:rPr>
             <w:rFonts w:ascii="Consolas" w:hAnsi="Consolas" w:cs="Consolas"/>
+            <w:i/>
             <w:sz w:val="20"/>
             <w:szCs w:val="20"/>
             <w:rPrChange w:id="171" w:author="Robison, Arch" w:date="2016-02-02T13:08:00Z">
               <w:rPr/>
             </w:rPrChange>
           </w:rPr>
+          <w:t>g</w:t>
+        </w:r>
+        <w:r>
+          <w:rPr>
+            <w:rFonts w:ascii="Consolas" w:hAnsi="Consolas" w:cs="Consolas"/>
+            <w:sz w:val="20"/>
+            <w:szCs w:val="20"/>
+            <w:rPrChange w:id="172" w:author="Robison, Arch" w:date="2016-02-02T13:08:00Z">
+              <w:rPr/>
+            </w:rPrChange>
+          </w:rPr>
           <w:t>;</w:t>
         </w:r>
       </w:ins>
@@ -12087,56 +12120,56 @@
         <w:pStyle w:val="Rationale"/>
         <w:spacing w:before="0" w:after="0"/>
         <w:rPr>
-          <w:ins w:id="172" w:author="Robison, Arch" w:date="2016-02-02T11:08:00Z"/>
+          <w:ins w:id="173" w:author="Robison, Arch" w:date="2016-02-02T11:08:00Z"/>
           <w:rFonts w:ascii="Consolas" w:hAnsi="Consolas" w:cs="Consolas"/>
           <w:sz w:val="20"/>
           <w:szCs w:val="20"/>
-          <w:rPrChange w:id="173" w:author="Robison, Arch" w:date="2016-02-02T13:08:00Z">
+          <w:rPrChange w:id="174" w:author="Robison, Arch" w:date="2016-02-02T13:08:00Z">
             <w:rPr>
-              <w:ins w:id="174" w:author="Robison, Arch" w:date="2016-02-02T11:08:00Z"/>
+              <w:ins w:id="175" w:author="Robison, Arch" w:date="2016-02-02T11:08:00Z"/>
             </w:rPr>
           </w:rPrChange>
         </w:rPr>
-        <w:pPrChange w:id="175" w:author="Robison, Arch" w:date="2016-02-02T11:10:00Z">
+        <w:pPrChange w:id="176" w:author="Robison, Arch" w:date="2016-02-02T11:10:00Z">
           <w:pPr>
             <w:pStyle w:val="Rationale"/>
           </w:pPr>
         </w:pPrChange>
       </w:pPr>
-      <w:ins w:id="176" w:author="Robison, Arch" w:date="2016-02-02T11:09:00Z">
+      <w:ins w:id="177" w:author="Robison, Arch" w:date="2016-02-02T11:09:00Z">
         <w:r>
           <w:rPr>
             <w:rFonts w:ascii="Consolas" w:hAnsi="Consolas" w:cs="Consolas"/>
-            <w:sz w:val="20"/>
-            <w:szCs w:val="20"/>
-            <w:rPrChange w:id="177" w:author="Robison, Arch" w:date="2016-02-02T13:08:00Z">
-              <w:rPr/>
-            </w:rPrChange>
-          </w:rPr>
-          <w:t xml:space="preserve">    </w:t>
-        </w:r>
-        <w:proofErr w:type="gramStart"/>
-        <w:r>
-          <w:rPr>
-            <w:rFonts w:ascii="Consolas" w:hAnsi="Consolas" w:cs="Consolas"/>
-            <w:i/>
             <w:sz w:val="20"/>
             <w:szCs w:val="20"/>
             <w:rPrChange w:id="178" w:author="Robison, Arch" w:date="2016-02-02T13:08:00Z">
               <w:rPr/>
             </w:rPrChange>
           </w:rPr>
+          <w:t xml:space="preserve">    </w:t>
+        </w:r>
+        <w:proofErr w:type="gramStart"/>
+        <w:r>
+          <w:rPr>
+            <w:rFonts w:ascii="Consolas" w:hAnsi="Consolas" w:cs="Consolas"/>
+            <w:i/>
+            <w:sz w:val="20"/>
+            <w:szCs w:val="20"/>
+            <w:rPrChange w:id="179" w:author="Robison, Arch" w:date="2016-02-02T13:08:00Z">
+              <w:rPr/>
+            </w:rPrChange>
+          </w:rPr>
           <w:t>h</w:t>
         </w:r>
       </w:ins>
       <w:proofErr w:type="gramEnd"/>
-      <w:ins w:id="179" w:author="Robison, Arch" w:date="2016-02-02T11:10:00Z">
+      <w:ins w:id="180" w:author="Robison, Arch" w:date="2016-02-02T11:10:00Z">
         <w:r>
           <w:rPr>
             <w:rFonts w:ascii="Consolas" w:hAnsi="Consolas" w:cs="Consolas"/>
             <w:sz w:val="20"/>
             <w:szCs w:val="20"/>
-            <w:rPrChange w:id="180" w:author="Robison, Arch" w:date="2016-02-02T13:08:00Z">
+            <w:rPrChange w:id="181" w:author="Robison, Arch" w:date="2016-02-02T13:08:00Z">
               <w:rPr/>
             </w:rPrChange>
           </w:rPr>
@@ -12149,25 +12182,13 @@
         <w:pStyle w:val="Rationale"/>
       </w:pPr>
       <w:proofErr w:type="gramStart"/>
-      <w:ins w:id="181" w:author="Robison, Arch" w:date="2016-02-02T11:11:00Z">
+      <w:ins w:id="182" w:author="Robison, Arch" w:date="2016-02-02T11:11:00Z">
         <w:r>
           <w:t>where</w:t>
         </w:r>
         <w:proofErr w:type="gramEnd"/>
         <w:r>
           <w:t xml:space="preserve"> the letters </w:t>
-        </w:r>
-        <w:r>
-          <w:rPr>
-            <w:i/>
-            <w:rPrChange w:id="182" w:author="Robison, Arch" w:date="2016-02-02T11:12:00Z">
-              <w:rPr/>
-            </w:rPrChange>
-          </w:rPr>
-          <w:t>e</w:t>
-        </w:r>
-        <w:r>
-          <w:t xml:space="preserve">, </w:t>
         </w:r>
         <w:r>
           <w:rPr>
@@ -12176,7 +12197,7 @@
               <w:rPr/>
             </w:rPrChange>
           </w:rPr>
-          <w:t>f</w:t>
+          <w:t>e</w:t>
         </w:r>
         <w:r>
           <w:t xml:space="preserve">, </w:t>
@@ -12188,7 +12209,7 @@
               <w:rPr/>
             </w:rPrChange>
           </w:rPr>
-          <w:t>g</w:t>
+          <w:t>f</w:t>
         </w:r>
         <w:r>
           <w:t xml:space="preserve">, </w:t>
@@ -12200,6 +12221,18 @@
               <w:rPr/>
             </w:rPrChange>
           </w:rPr>
+          <w:t>g</w:t>
+        </w:r>
+        <w:r>
+          <w:t xml:space="preserve">, </w:t>
+        </w:r>
+        <w:r>
+          <w:rPr>
+            <w:i/>
+            <w:rPrChange w:id="186" w:author="Robison, Arch" w:date="2016-02-02T11:12:00Z">
+              <w:rPr/>
+            </w:rPrChange>
+          </w:rPr>
           <w:t>h</w:t>
         </w:r>
         <w:r>
@@ -12209,37 +12242,37 @@
           <w:t xml:space="preserve">denote expressions that, for simplicity, are assumed to each involve a single evaluation and so will be used to denote the </w:t>
         </w:r>
       </w:ins>
-      <w:ins w:id="186" w:author="Robison, Arch" w:date="2016-02-02T11:12:00Z">
+      <w:ins w:id="187" w:author="Robison, Arch" w:date="2016-02-02T11:12:00Z">
         <w:r>
           <w:t xml:space="preserve">corresponding </w:t>
         </w:r>
       </w:ins>
-      <w:ins w:id="187" w:author="Robison, Arch" w:date="2016-02-02T11:11:00Z">
+      <w:ins w:id="188" w:author="Robison, Arch" w:date="2016-02-02T11:11:00Z">
         <w:r>
           <w:t>evaluations too.</w:t>
         </w:r>
       </w:ins>
-      <w:ins w:id="188" w:author="Robison, Arch" w:date="2016-02-02T11:13:00Z">
+      <w:ins w:id="189" w:author="Robison, Arch" w:date="2016-02-02T11:13:00Z">
         <w:r>
           <w:t xml:space="preserve"> </w:t>
         </w:r>
       </w:ins>
-      <w:del w:id="189" w:author="Robison, Arch" w:date="2016-02-02T11:02:00Z">
+      <w:del w:id="190" w:author="Robison, Arch" w:date="2016-02-02T11:02:00Z">
         <w:r>
           <w:delText xml:space="preserve">builds </w:delText>
         </w:r>
       </w:del>
-      <w:del w:id="190" w:author="Robison, Arch" w:date="2016-02-02T11:13:00Z">
+      <w:del w:id="191" w:author="Robison, Arch" w:date="2016-02-02T11:13:00Z">
         <w:r>
           <w:delText xml:space="preserve">legs </w:delText>
         </w:r>
       </w:del>
-      <w:del w:id="191" w:author="Robison, Arch" w:date="2016-02-02T11:02:00Z">
+      <w:del w:id="192" w:author="Robison, Arch" w:date="2016-02-02T11:02:00Z">
         <w:r>
           <w:delText xml:space="preserve">between </w:delText>
         </w:r>
       </w:del>
-      <w:del w:id="192" w:author="Robison, Arch" w:date="2016-02-02T11:13:00Z">
+      <w:del w:id="193" w:author="Robison, Arch" w:date="2016-02-02T11:13:00Z">
         <w:r>
           <w:delText xml:space="preserve">immediately adjacent evaluations, and between a control expression and its corresponding join point. </w:delText>
         </w:r>
@@ -12259,12 +12292,12 @@
       <w:r>
         <w:t xml:space="preserve"> </w:t>
       </w:r>
-      <w:del w:id="193" w:author="Robison, Arch" w:date="2016-02-02T11:14:00Z">
+      <w:del w:id="194" w:author="Robison, Arch" w:date="2016-02-02T11:14:00Z">
         <w:r>
           <w:delText xml:space="preserve">a </w:delText>
         </w:r>
       </w:del>
-      <w:ins w:id="194" w:author="Robison, Arch" w:date="2016-02-02T11:14:00Z">
+      <w:ins w:id="195" w:author="Robison, Arch" w:date="2016-02-02T11:14:00Z">
         <w:r>
           <w:t xml:space="preserve">the </w:t>
         </w:r>
@@ -12278,13 +12311,13 @@
       <w:r>
         <w:t xml:space="preserve">  </w:t>
       </w:r>
-      <w:del w:id="195" w:author="Robison, Arch" w:date="2016-02-02T11:14:00Z">
+      <w:del w:id="196" w:author="Robison, Arch" w:date="2016-02-02T11:14:00Z">
         <w:r>
           <w:delText xml:space="preserve">The letters </w:delText>
         </w:r>
         <w:r>
           <w:rPr>
-            <w:rPrChange w:id="196" w:author="Robison, Arch" w:date="2016-02-02T10:35:00Z">
+            <w:rPrChange w:id="197" w:author="Robison, Arch" w:date="2016-02-02T10:35:00Z">
               <w:rPr>
                 <w:i/>
               </w:rPr>
@@ -12691,7 +12724,7 @@
                                 <w:rPr>
                                   <w:sz w:val="20"/>
                                   <w:szCs w:val="20"/>
-                                  <w:rPrChange w:id="197" w:author="Robison, Arch" w:date="2016-02-02T13:08:00Z">
+                                  <w:rPrChange w:id="198" w:author="Robison, Arch" w:date="2016-02-02T13:08:00Z">
                                     <w:rPr/>
                                   </w:rPrChange>
                                 </w:rPr>
@@ -12704,7 +12737,7 @@
                                   <w:sz w:val="20"/>
                                   <w:szCs w:val="20"/>
                                   <w:u w:val="single"/>
-                                  <w:rPrChange w:id="198" w:author="Robison, Arch" w:date="2016-02-02T13:08:00Z">
+                                  <w:rPrChange w:id="199" w:author="Robison, Arch" w:date="2016-02-02T13:08:00Z">
                                     <w:rPr>
                                       <w:rFonts w:eastAsia="Calibri"/>
                                       <w:iCs/>
@@ -12723,7 +12756,7 @@
                                   <w:sz w:val="20"/>
                                   <w:szCs w:val="20"/>
                                   <w:u w:val="single"/>
-                                  <w:rPrChange w:id="199" w:author="Robison, Arch" w:date="2016-02-02T13:08:00Z">
+                                  <w:rPrChange w:id="200" w:author="Robison, Arch" w:date="2016-02-02T13:08:00Z">
                                     <w:rPr>
                                       <w:rFonts w:eastAsia="Calibri"/>
                                       <w:iCs/>
@@ -12744,7 +12777,7 @@
                                   <w:sz w:val="20"/>
                                   <w:szCs w:val="20"/>
                                   <w:u w:val="single"/>
-                                  <w:rPrChange w:id="200" w:author="Robison, Arch" w:date="2016-02-02T13:08:00Z">
+                                  <w:rPrChange w:id="201" w:author="Robison, Arch" w:date="2016-02-02T13:08:00Z">
                                     <w:rPr>
                                       <w:rFonts w:eastAsia="Calibri"/>
                                       <w:i/>
@@ -12764,7 +12797,7 @@
                                   <w:sz w:val="20"/>
                                   <w:szCs w:val="20"/>
                                   <w:u w:val="single"/>
-                                  <w:rPrChange w:id="201" w:author="Robison, Arch" w:date="2016-02-02T13:08:00Z">
+                                  <w:rPrChange w:id="202" w:author="Robison, Arch" w:date="2016-02-02T13:08:00Z">
                                     <w:rPr>
                                       <w:rFonts w:eastAsia="Calibri"/>
                                       <w:iCs/>
@@ -12842,7 +12875,7 @@
                                 <w:rPr>
                                   <w:sz w:val="20"/>
                                   <w:szCs w:val="20"/>
-                                  <w:rPrChange w:id="202" w:author="Robison, Arch" w:date="2016-02-02T13:08:00Z">
+                                  <w:rPrChange w:id="203" w:author="Robison, Arch" w:date="2016-02-02T13:08:00Z">
                                     <w:rPr/>
                                   </w:rPrChange>
                                 </w:rPr>
@@ -12856,7 +12889,7 @@
                                   <w:sz w:val="20"/>
                                   <w:szCs w:val="20"/>
                                   <w:u w:val="single"/>
-                                  <w:rPrChange w:id="203" w:author="Robison, Arch" w:date="2016-02-02T13:08:00Z">
+                                  <w:rPrChange w:id="204" w:author="Robison, Arch" w:date="2016-02-02T13:08:00Z">
                                     <w:rPr>
                                       <w:rFonts w:eastAsia="Calibri"/>
                                       <w:i/>
@@ -12878,7 +12911,7 @@
                                   <w:sz w:val="20"/>
                                   <w:szCs w:val="20"/>
                                   <w:u w:val="single"/>
-                                  <w:rPrChange w:id="204" w:author="Robison, Arch" w:date="2016-02-02T13:08:00Z">
+                                  <w:rPrChange w:id="205" w:author="Robison, Arch" w:date="2016-02-02T13:08:00Z">
                                     <w:rPr>
                                       <w:rFonts w:eastAsia="Calibri"/>
                                       <w:i/>
@@ -12958,7 +12991,7 @@
                                   <w:rFonts w:ascii="Consolas" w:hAnsi="Consolas" w:cs="Consolas"/>
                                   <w:sz w:val="20"/>
                                   <w:szCs w:val="20"/>
-                                  <w:rPrChange w:id="205" w:author="Robison, Arch" w:date="2016-02-02T13:08:00Z">
+                                  <w:rPrChange w:id="206" w:author="Robison, Arch" w:date="2016-02-02T13:08:00Z">
                                     <w:rPr/>
                                   </w:rPrChange>
                                 </w:rPr>
@@ -12971,7 +13004,7 @@
                                   <w:sz w:val="20"/>
                                   <w:szCs w:val="20"/>
                                   <w:u w:val="single"/>
-                                  <w:rPrChange w:id="206" w:author="Robison, Arch" w:date="2016-02-02T13:08:00Z">
+                                  <w:rPrChange w:id="207" w:author="Robison, Arch" w:date="2016-02-02T13:08:00Z">
                                     <w:rPr>
                                       <w:rFonts w:eastAsia="Calibri"/>
                                       <w:iCs/>
@@ -12991,7 +13024,7 @@
                                   <w:sz w:val="20"/>
                                   <w:szCs w:val="20"/>
                                   <w:u w:val="single"/>
-                                  <w:rPrChange w:id="207" w:author="Robison, Arch" w:date="2016-02-02T13:08:00Z">
+                                  <w:rPrChange w:id="208" w:author="Robison, Arch" w:date="2016-02-02T13:08:00Z">
                                     <w:rPr>
                                       <w:rFonts w:eastAsia="Calibri"/>
                                       <w:iCs/>
@@ -13053,7 +13086,7 @@
                                 <w:rPr>
                                   <w:sz w:val="20"/>
                                   <w:szCs w:val="20"/>
-                                  <w:rPrChange w:id="208" w:author="Robison, Arch" w:date="2016-02-02T13:08:00Z">
+                                  <w:rPrChange w:id="209" w:author="Robison, Arch" w:date="2016-02-02T13:08:00Z">
                                     <w:rPr/>
                                   </w:rPrChange>
                                 </w:rPr>
@@ -13065,7 +13098,7 @@
                                   <w:sz w:val="20"/>
                                   <w:szCs w:val="20"/>
                                   <w:u w:val="single"/>
-                                  <w:rPrChange w:id="209" w:author="Robison, Arch" w:date="2016-02-02T13:08:00Z">
+                                  <w:rPrChange w:id="210" w:author="Robison, Arch" w:date="2016-02-02T13:08:00Z">
                                     <w:rPr>
                                       <w:rFonts w:eastAsia="Calibri"/>
                                       <w:sz w:val="22"/>
@@ -13085,7 +13118,7 @@
                                   <w:sz w:val="20"/>
                                   <w:szCs w:val="20"/>
                                   <w:u w:val="single"/>
-                                  <w:rPrChange w:id="210" w:author="Robison, Arch" w:date="2016-02-02T13:08:00Z">
+                                  <w:rPrChange w:id="211" w:author="Robison, Arch" w:date="2016-02-02T13:08:00Z">
                                     <w:rPr>
                                       <w:rFonts w:eastAsia="Calibri"/>
                                       <w:i/>
@@ -13190,7 +13223,7 @@
                                 <w:rPr>
                                   <w:sz w:val="20"/>
                                   <w:szCs w:val="20"/>
-                                  <w:rPrChange w:id="211" w:author="Robison, Arch" w:date="2016-02-02T13:08:00Z">
+                                  <w:rPrChange w:id="212" w:author="Robison, Arch" w:date="2016-02-02T13:08:00Z">
                                     <w:rPr/>
                                   </w:rPrChange>
                                 </w:rPr>
@@ -13203,7 +13236,7 @@
                                   <w:sz w:val="20"/>
                                   <w:szCs w:val="20"/>
                                   <w:u w:val="single"/>
-                                  <w:rPrChange w:id="212" w:author="Robison, Arch" w:date="2016-02-02T13:08:00Z">
+                                  <w:rPrChange w:id="213" w:author="Robison, Arch" w:date="2016-02-02T13:08:00Z">
                                     <w:rPr>
                                       <w:rFonts w:eastAsia="Calibri"/>
                                       <w:i/>
@@ -13222,7 +13255,7 @@
                                   <w:sz w:val="20"/>
                                   <w:szCs w:val="20"/>
                                   <w:u w:val="single"/>
-                                  <w:rPrChange w:id="213" w:author="Robison, Arch" w:date="2016-02-02T13:08:00Z">
+                                  <w:rPrChange w:id="214" w:author="Robison, Arch" w:date="2016-02-02T13:08:00Z">
                                     <w:rPr>
                                       <w:rFonts w:eastAsia="Calibri"/>
                                       <w:sz w:val="22"/>
@@ -13887,35 +13920,46 @@
       <w:pPr>
         <w:pStyle w:val="Rationale"/>
         <w:rPr>
-          <w:ins w:id="214" w:author="Robison, Arch" w:date="2016-02-02T16:08:00Z"/>
-        </w:rPr>
-      </w:pPr>
-      <w:ins w:id="215" w:author="Robison, Arch" w:date="2016-02-02T11:15:00Z">
+          <w:ins w:id="215" w:author="Robison, Arch" w:date="2016-02-02T16:08:00Z"/>
+        </w:rPr>
+      </w:pPr>
+      <w:ins w:id="216" w:author="Robison, Arch" w:date="2016-02-02T11:15:00Z">
         <w:r>
           <w:t xml:space="preserve">The thin arrows are the “short” legs.  The thick arrow is </w:t>
         </w:r>
       </w:ins>
-      <w:ins w:id="216" w:author="Robison, Arch" w:date="2016-02-02T11:19:00Z">
+      <w:ins w:id="217" w:author="Robison, Arch" w:date="2016-02-02T11:19:00Z">
         <w:r>
           <w:t>a</w:t>
         </w:r>
       </w:ins>
-      <w:ins w:id="217" w:author="Robison, Arch" w:date="2016-02-02T11:15:00Z">
-        <w:r>
-          <w:t xml:space="preserve"> “join</w:t>
-        </w:r>
-      </w:ins>
-      <w:ins w:id="218" w:author="Robison, Arch" w:date="2016-02-02T11:18:00Z">
+      <w:ins w:id="218" w:author="Robison, Arch" w:date="2016-02-02T11:15:00Z">
+        <w:r>
+          <w:t xml:space="preserve"> “</w:t>
+        </w:r>
+        <w:commentRangeStart w:id="219"/>
+        <w:r>
+          <w:t>join</w:t>
+        </w:r>
+      </w:ins>
+      <w:commentRangeEnd w:id="219"/>
+      <w:r>
+        <w:rPr>
+          <w:rStyle w:val="CommentReference"/>
+        </w:rPr>
+        <w:commentReference w:id="219"/>
+      </w:r>
+      <w:ins w:id="221" w:author="Robison, Arch" w:date="2016-02-02T11:18:00Z">
         <w:r>
           <w:t>”</w:t>
         </w:r>
       </w:ins>
-      <w:ins w:id="219" w:author="Robison, Arch" w:date="2016-02-02T11:15:00Z">
+      <w:ins w:id="222" w:author="Robison, Arch" w:date="2016-02-02T11:15:00Z">
         <w:r>
           <w:t xml:space="preserve"> leg that</w:t>
         </w:r>
       </w:ins>
-      <w:del w:id="220" w:author="Robison, Arch" w:date="2016-02-02T11:15:00Z">
+      <w:del w:id="223" w:author="Robison, Arch" w:date="2016-02-02T11:15:00Z">
         <w:r>
           <w:delText>The</w:delText>
         </w:r>
@@ -13944,7 +13988,7 @@
       <w:r>
         <w:t xml:space="preserve"> summarizes </w:t>
       </w:r>
-      <w:del w:id="221" w:author="Robison, Arch" w:date="2016-02-02T11:15:00Z">
+      <w:del w:id="224" w:author="Robison, Arch" w:date="2016-02-02T11:15:00Z">
         <w:r>
           <w:delText xml:space="preserve">the fact </w:delText>
         </w:r>
@@ -13967,7 +14011,7 @@
         </w:rPr>
         <w:t>h</w:t>
       </w:r>
-      <w:del w:id="222" w:author="Robison, Arch" w:date="2016-02-02T12:56:00Z">
+      <w:del w:id="225" w:author="Robison, Arch" w:date="2016-02-02T12:56:00Z">
         <w:r>
           <w:delText>.</w:delText>
         </w:r>
@@ -13975,22 +14019,22 @@
           <w:delText xml:space="preserve">  </w:delText>
         </w:r>
       </w:del>
-      <w:ins w:id="223" w:author="Robison, Arch" w:date="2016-02-02T12:56:00Z">
+      <w:ins w:id="226" w:author="Robison, Arch" w:date="2016-02-02T12:56:00Z">
         <w:r>
           <w:t>; the execution of the if-else is the statement</w:t>
         </w:r>
       </w:ins>
-      <w:ins w:id="224" w:author="Robison, Arch" w:date="2016-02-02T13:03:00Z">
+      <w:ins w:id="227" w:author="Robison, Arch" w:date="2016-02-02T13:03:00Z">
         <w:r>
           <w:t xml:space="preserve"> execution</w:t>
         </w:r>
       </w:ins>
-      <w:ins w:id="225" w:author="Robison, Arch" w:date="2016-02-02T12:56:00Z">
+      <w:ins w:id="228" w:author="Robison, Arch" w:date="2016-02-02T12:56:00Z">
         <w:r>
           <w:t xml:space="preserve"> that cont</w:t>
         </w:r>
       </w:ins>
-      <w:ins w:id="226" w:author="Robison, Arch" w:date="2016-02-02T12:57:00Z">
+      <w:ins w:id="229" w:author="Robison, Arch" w:date="2016-02-02T12:57:00Z">
         <w:r>
           <w:t xml:space="preserve">ains </w:t>
         </w:r>
@@ -14019,17 +14063,17 @@
           <w:t xml:space="preserve">and </w:t>
         </w:r>
       </w:ins>
-      <w:ins w:id="227" w:author="Robison, Arch" w:date="2016-02-02T13:05:00Z">
+      <w:ins w:id="230" w:author="Robison, Arch" w:date="2016-02-02T13:05:00Z">
         <w:r>
           <w:t xml:space="preserve">contains </w:t>
         </w:r>
       </w:ins>
-      <w:ins w:id="228" w:author="Robison, Arch" w:date="2016-02-02T12:57:00Z">
+      <w:ins w:id="231" w:author="Robison, Arch" w:date="2016-02-02T12:57:00Z">
         <w:r>
           <w:t xml:space="preserve">all evaluations </w:t>
         </w:r>
       </w:ins>
-      <w:ins w:id="229" w:author="Robison, Arch" w:date="2016-02-02T12:58:00Z">
+      <w:ins w:id="232" w:author="Robison, Arch" w:date="2016-02-02T12:58:00Z">
         <w:r>
           <w:t xml:space="preserve">that come between </w:t>
         </w:r>
@@ -14052,7 +14096,7 @@
           <w:t>.</w:t>
         </w:r>
       </w:ins>
-      <w:ins w:id="230" w:author="Robison, Arch" w:date="2016-02-02T12:56:00Z">
+      <w:ins w:id="233" w:author="Robison, Arch" w:date="2016-02-02T12:56:00Z">
         <w:r>
           <w:t xml:space="preserve">   </w:t>
         </w:r>
@@ -14078,7 +14122,7 @@
       <w:r>
         <w:t>.</w:t>
       </w:r>
-      <w:ins w:id="231" w:author="Robison, Arch" w:date="2016-02-02T11:21:00Z">
+      <w:ins w:id="234" w:author="Robison, Arch" w:date="2016-02-02T11:21:00Z">
         <w:r>
           <w:t xml:space="preserve"> </w:t>
         </w:r>
@@ -14088,10 +14132,10 @@
       <w:pPr>
         <w:pStyle w:val="Rationale"/>
         <w:rPr>
-          <w:ins w:id="232" w:author="Robison, Arch" w:date="2016-02-02T12:39:00Z"/>
-        </w:rPr>
-      </w:pPr>
-      <w:ins w:id="233" w:author="Robison, Arch" w:date="2016-02-02T16:08:00Z">
+          <w:ins w:id="235" w:author="Robison, Arch" w:date="2016-02-02T12:39:00Z"/>
+        </w:rPr>
+      </w:pPr>
+      <w:ins w:id="236" w:author="Robison, Arch" w:date="2016-02-02T16:08:00Z">
         <w:r>
           <w:t xml:space="preserve">Note that if </w:t>
         </w:r>
@@ -14110,19 +14154,19 @@
           <w:t xml:space="preserve"> </w:t>
         </w:r>
       </w:ins>
-      <w:ins w:id="234" w:author="Robison, Arch" w:date="2016-02-02T16:09:00Z">
+      <w:ins w:id="237" w:author="Robison, Arch" w:date="2016-02-02T16:09:00Z">
         <w:r>
           <w:t>actually had</w:t>
         </w:r>
       </w:ins>
-      <w:ins w:id="235" w:author="Robison, Arch" w:date="2016-02-02T16:08:00Z">
+      <w:ins w:id="238" w:author="Robison, Arch" w:date="2016-02-02T16:08:00Z">
         <w:r>
           <w:t xml:space="preserve"> two evaluations, say (</w:t>
         </w:r>
         <w:r>
           <w:rPr>
             <w:i/>
-            <w:rPrChange w:id="236" w:author="Robison, Arch" w:date="2016-02-02T16:08:00Z">
+            <w:rPrChange w:id="239" w:author="Robison, Arch" w:date="2016-02-02T16:08:00Z">
               <w:rPr/>
             </w:rPrChange>
           </w:rPr>
@@ -14138,7 +14182,7 @@
         <w:r>
           <w:rPr>
             <w:i/>
-            <w:rPrChange w:id="237" w:author="Robison, Arch" w:date="2016-02-02T16:08:00Z">
+            <w:rPrChange w:id="240" w:author="Robison, Arch" w:date="2016-02-02T16:08:00Z">
               <w:rPr/>
             </w:rPrChange>
           </w:rPr>
@@ -14152,32 +14196,32 @@
           <w:t>)</w:t>
         </w:r>
       </w:ins>
-      <w:ins w:id="238" w:author="Robison, Arch" w:date="2016-02-02T16:09:00Z">
+      <w:ins w:id="241" w:author="Robison, Arch" w:date="2016-02-02T16:09:00Z">
         <w:r>
           <w:t xml:space="preserve">, each arrow would be duplicated, one </w:t>
         </w:r>
       </w:ins>
-      <w:ins w:id="239" w:author="Robison, Arch" w:date="2016-02-02T16:10:00Z">
+      <w:ins w:id="242" w:author="Robison, Arch" w:date="2016-02-02T16:10:00Z">
         <w:r>
           <w:t xml:space="preserve">with </w:t>
         </w:r>
       </w:ins>
-      <w:ins w:id="240" w:author="Robison, Arch" w:date="2016-02-02T16:12:00Z">
+      <w:ins w:id="243" w:author="Robison, Arch" w:date="2016-02-02T16:12:00Z">
         <w:r>
           <w:t xml:space="preserve">a </w:t>
         </w:r>
       </w:ins>
-      <w:ins w:id="241" w:author="Robison, Arch" w:date="2016-02-02T16:09:00Z">
+      <w:ins w:id="244" w:author="Robison, Arch" w:date="2016-02-02T16:09:00Z">
         <w:r>
           <w:t xml:space="preserve">tail </w:t>
         </w:r>
       </w:ins>
-      <w:ins w:id="242" w:author="Robison, Arch" w:date="2016-02-02T16:12:00Z">
+      <w:ins w:id="245" w:author="Robison, Arch" w:date="2016-02-02T16:12:00Z">
         <w:r>
           <w:t xml:space="preserve">for the evaluation of </w:t>
         </w:r>
       </w:ins>
-      <w:ins w:id="243" w:author="Robison, Arch" w:date="2016-02-02T16:10:00Z">
+      <w:ins w:id="246" w:author="Robison, Arch" w:date="2016-02-02T16:10:00Z">
         <w:r>
           <w:rPr>
             <w:i/>
@@ -14188,12 +14232,12 @@
           <w:t xml:space="preserve">and one with tail </w:t>
         </w:r>
       </w:ins>
-      <w:ins w:id="244" w:author="Robison, Arch" w:date="2016-02-02T16:12:00Z">
+      <w:ins w:id="247" w:author="Robison, Arch" w:date="2016-02-02T16:12:00Z">
         <w:r>
           <w:t xml:space="preserve">for the evaluation of </w:t>
         </w:r>
       </w:ins>
-      <w:ins w:id="245" w:author="Robison, Arch" w:date="2016-02-02T16:10:00Z">
+      <w:ins w:id="248" w:author="Robison, Arch" w:date="2016-02-02T16:10:00Z">
         <w:r>
           <w:t>(</w:t>
         </w:r>
@@ -14221,45 +14265,45 @@
       <w:pPr>
         <w:pStyle w:val="Rationale"/>
         <w:rPr>
-          <w:ins w:id="246" w:author="Robison, Arch" w:date="2016-02-02T12:52:00Z"/>
-        </w:rPr>
-      </w:pPr>
-      <w:ins w:id="247" w:author="Robison, Arch" w:date="2016-02-02T11:21:00Z">
+          <w:ins w:id="249" w:author="Robison, Arch" w:date="2016-02-02T12:52:00Z"/>
+        </w:rPr>
+      </w:pPr>
+      <w:ins w:id="250" w:author="Robison, Arch" w:date="2016-02-02T11:21:00Z">
         <w:r>
           <w:t xml:space="preserve"> </w:t>
         </w:r>
       </w:ins>
-      <w:ins w:id="248" w:author="Robison, Arch" w:date="2016-02-02T12:39:00Z">
+      <w:ins w:id="251" w:author="Robison, Arch" w:date="2016-02-02T12:39:00Z">
         <w:r>
           <w:t>The “or expression evaluation” in the second outer bullet covers</w:t>
         </w:r>
       </w:ins>
-      <w:ins w:id="249" w:author="Robison, Arch" w:date="2016-02-02T12:40:00Z">
+      <w:ins w:id="252" w:author="Robison, Arch" w:date="2016-02-02T12:40:00Z">
         <w:r>
           <w:t xml:space="preserve"> the </w:t>
         </w:r>
       </w:ins>
-      <w:ins w:id="250" w:author="Robison, Arch" w:date="2016-02-02T12:41:00Z">
+      <w:ins w:id="253" w:author="Robison, Arch" w:date="2016-02-02T12:41:00Z">
         <w:r>
           <w:t>similar</w:t>
         </w:r>
       </w:ins>
-      <w:ins w:id="251" w:author="Robison, Arch" w:date="2016-02-02T12:40:00Z">
+      <w:ins w:id="254" w:author="Robison, Arch" w:date="2016-02-02T12:40:00Z">
         <w:r>
           <w:t xml:space="preserve"> situation when control flow is expressed via ternary and comma operators, for example (</w:t>
         </w:r>
       </w:ins>
-      <w:ins w:id="252" w:author="Robison, Arch" w:date="2016-02-02T16:05:00Z">
+      <w:ins w:id="255" w:author="Robison, Arch" w:date="2016-02-02T16:05:00Z">
         <w:r>
           <w:t>(</w:t>
         </w:r>
       </w:ins>
       <w:proofErr w:type="spellStart"/>
-      <w:ins w:id="253" w:author="Robison, Arch" w:date="2016-02-02T12:40:00Z">
+      <w:ins w:id="256" w:author="Robison, Arch" w:date="2016-02-02T12:40:00Z">
         <w:r>
           <w:rPr>
             <w:i/>
-            <w:rPrChange w:id="254" w:author="Robison, Arch" w:date="2016-02-02T12:41:00Z">
+            <w:rPrChange w:id="257" w:author="Robison, Arch" w:date="2016-02-02T12:41:00Z">
               <w:rPr/>
             </w:rPrChange>
           </w:rPr>
@@ -14272,7 +14316,7 @@
         <w:r>
           <w:rPr>
             <w:i/>
-            <w:rPrChange w:id="255" w:author="Robison, Arch" w:date="2016-02-02T12:41:00Z">
+            <w:rPrChange w:id="258" w:author="Robison, Arch" w:date="2016-02-02T12:41:00Z">
               <w:rPr/>
             </w:rPrChange>
           </w:rPr>
@@ -14280,30 +14324,6 @@
         </w:r>
         <w:r>
           <w:t>:</w:t>
-        </w:r>
-        <w:r>
-          <w:rPr>
-            <w:i/>
-            <w:rPrChange w:id="256" w:author="Robison, Arch" w:date="2016-02-02T12:41:00Z">
-              <w:rPr/>
-            </w:rPrChange>
-          </w:rPr>
-          <w:t>g</w:t>
-        </w:r>
-      </w:ins>
-      <w:proofErr w:type="spellEnd"/>
-      <w:proofErr w:type="gramEnd"/>
-      <w:ins w:id="257" w:author="Robison, Arch" w:date="2016-02-02T15:51:00Z">
-        <w:r>
-          <w:rPr>
-            <w:i/>
-          </w:rPr>
-          <w:t>)</w:t>
-        </w:r>
-      </w:ins>
-      <w:ins w:id="258" w:author="Robison, Arch" w:date="2016-02-02T12:40:00Z">
-        <w:r>
-          <w:t>,</w:t>
         </w:r>
         <w:r>
           <w:rPr>
@@ -14312,6 +14332,30 @@
               <w:rPr/>
             </w:rPrChange>
           </w:rPr>
+          <w:t>g</w:t>
+        </w:r>
+      </w:ins>
+      <w:proofErr w:type="spellEnd"/>
+      <w:proofErr w:type="gramEnd"/>
+      <w:ins w:id="260" w:author="Robison, Arch" w:date="2016-02-02T15:51:00Z">
+        <w:r>
+          <w:rPr>
+            <w:i/>
+          </w:rPr>
+          <w:t>)</w:t>
+        </w:r>
+      </w:ins>
+      <w:ins w:id="261" w:author="Robison, Arch" w:date="2016-02-02T12:40:00Z">
+        <w:r>
+          <w:t>,</w:t>
+        </w:r>
+        <w:r>
+          <w:rPr>
+            <w:i/>
+            <w:rPrChange w:id="262" w:author="Robison, Arch" w:date="2016-02-02T12:41:00Z">
+              <w:rPr/>
+            </w:rPrChange>
+          </w:rPr>
           <w:t>h</w:t>
         </w:r>
         <w:r>
@@ -14323,10 +14367,10 @@
       <w:pPr>
         <w:pStyle w:val="Rationale"/>
         <w:rPr>
-          <w:ins w:id="260" w:author="Robison, Arch" w:date="2016-02-02T12:58:00Z"/>
-        </w:rPr>
-      </w:pPr>
-      <w:ins w:id="261" w:author="Robison, Arch" w:date="2016-02-02T12:58:00Z">
+          <w:ins w:id="263" w:author="Robison, Arch" w:date="2016-02-02T12:58:00Z"/>
+        </w:rPr>
+      </w:pPr>
+      <w:ins w:id="264" w:author="Robison, Arch" w:date="2016-02-02T12:58:00Z">
         <w:r>
           <w:t>Another syntactic variation on the example is:</w:t>
         </w:r>
@@ -14337,29 +14381,29 @@
         <w:pStyle w:val="Rationale"/>
         <w:spacing w:before="0" w:after="0"/>
         <w:rPr>
-          <w:ins w:id="262" w:author="Robison, Arch" w:date="2016-02-02T12:58:00Z"/>
+          <w:ins w:id="265" w:author="Robison, Arch" w:date="2016-02-02T12:58:00Z"/>
           <w:rFonts w:ascii="Consolas" w:hAnsi="Consolas" w:cs="Consolas"/>
           <w:sz w:val="20"/>
           <w:szCs w:val="20"/>
-          <w:rPrChange w:id="263" w:author="Robison, Arch" w:date="2016-02-02T13:08:00Z">
+          <w:rPrChange w:id="266" w:author="Robison, Arch" w:date="2016-02-02T13:08:00Z">
             <w:rPr>
-              <w:ins w:id="264" w:author="Robison, Arch" w:date="2016-02-02T12:58:00Z"/>
+              <w:ins w:id="267" w:author="Robison, Arch" w:date="2016-02-02T12:58:00Z"/>
             </w:rPr>
           </w:rPrChange>
         </w:rPr>
-        <w:pPrChange w:id="265" w:author="Robison, Arch" w:date="2016-02-02T13:02:00Z">
+        <w:pPrChange w:id="268" w:author="Robison, Arch" w:date="2016-02-02T13:02:00Z">
           <w:pPr>
             <w:pStyle w:val="Rationale"/>
           </w:pPr>
         </w:pPrChange>
       </w:pPr>
-      <w:ins w:id="266" w:author="Robison, Arch" w:date="2016-02-02T12:58:00Z">
+      <w:ins w:id="269" w:author="Robison, Arch" w:date="2016-02-02T12:58:00Z">
         <w:r>
           <w:rPr>
             <w:rFonts w:ascii="Consolas" w:hAnsi="Consolas" w:cs="Consolas"/>
             <w:sz w:val="20"/>
             <w:szCs w:val="20"/>
-            <w:rPrChange w:id="267" w:author="Robison, Arch" w:date="2016-02-02T13:08:00Z">
+            <w:rPrChange w:id="270" w:author="Robison, Arch" w:date="2016-02-02T13:08:00Z">
               <w:rPr/>
             </w:rPrChange>
           </w:rPr>
@@ -14371,7 +14415,7 @@
             <w:rFonts w:ascii="Consolas" w:hAnsi="Consolas" w:cs="Consolas"/>
             <w:sz w:val="20"/>
             <w:szCs w:val="20"/>
-            <w:rPrChange w:id="268" w:author="Robison, Arch" w:date="2016-02-02T13:08:00Z">
+            <w:rPrChange w:id="271" w:author="Robison, Arch" w:date="2016-02-02T13:08:00Z">
               <w:rPr/>
             </w:rPrChange>
           </w:rPr>
@@ -14383,7 +14427,7 @@
             <w:rFonts w:ascii="Consolas" w:hAnsi="Consolas" w:cs="Consolas"/>
             <w:sz w:val="20"/>
             <w:szCs w:val="20"/>
-            <w:rPrChange w:id="269" w:author="Robison, Arch" w:date="2016-02-02T13:08:00Z">
+            <w:rPrChange w:id="272" w:author="Robison, Arch" w:date="2016-02-02T13:08:00Z">
               <w:rPr/>
             </w:rPrChange>
           </w:rPr>
@@ -14396,59 +14440,23 @@
         <w:pStyle w:val="Rationale"/>
         <w:spacing w:before="0" w:after="0"/>
         <w:rPr>
-          <w:ins w:id="270" w:author="Robison, Arch" w:date="2016-02-02T12:58:00Z"/>
+          <w:ins w:id="273" w:author="Robison, Arch" w:date="2016-02-02T12:58:00Z"/>
           <w:rFonts w:ascii="Consolas" w:hAnsi="Consolas" w:cs="Consolas"/>
           <w:sz w:val="20"/>
           <w:szCs w:val="20"/>
-          <w:rPrChange w:id="271" w:author="Robison, Arch" w:date="2016-02-02T13:08:00Z">
+          <w:rPrChange w:id="274" w:author="Robison, Arch" w:date="2016-02-02T13:08:00Z">
             <w:rPr>
-              <w:ins w:id="272" w:author="Robison, Arch" w:date="2016-02-02T12:58:00Z"/>
+              <w:ins w:id="275" w:author="Robison, Arch" w:date="2016-02-02T12:58:00Z"/>
             </w:rPr>
           </w:rPrChange>
         </w:rPr>
-        <w:pPrChange w:id="273" w:author="Robison, Arch" w:date="2016-02-02T13:02:00Z">
+        <w:pPrChange w:id="276" w:author="Robison, Arch" w:date="2016-02-02T13:02:00Z">
           <w:pPr>
             <w:pStyle w:val="Rationale"/>
           </w:pPr>
         </w:pPrChange>
       </w:pPr>
-      <w:ins w:id="274" w:author="Robison, Arch" w:date="2016-02-02T12:58:00Z">
-        <w:r>
-          <w:rPr>
-            <w:rFonts w:ascii="Consolas" w:hAnsi="Consolas" w:cs="Consolas"/>
-            <w:sz w:val="20"/>
-            <w:szCs w:val="20"/>
-            <w:rPrChange w:id="275" w:author="Robison, Arch" w:date="2016-02-02T13:08:00Z">
-              <w:rPr/>
-            </w:rPrChange>
-          </w:rPr>
-          <w:t xml:space="preserve">        </w:t>
-        </w:r>
-        <w:proofErr w:type="gramStart"/>
-        <w:r>
-          <w:rPr>
-            <w:rFonts w:ascii="Consolas" w:hAnsi="Consolas" w:cs="Consolas"/>
-            <w:sz w:val="20"/>
-            <w:szCs w:val="20"/>
-            <w:rPrChange w:id="276" w:author="Robison, Arch" w:date="2016-02-02T13:08:00Z">
-              <w:rPr/>
-            </w:rPrChange>
-          </w:rPr>
-          <w:t>if(</w:t>
-        </w:r>
-        <w:proofErr w:type="gramEnd"/>
-        <w:r>
-          <w:rPr>
-            <w:rFonts w:ascii="Consolas" w:hAnsi="Consolas" w:cs="Consolas"/>
-            <w:i/>
-            <w:sz w:val="20"/>
-            <w:szCs w:val="20"/>
-            <w:rPrChange w:id="277" w:author="Robison, Arch" w:date="2016-02-02T13:08:00Z">
-              <w:rPr/>
-            </w:rPrChange>
-          </w:rPr>
-          <w:t>e</w:t>
-        </w:r>
+      <w:ins w:id="277" w:author="Robison, Arch" w:date="2016-02-02T12:58:00Z">
         <w:r>
           <w:rPr>
             <w:rFonts w:ascii="Consolas" w:hAnsi="Consolas" w:cs="Consolas"/>
@@ -14458,53 +14466,89 @@
               <w:rPr/>
             </w:rPrChange>
           </w:rPr>
-          <w:t>) {</w:t>
-        </w:r>
-      </w:ins>
-    </w:p>
-    <w:p>
-      <w:pPr>
-        <w:pStyle w:val="Rationale"/>
-        <w:spacing w:before="0" w:after="0"/>
-        <w:rPr>
-          <w:ins w:id="279" w:author="Robison, Arch" w:date="2016-02-02T12:59:00Z"/>
-          <w:rFonts w:ascii="Consolas" w:hAnsi="Consolas" w:cs="Consolas"/>
-          <w:sz w:val="20"/>
-          <w:szCs w:val="20"/>
-          <w:rPrChange w:id="280" w:author="Robison, Arch" w:date="2016-02-02T13:08:00Z">
-            <w:rPr>
-              <w:ins w:id="281" w:author="Robison, Arch" w:date="2016-02-02T12:59:00Z"/>
-            </w:rPr>
-          </w:rPrChange>
-        </w:rPr>
-        <w:pPrChange w:id="282" w:author="Robison, Arch" w:date="2016-02-02T13:02:00Z">
-          <w:pPr>
-            <w:pStyle w:val="Rationale"/>
-          </w:pPr>
-        </w:pPrChange>
-      </w:pPr>
-      <w:ins w:id="283" w:author="Robison, Arch" w:date="2016-02-02T12:59:00Z">
+          <w:t xml:space="preserve">        </w:t>
+        </w:r>
+        <w:proofErr w:type="gramStart"/>
         <w:r>
           <w:rPr>
             <w:rFonts w:ascii="Consolas" w:hAnsi="Consolas" w:cs="Consolas"/>
             <w:sz w:val="20"/>
             <w:szCs w:val="20"/>
-            <w:rPrChange w:id="284" w:author="Robison, Arch" w:date="2016-02-02T13:08:00Z">
+            <w:rPrChange w:id="279" w:author="Robison, Arch" w:date="2016-02-02T13:08:00Z">
               <w:rPr/>
             </w:rPrChange>
           </w:rPr>
-          <w:t xml:space="preserve">           </w:t>
-        </w:r>
-      </w:ins>
-      <w:proofErr w:type="gramStart"/>
-      <w:ins w:id="285" w:author="Robison, Arch" w:date="2016-02-02T12:58:00Z">
+          <w:t>if(</w:t>
+        </w:r>
+        <w:proofErr w:type="gramEnd"/>
         <w:r>
           <w:rPr>
             <w:rFonts w:ascii="Consolas" w:hAnsi="Consolas" w:cs="Consolas"/>
             <w:i/>
             <w:sz w:val="20"/>
             <w:szCs w:val="20"/>
-            <w:rPrChange w:id="286" w:author="Robison, Arch" w:date="2016-02-02T13:08:00Z">
+            <w:rPrChange w:id="280" w:author="Robison, Arch" w:date="2016-02-02T13:08:00Z">
+              <w:rPr/>
+            </w:rPrChange>
+          </w:rPr>
+          <w:t>e</w:t>
+        </w:r>
+        <w:r>
+          <w:rPr>
+            <w:rFonts w:ascii="Consolas" w:hAnsi="Consolas" w:cs="Consolas"/>
+            <w:sz w:val="20"/>
+            <w:szCs w:val="20"/>
+            <w:rPrChange w:id="281" w:author="Robison, Arch" w:date="2016-02-02T13:08:00Z">
+              <w:rPr/>
+            </w:rPrChange>
+          </w:rPr>
+          <w:t>) {</w:t>
+        </w:r>
+      </w:ins>
+    </w:p>
+    <w:p>
+      <w:pPr>
+        <w:pStyle w:val="Rationale"/>
+        <w:spacing w:before="0" w:after="0"/>
+        <w:rPr>
+          <w:ins w:id="282" w:author="Robison, Arch" w:date="2016-02-02T12:59:00Z"/>
+          <w:rFonts w:ascii="Consolas" w:hAnsi="Consolas" w:cs="Consolas"/>
+          <w:sz w:val="20"/>
+          <w:szCs w:val="20"/>
+          <w:rPrChange w:id="283" w:author="Robison, Arch" w:date="2016-02-02T13:08:00Z">
+            <w:rPr>
+              <w:ins w:id="284" w:author="Robison, Arch" w:date="2016-02-02T12:59:00Z"/>
+            </w:rPr>
+          </w:rPrChange>
+        </w:rPr>
+        <w:pPrChange w:id="285" w:author="Robison, Arch" w:date="2016-02-02T13:02:00Z">
+          <w:pPr>
+            <w:pStyle w:val="Rationale"/>
+          </w:pPr>
+        </w:pPrChange>
+      </w:pPr>
+      <w:ins w:id="286" w:author="Robison, Arch" w:date="2016-02-02T12:59:00Z">
+        <w:r>
+          <w:rPr>
+            <w:rFonts w:ascii="Consolas" w:hAnsi="Consolas" w:cs="Consolas"/>
+            <w:sz w:val="20"/>
+            <w:szCs w:val="20"/>
+            <w:rPrChange w:id="287" w:author="Robison, Arch" w:date="2016-02-02T13:08:00Z">
+              <w:rPr/>
+            </w:rPrChange>
+          </w:rPr>
+          <w:t xml:space="preserve">           </w:t>
+        </w:r>
+      </w:ins>
+      <w:proofErr w:type="gramStart"/>
+      <w:ins w:id="288" w:author="Robison, Arch" w:date="2016-02-02T12:58:00Z">
+        <w:r>
+          <w:rPr>
+            <w:rFonts w:ascii="Consolas" w:hAnsi="Consolas" w:cs="Consolas"/>
+            <w:i/>
+            <w:sz w:val="20"/>
+            <w:szCs w:val="20"/>
+            <w:rPrChange w:id="289" w:author="Robison, Arch" w:date="2016-02-02T13:08:00Z">
               <w:rPr/>
             </w:rPrChange>
           </w:rPr>
@@ -14512,13 +14556,13 @@
         </w:r>
       </w:ins>
       <w:proofErr w:type="gramEnd"/>
-      <w:ins w:id="287" w:author="Robison, Arch" w:date="2016-02-02T12:59:00Z">
+      <w:ins w:id="290" w:author="Robison, Arch" w:date="2016-02-02T12:59:00Z">
         <w:r>
           <w:rPr>
             <w:rFonts w:ascii="Consolas" w:hAnsi="Consolas" w:cs="Consolas"/>
             <w:sz w:val="20"/>
             <w:szCs w:val="20"/>
-            <w:rPrChange w:id="288" w:author="Robison, Arch" w:date="2016-02-02T13:08:00Z">
+            <w:rPrChange w:id="291" w:author="Robison, Arch" w:date="2016-02-02T13:08:00Z">
               <w:rPr/>
             </w:rPrChange>
           </w:rPr>
@@ -14531,49 +14575,23 @@
         <w:pStyle w:val="Rationale"/>
         <w:spacing w:before="0" w:after="0"/>
         <w:rPr>
-          <w:ins w:id="289" w:author="Robison, Arch" w:date="2016-02-02T13:01:00Z"/>
+          <w:ins w:id="292" w:author="Robison, Arch" w:date="2016-02-02T13:01:00Z"/>
           <w:rFonts w:ascii="Consolas" w:hAnsi="Consolas" w:cs="Consolas"/>
           <w:sz w:val="20"/>
           <w:szCs w:val="20"/>
-          <w:rPrChange w:id="290" w:author="Robison, Arch" w:date="2016-02-02T13:08:00Z">
+          <w:rPrChange w:id="293" w:author="Robison, Arch" w:date="2016-02-02T13:08:00Z">
             <w:rPr>
-              <w:ins w:id="291" w:author="Robison, Arch" w:date="2016-02-02T13:01:00Z"/>
+              <w:ins w:id="294" w:author="Robison, Arch" w:date="2016-02-02T13:01:00Z"/>
               <w:rFonts w:ascii="Consolas" w:hAnsi="Consolas" w:cs="Consolas"/>
             </w:rPr>
           </w:rPrChange>
         </w:rPr>
-        <w:pPrChange w:id="292" w:author="Robison, Arch" w:date="2016-02-02T13:02:00Z">
+        <w:pPrChange w:id="295" w:author="Robison, Arch" w:date="2016-02-02T13:02:00Z">
           <w:pPr>
             <w:pStyle w:val="Rationale"/>
           </w:pPr>
         </w:pPrChange>
       </w:pPr>
-      <w:ins w:id="293" w:author="Robison, Arch" w:date="2016-02-02T12:59:00Z">
-        <w:r>
-          <w:rPr>
-            <w:rFonts w:ascii="Consolas" w:hAnsi="Consolas" w:cs="Consolas"/>
-            <w:sz w:val="20"/>
-            <w:szCs w:val="20"/>
-            <w:rPrChange w:id="294" w:author="Robison, Arch" w:date="2016-02-02T13:08:00Z">
-              <w:rPr/>
-            </w:rPrChange>
-          </w:rPr>
-          <w:lastRenderedPageBreak/>
-          <w:t xml:space="preserve">           </w:t>
-        </w:r>
-      </w:ins>
-      <w:proofErr w:type="gramStart"/>
-      <w:ins w:id="295" w:author="Robison, Arch" w:date="2016-02-02T13:10:00Z">
-        <w:r>
-          <w:rPr>
-            <w:rFonts w:ascii="Consolas" w:hAnsi="Consolas" w:cs="Consolas"/>
-            <w:sz w:val="20"/>
-            <w:szCs w:val="20"/>
-          </w:rPr>
-          <w:t>continue</w:t>
-        </w:r>
-      </w:ins>
-      <w:proofErr w:type="gramEnd"/>
       <w:ins w:id="296" w:author="Robison, Arch" w:date="2016-02-02T12:59:00Z">
         <w:r>
           <w:rPr>
@@ -14584,6 +14602,32 @@
               <w:rPr/>
             </w:rPrChange>
           </w:rPr>
+          <w:lastRenderedPageBreak/>
+          <w:t xml:space="preserve">           </w:t>
+        </w:r>
+      </w:ins>
+      <w:proofErr w:type="gramStart"/>
+      <w:ins w:id="298" w:author="Robison, Arch" w:date="2016-02-02T13:10:00Z">
+        <w:r>
+          <w:rPr>
+            <w:rFonts w:ascii="Consolas" w:hAnsi="Consolas" w:cs="Consolas"/>
+            <w:sz w:val="20"/>
+            <w:szCs w:val="20"/>
+          </w:rPr>
+          <w:t>continue</w:t>
+        </w:r>
+      </w:ins>
+      <w:proofErr w:type="gramEnd"/>
+      <w:ins w:id="299" w:author="Robison, Arch" w:date="2016-02-02T12:59:00Z">
+        <w:r>
+          <w:rPr>
+            <w:rFonts w:ascii="Consolas" w:hAnsi="Consolas" w:cs="Consolas"/>
+            <w:sz w:val="20"/>
+            <w:szCs w:val="20"/>
+            <w:rPrChange w:id="300" w:author="Robison, Arch" w:date="2016-02-02T13:08:00Z">
+              <w:rPr/>
+            </w:rPrChange>
+          </w:rPr>
           <w:t>;</w:t>
         </w:r>
       </w:ins>
@@ -14593,30 +14637,30 @@
         <w:pStyle w:val="Rationale"/>
         <w:spacing w:before="0" w:after="0"/>
         <w:rPr>
-          <w:ins w:id="298" w:author="Robison, Arch" w:date="2016-02-02T13:01:00Z"/>
+          <w:ins w:id="301" w:author="Robison, Arch" w:date="2016-02-02T13:01:00Z"/>
           <w:rFonts w:ascii="Consolas" w:hAnsi="Consolas" w:cs="Consolas"/>
           <w:sz w:val="20"/>
           <w:szCs w:val="20"/>
-          <w:rPrChange w:id="299" w:author="Robison, Arch" w:date="2016-02-02T13:08:00Z">
+          <w:rPrChange w:id="302" w:author="Robison, Arch" w:date="2016-02-02T13:08:00Z">
             <w:rPr>
-              <w:ins w:id="300" w:author="Robison, Arch" w:date="2016-02-02T13:01:00Z"/>
+              <w:ins w:id="303" w:author="Robison, Arch" w:date="2016-02-02T13:01:00Z"/>
               <w:rFonts w:ascii="Consolas" w:hAnsi="Consolas" w:cs="Consolas"/>
             </w:rPr>
           </w:rPrChange>
         </w:rPr>
-        <w:pPrChange w:id="301" w:author="Robison, Arch" w:date="2016-02-02T13:02:00Z">
+        <w:pPrChange w:id="304" w:author="Robison, Arch" w:date="2016-02-02T13:02:00Z">
           <w:pPr>
             <w:pStyle w:val="Rationale"/>
           </w:pPr>
         </w:pPrChange>
       </w:pPr>
-      <w:ins w:id="302" w:author="Robison, Arch" w:date="2016-02-02T13:01:00Z">
+      <w:ins w:id="305" w:author="Robison, Arch" w:date="2016-02-02T13:01:00Z">
         <w:r>
           <w:rPr>
             <w:rFonts w:ascii="Consolas" w:hAnsi="Consolas" w:cs="Consolas"/>
             <w:sz w:val="20"/>
             <w:szCs w:val="20"/>
-            <w:rPrChange w:id="303" w:author="Robison, Arch" w:date="2016-02-02T13:08:00Z">
+            <w:rPrChange w:id="306" w:author="Robison, Arch" w:date="2016-02-02T13:08:00Z">
               <w:rPr>
                 <w:rFonts w:ascii="Consolas" w:hAnsi="Consolas" w:cs="Consolas"/>
               </w:rPr>
@@ -14631,54 +14675,23 @@
         <w:pStyle w:val="Rationale"/>
         <w:spacing w:before="0" w:after="0"/>
         <w:rPr>
-          <w:ins w:id="304" w:author="Robison, Arch" w:date="2016-02-02T12:59:00Z"/>
+          <w:ins w:id="307" w:author="Robison, Arch" w:date="2016-02-02T12:59:00Z"/>
           <w:rFonts w:ascii="Consolas" w:hAnsi="Consolas" w:cs="Consolas"/>
           <w:sz w:val="20"/>
           <w:szCs w:val="20"/>
-          <w:rPrChange w:id="305" w:author="Robison, Arch" w:date="2016-02-02T13:08:00Z">
+          <w:rPrChange w:id="308" w:author="Robison, Arch" w:date="2016-02-02T13:08:00Z">
             <w:rPr>
-              <w:ins w:id="306" w:author="Robison, Arch" w:date="2016-02-02T12:59:00Z"/>
+              <w:ins w:id="309" w:author="Robison, Arch" w:date="2016-02-02T12:59:00Z"/>
             </w:rPr>
           </w:rPrChange>
         </w:rPr>
-        <w:pPrChange w:id="307" w:author="Robison, Arch" w:date="2016-02-02T13:02:00Z">
+        <w:pPrChange w:id="310" w:author="Robison, Arch" w:date="2016-02-02T13:02:00Z">
           <w:pPr>
             <w:pStyle w:val="Rationale"/>
           </w:pPr>
         </w:pPrChange>
       </w:pPr>
-      <w:ins w:id="308" w:author="Robison, Arch" w:date="2016-02-02T13:03:00Z">
-        <w:r>
-          <w:rPr>
-            <w:rFonts w:ascii="Consolas" w:hAnsi="Consolas" w:cs="Consolas"/>
-            <w:sz w:val="20"/>
-            <w:szCs w:val="20"/>
-            <w:rPrChange w:id="309" w:author="Robison, Arch" w:date="2016-02-02T13:08:00Z">
-              <w:rPr>
-                <w:rFonts w:ascii="Consolas" w:hAnsi="Consolas" w:cs="Consolas"/>
-              </w:rPr>
-            </w:rPrChange>
-          </w:rPr>
-          <w:t xml:space="preserve">        </w:t>
-        </w:r>
-      </w:ins>
-      <w:proofErr w:type="gramStart"/>
-      <w:ins w:id="310" w:author="Robison, Arch" w:date="2016-02-02T13:01:00Z">
-        <w:r>
-          <w:rPr>
-            <w:rFonts w:ascii="Consolas" w:hAnsi="Consolas" w:cs="Consolas"/>
-            <w:i/>
-            <w:sz w:val="20"/>
-            <w:szCs w:val="20"/>
-            <w:rPrChange w:id="311" w:author="Robison, Arch" w:date="2016-02-02T13:08:00Z">
-              <w:rPr>
-                <w:rFonts w:ascii="Consolas" w:hAnsi="Consolas" w:cs="Consolas"/>
-              </w:rPr>
-            </w:rPrChange>
-          </w:rPr>
-          <w:t>g</w:t>
-        </w:r>
-        <w:proofErr w:type="gramEnd"/>
+      <w:ins w:id="311" w:author="Robison, Arch" w:date="2016-02-02T13:03:00Z">
         <w:r>
           <w:rPr>
             <w:rFonts w:ascii="Consolas" w:hAnsi="Consolas" w:cs="Consolas"/>
@@ -14690,87 +14703,76 @@
               </w:rPr>
             </w:rPrChange>
           </w:rPr>
-          <w:t>;</w:t>
-        </w:r>
-      </w:ins>
-    </w:p>
-    <w:p>
-      <w:pPr>
-        <w:pStyle w:val="Rationale"/>
-        <w:spacing w:before="0" w:after="0"/>
-        <w:rPr>
-          <w:ins w:id="313" w:author="Robison, Arch" w:date="2016-02-02T11:22:00Z"/>
-          <w:rFonts w:ascii="Consolas" w:hAnsi="Consolas" w:cs="Consolas"/>
-          <w:sz w:val="20"/>
-          <w:szCs w:val="20"/>
-          <w:rPrChange w:id="314" w:author="Robison, Arch" w:date="2016-02-02T13:08:00Z">
-            <w:rPr>
-              <w:ins w:id="315" w:author="Robison, Arch" w:date="2016-02-02T11:22:00Z"/>
-            </w:rPr>
-          </w:rPrChange>
-        </w:rPr>
-        <w:pPrChange w:id="316" w:author="Robison, Arch" w:date="2016-02-02T13:02:00Z">
-          <w:pPr>
-            <w:pStyle w:val="Rationale"/>
-          </w:pPr>
-        </w:pPrChange>
-      </w:pPr>
-      <w:ins w:id="317" w:author="Robison, Arch" w:date="2016-02-02T13:03:00Z">
+          <w:t xml:space="preserve">        </w:t>
+        </w:r>
+      </w:ins>
+      <w:proofErr w:type="gramStart"/>
+      <w:ins w:id="313" w:author="Robison, Arch" w:date="2016-02-02T13:01:00Z">
         <w:r>
           <w:rPr>
             <w:rFonts w:ascii="Consolas" w:hAnsi="Consolas" w:cs="Consolas"/>
+            <w:i/>
             <w:sz w:val="20"/>
             <w:szCs w:val="20"/>
-            <w:rPrChange w:id="318" w:author="Robison, Arch" w:date="2016-02-02T13:08:00Z">
-              <w:rPr/>
-            </w:rPrChange>
-          </w:rPr>
-          <w:t xml:space="preserve">    </w:t>
-        </w:r>
-      </w:ins>
-      <w:ins w:id="319" w:author="Robison, Arch" w:date="2016-02-02T13:01:00Z">
-        <w:r>
-          <w:rPr>
-            <w:rFonts w:ascii="Consolas" w:hAnsi="Consolas" w:cs="Consolas"/>
-            <w:sz w:val="20"/>
-            <w:szCs w:val="20"/>
-            <w:rPrChange w:id="320" w:author="Robison, Arch" w:date="2016-02-02T13:08:00Z">
+            <w:rPrChange w:id="314" w:author="Robison, Arch" w:date="2016-02-02T13:08:00Z">
               <w:rPr>
                 <w:rFonts w:ascii="Consolas" w:hAnsi="Consolas" w:cs="Consolas"/>
               </w:rPr>
             </w:rPrChange>
           </w:rPr>
-          <w:t xml:space="preserve">} </w:t>
-        </w:r>
-        <w:proofErr w:type="gramStart"/>
+          <w:t>g</w:t>
+        </w:r>
+        <w:proofErr w:type="gramEnd"/>
+        <w:r>
+          <w:rPr>
+            <w:rFonts w:ascii="Consolas" w:hAnsi="Consolas" w:cs="Consolas"/>
+            <w:sz w:val="20"/>
+            <w:szCs w:val="20"/>
+            <w:rPrChange w:id="315" w:author="Robison, Arch" w:date="2016-02-02T13:08:00Z">
+              <w:rPr>
+                <w:rFonts w:ascii="Consolas" w:hAnsi="Consolas" w:cs="Consolas"/>
+              </w:rPr>
+            </w:rPrChange>
+          </w:rPr>
+          <w:t>;</w:t>
+        </w:r>
+      </w:ins>
+    </w:p>
+    <w:p>
+      <w:pPr>
+        <w:pStyle w:val="Rationale"/>
+        <w:spacing w:before="0" w:after="0"/>
+        <w:rPr>
+          <w:ins w:id="316" w:author="Robison, Arch" w:date="2016-02-02T11:22:00Z"/>
+          <w:rFonts w:ascii="Consolas" w:hAnsi="Consolas" w:cs="Consolas"/>
+          <w:sz w:val="20"/>
+          <w:szCs w:val="20"/>
+          <w:rPrChange w:id="317" w:author="Robison, Arch" w:date="2016-02-02T13:08:00Z">
+            <w:rPr>
+              <w:ins w:id="318" w:author="Robison, Arch" w:date="2016-02-02T11:22:00Z"/>
+            </w:rPr>
+          </w:rPrChange>
+        </w:rPr>
+        <w:pPrChange w:id="319" w:author="Robison, Arch" w:date="2016-02-02T13:02:00Z">
+          <w:pPr>
+            <w:pStyle w:val="Rationale"/>
+          </w:pPr>
+        </w:pPrChange>
+      </w:pPr>
+      <w:ins w:id="320" w:author="Robison, Arch" w:date="2016-02-02T13:03:00Z">
         <w:r>
           <w:rPr>
             <w:rFonts w:ascii="Consolas" w:hAnsi="Consolas" w:cs="Consolas"/>
             <w:sz w:val="20"/>
             <w:szCs w:val="20"/>
             <w:rPrChange w:id="321" w:author="Robison, Arch" w:date="2016-02-02T13:08:00Z">
-              <w:rPr>
-                <w:rFonts w:ascii="Consolas" w:hAnsi="Consolas" w:cs="Consolas"/>
-              </w:rPr>
+              <w:rPr/>
             </w:rPrChange>
           </w:rPr>
-          <w:t>while(</w:t>
-        </w:r>
-        <w:proofErr w:type="gramEnd"/>
-        <w:r>
-          <w:rPr>
-            <w:rFonts w:ascii="Consolas" w:hAnsi="Consolas" w:cs="Consolas"/>
-            <w:i/>
-            <w:sz w:val="20"/>
-            <w:szCs w:val="20"/>
-            <w:rPrChange w:id="322" w:author="Robison, Arch" w:date="2016-02-02T13:08:00Z">
-              <w:rPr>
-                <w:rFonts w:ascii="Consolas" w:hAnsi="Consolas" w:cs="Consolas"/>
-              </w:rPr>
-            </w:rPrChange>
-          </w:rPr>
-          <w:t>h</w:t>
-        </w:r>
+          <w:t xml:space="preserve">    </w:t>
+        </w:r>
+      </w:ins>
+      <w:ins w:id="322" w:author="Robison, Arch" w:date="2016-02-02T13:01:00Z">
         <w:r>
           <w:rPr>
             <w:rFonts w:ascii="Consolas" w:hAnsi="Consolas" w:cs="Consolas"/>
@@ -14782,6 +14784,48 @@
               </w:rPr>
             </w:rPrChange>
           </w:rPr>
+          <w:t xml:space="preserve">} </w:t>
+        </w:r>
+        <w:proofErr w:type="gramStart"/>
+        <w:r>
+          <w:rPr>
+            <w:rFonts w:ascii="Consolas" w:hAnsi="Consolas" w:cs="Consolas"/>
+            <w:sz w:val="20"/>
+            <w:szCs w:val="20"/>
+            <w:rPrChange w:id="324" w:author="Robison, Arch" w:date="2016-02-02T13:08:00Z">
+              <w:rPr>
+                <w:rFonts w:ascii="Consolas" w:hAnsi="Consolas" w:cs="Consolas"/>
+              </w:rPr>
+            </w:rPrChange>
+          </w:rPr>
+          <w:t>while(</w:t>
+        </w:r>
+        <w:proofErr w:type="gramEnd"/>
+        <w:r>
+          <w:rPr>
+            <w:rFonts w:ascii="Consolas" w:hAnsi="Consolas" w:cs="Consolas"/>
+            <w:i/>
+            <w:sz w:val="20"/>
+            <w:szCs w:val="20"/>
+            <w:rPrChange w:id="325" w:author="Robison, Arch" w:date="2016-02-02T13:08:00Z">
+              <w:rPr>
+                <w:rFonts w:ascii="Consolas" w:hAnsi="Consolas" w:cs="Consolas"/>
+              </w:rPr>
+            </w:rPrChange>
+          </w:rPr>
+          <w:t>h</w:t>
+        </w:r>
+        <w:r>
+          <w:rPr>
+            <w:rFonts w:ascii="Consolas" w:hAnsi="Consolas" w:cs="Consolas"/>
+            <w:sz w:val="20"/>
+            <w:szCs w:val="20"/>
+            <w:rPrChange w:id="326" w:author="Robison, Arch" w:date="2016-02-02T13:08:00Z">
+              <w:rPr>
+                <w:rFonts w:ascii="Consolas" w:hAnsi="Consolas" w:cs="Consolas"/>
+              </w:rPr>
+            </w:rPrChange>
+          </w:rPr>
           <w:t>);</w:t>
         </w:r>
       </w:ins>
@@ -14790,30 +14834,30 @@
       <w:pPr>
         <w:pStyle w:val="Rationale"/>
         <w:rPr>
-          <w:ins w:id="324" w:author="Robison, Arch" w:date="2016-02-02T13:03:00Z"/>
-        </w:rPr>
-      </w:pPr>
-      <w:ins w:id="325" w:author="Robison, Arch" w:date="2016-02-02T13:03:00Z">
+          <w:ins w:id="327" w:author="Robison, Arch" w:date="2016-02-02T13:03:00Z"/>
+        </w:rPr>
+      </w:pPr>
+      <w:ins w:id="328" w:author="Robison, Arch" w:date="2016-02-02T13:03:00Z">
         <w:r>
           <w:t xml:space="preserve">Here, </w:t>
         </w:r>
       </w:ins>
-      <w:ins w:id="326" w:author="Robison, Arch" w:date="2016-02-02T13:04:00Z">
+      <w:ins w:id="329" w:author="Robison, Arch" w:date="2016-02-02T13:04:00Z">
         <w:r>
           <w:t xml:space="preserve">the </w:t>
         </w:r>
       </w:ins>
-      <w:ins w:id="327" w:author="Robison, Arch" w:date="2016-02-02T16:06:00Z">
+      <w:ins w:id="330" w:author="Robison, Arch" w:date="2016-02-02T16:06:00Z">
         <w:r>
           <w:t>substatement of</w:t>
         </w:r>
       </w:ins>
-      <w:ins w:id="328" w:author="Robison, Arch" w:date="2016-02-02T13:04:00Z">
+      <w:ins w:id="331" w:author="Robison, Arch" w:date="2016-02-02T13:04:00Z">
         <w:r>
           <w:t xml:space="preserve"> the do is the statement execution that</w:t>
         </w:r>
       </w:ins>
-      <w:ins w:id="329" w:author="Robison, Arch" w:date="2016-02-02T13:06:00Z">
+      <w:ins w:id="332" w:author="Robison, Arch" w:date="2016-02-02T13:06:00Z">
         <w:r>
           <w:t xml:space="preserve"> contains </w:t>
         </w:r>
@@ -14854,17 +14898,17 @@
           <w:t xml:space="preserve">, and thus </w:t>
         </w:r>
       </w:ins>
-      <w:ins w:id="330" w:author="Robison, Arch" w:date="2016-02-02T13:05:00Z">
+      <w:ins w:id="333" w:author="Robison, Arch" w:date="2016-02-02T13:05:00Z">
         <w:r>
           <w:t xml:space="preserve">generates </w:t>
         </w:r>
       </w:ins>
-      <w:ins w:id="331" w:author="Robison, Arch" w:date="2016-02-02T13:06:00Z">
+      <w:ins w:id="334" w:author="Robison, Arch" w:date="2016-02-02T13:06:00Z">
         <w:r>
           <w:t>a</w:t>
         </w:r>
       </w:ins>
-      <w:ins w:id="332" w:author="Robison, Arch" w:date="2016-02-02T13:05:00Z">
+      <w:ins w:id="335" w:author="Robison, Arch" w:date="2016-02-02T13:05:00Z">
         <w:r>
           <w:t xml:space="preserve"> “join” leg from </w:t>
         </w:r>
@@ -14892,15 +14936,15 @@
       <w:pPr>
         <w:pStyle w:val="Rationale"/>
         <w:rPr>
-          <w:ins w:id="333" w:author="Robison, Arch" w:date="2016-02-02T11:02:00Z"/>
-        </w:rPr>
-      </w:pPr>
-      <w:ins w:id="334" w:author="Robison, Arch" w:date="2016-02-02T16:13:00Z">
+          <w:ins w:id="336" w:author="Robison, Arch" w:date="2016-02-02T11:02:00Z"/>
+        </w:rPr>
+      </w:pPr>
+      <w:ins w:id="337" w:author="Robison, Arch" w:date="2016-02-02T16:13:00Z">
         <w:r>
           <w:t xml:space="preserve">Section </w:t>
         </w:r>
       </w:ins>
-      <w:ins w:id="335" w:author="Robison, Arch" w:date="2016-02-02T16:14:00Z">
+      <w:ins w:id="338" w:author="Robison, Arch" w:date="2016-02-02T16:14:00Z">
         <w:r>
           <w:fldChar w:fldCharType="begin"/>
         </w:r>
@@ -14911,7 +14955,7 @@
       <w:r>
         <w:fldChar w:fldCharType="separate"/>
       </w:r>
-      <w:ins w:id="336" w:author="Robison, Arch" w:date="2016-02-02T16:14:00Z">
+      <w:ins w:id="339" w:author="Robison, Arch" w:date="2016-02-02T16:14:00Z">
         <w:r>
           <w:t>6</w:t>
         </w:r>
@@ -14919,37 +14963,37 @@
           <w:fldChar w:fldCharType="end"/>
         </w:r>
       </w:ins>
-      <w:ins w:id="337" w:author="Robison, Arch" w:date="2016-02-02T11:25:00Z">
+      <w:ins w:id="340" w:author="Robison, Arch" w:date="2016-02-02T11:25:00Z">
         <w:r>
           <w:t xml:space="preserve"> shows</w:t>
         </w:r>
       </w:ins>
-      <w:ins w:id="338" w:author="Robison, Arch" w:date="2016-02-02T11:19:00Z">
+      <w:ins w:id="341" w:author="Robison, Arch" w:date="2016-02-02T11:19:00Z">
         <w:r>
           <w:t xml:space="preserve"> </w:t>
         </w:r>
       </w:ins>
-      <w:ins w:id="339" w:author="Robison, Arch" w:date="2016-02-02T11:27:00Z">
+      <w:ins w:id="342" w:author="Robison, Arch" w:date="2016-02-02T11:27:00Z">
         <w:r>
           <w:t xml:space="preserve">how the middle bullet’s wording </w:t>
         </w:r>
       </w:ins>
-      <w:ins w:id="340" w:author="Robison, Arch" w:date="2016-02-02T16:07:00Z">
+      <w:ins w:id="343" w:author="Robison, Arch" w:date="2016-02-02T16:07:00Z">
         <w:r>
           <w:t>helps match</w:t>
         </w:r>
       </w:ins>
-      <w:ins w:id="341" w:author="Robison, Arch" w:date="2016-02-02T12:43:00Z">
+      <w:ins w:id="344" w:author="Robison, Arch" w:date="2016-02-02T12:43:00Z">
         <w:r>
           <w:t xml:space="preserve"> up corresponding iterations</w:t>
         </w:r>
       </w:ins>
-      <w:ins w:id="342" w:author="Robison, Arch" w:date="2016-02-02T16:07:00Z">
+      <w:ins w:id="345" w:author="Robison, Arch" w:date="2016-02-02T16:07:00Z">
         <w:r>
           <w:t xml:space="preserve"> of an iteration statement</w:t>
         </w:r>
       </w:ins>
-      <w:ins w:id="343" w:author="Robison, Arch" w:date="2016-02-02T11:27:00Z">
+      <w:ins w:id="346" w:author="Robison, Arch" w:date="2016-02-02T11:27:00Z">
         <w:r>
           <w:t>.</w:t>
         </w:r>
@@ -14959,25 +15003,25 @@
       <w:pPr>
         <w:pStyle w:val="Rationale"/>
         <w:rPr>
-          <w:ins w:id="344" w:author="Robison, Arch" w:date="2016-02-02T10:32:00Z"/>
-        </w:rPr>
-      </w:pPr>
-      <w:ins w:id="345" w:author="Robison, Arch" w:date="2016-02-02T11:02:00Z">
+          <w:ins w:id="347" w:author="Robison, Arch" w:date="2016-02-02T10:32:00Z"/>
+        </w:rPr>
+      </w:pPr>
+      <w:ins w:id="348" w:author="Robison, Arch" w:date="2016-02-02T11:02:00Z">
         <w:r>
           <w:t xml:space="preserve">The last </w:t>
         </w:r>
       </w:ins>
-      <w:ins w:id="346" w:author="Robison, Arch" w:date="2016-02-02T12:39:00Z">
+      <w:ins w:id="349" w:author="Robison, Arch" w:date="2016-02-02T12:39:00Z">
         <w:r>
           <w:t xml:space="preserve">outer </w:t>
         </w:r>
       </w:ins>
-      <w:ins w:id="347" w:author="Robison, Arch" w:date="2016-02-02T11:02:00Z">
+      <w:ins w:id="350" w:author="Robison, Arch" w:date="2016-02-02T11:02:00Z">
         <w:r>
           <w:t xml:space="preserve">bullet in the definition of </w:t>
         </w:r>
       </w:ins>
-      <w:ins w:id="348" w:author="Robison, Arch" w:date="2016-02-02T12:46:00Z">
+      <w:ins w:id="351" w:author="Robison, Arch" w:date="2016-02-02T12:46:00Z">
         <w:r>
           <w:rPr>
             <w:i/>
@@ -14985,7 +15029,7 @@
           <w:t>vertical precedent</w:t>
         </w:r>
       </w:ins>
-      <w:ins w:id="349" w:author="Robison, Arch" w:date="2016-02-02T11:02:00Z">
+      <w:ins w:id="352" w:author="Robison, Arch" w:date="2016-02-02T11:02:00Z">
         <w:r>
           <w:t xml:space="preserve"> avoids introducing legs for unstructured control flow, but keeps legs for the common case of a cleanly structured switch statement.  When the legs are missing, vector</w:t>
         </w:r>
@@ -15019,7 +15063,7 @@
       <w:pPr>
         <w:pStyle w:val="Rationale"/>
         <w:rPr>
-          <w:del w:id="350" w:author="Robison, Arch" w:date="2016-02-02T10:55:00Z"/>
+          <w:del w:id="353" w:author="Robison, Arch" w:date="2016-02-02T10:55:00Z"/>
         </w:rPr>
       </w:pPr>
     </w:p>
@@ -15027,10 +15071,10 @@
       <w:pPr>
         <w:pStyle w:val="Rationale"/>
         <w:rPr>
-          <w:del w:id="351" w:author="Robison, Arch" w:date="2016-02-01T16:20:00Z"/>
-        </w:rPr>
-      </w:pPr>
-      <w:del w:id="352" w:author="Robison, Arch" w:date="2016-02-01T16:20:00Z">
+          <w:del w:id="354" w:author="Robison, Arch" w:date="2016-02-01T16:20:00Z"/>
+        </w:rPr>
+      </w:pPr>
+      <w:del w:id="355" w:author="Robison, Arch" w:date="2016-02-01T16:20:00Z">
         <w:r>
           <w:delText xml:space="preserve">The last bullet </w:delText>
         </w:r>
@@ -15098,42 +15142,42 @@
         <w:pStyle w:val="Body"/>
         <w:ind w:left="720"/>
       </w:pPr>
-      <w:ins w:id="353" w:author="Robison, Arch" w:date="2016-02-01T15:57:00Z">
+      <w:ins w:id="356" w:author="Robison, Arch" w:date="2016-02-01T15:57:00Z">
         <w:r>
           <w:t xml:space="preserve">Within </w:t>
         </w:r>
       </w:ins>
-      <w:ins w:id="354" w:author="Robison, Arch" w:date="2016-02-01T15:58:00Z">
+      <w:ins w:id="357" w:author="Robison, Arch" w:date="2016-02-01T15:58:00Z">
         <w:r>
           <w:t xml:space="preserve">two </w:t>
         </w:r>
       </w:ins>
-      <w:ins w:id="355" w:author="Robison, Arch" w:date="2016-02-01T15:57:00Z">
+      <w:ins w:id="358" w:author="Robison, Arch" w:date="2016-02-01T15:57:00Z">
         <w:r>
           <w:t xml:space="preserve">invocations of an element access function, </w:t>
         </w:r>
       </w:ins>
-      <w:ins w:id="356" w:author="Robison, Arch" w:date="2016-02-01T15:58:00Z">
+      <w:ins w:id="359" w:author="Robison, Arch" w:date="2016-02-01T15:58:00Z">
         <w:r>
           <w:t xml:space="preserve">given </w:t>
         </w:r>
       </w:ins>
-      <w:del w:id="357" w:author="Robison, Arch" w:date="2016-02-01T15:57:00Z">
+      <w:del w:id="360" w:author="Robison, Arch" w:date="2016-02-01T15:57:00Z">
         <w:r>
           <w:delText xml:space="preserve">Evaluation </w:delText>
         </w:r>
       </w:del>
-      <w:ins w:id="358" w:author="Robison, Arch" w:date="2016-02-01T15:57:00Z">
+      <w:ins w:id="361" w:author="Robison, Arch" w:date="2016-02-01T15:57:00Z">
         <w:r>
           <w:t>evaluation</w:t>
         </w:r>
       </w:ins>
-      <w:ins w:id="359" w:author="Robison, Arch" w:date="2016-02-01T15:58:00Z">
+      <w:ins w:id="362" w:author="Robison, Arch" w:date="2016-02-01T15:58:00Z">
         <w:r>
           <w:t>s</w:t>
         </w:r>
       </w:ins>
-      <w:ins w:id="360" w:author="Robison, Arch" w:date="2016-02-01T15:57:00Z">
+      <w:ins w:id="363" w:author="Robison, Arch" w:date="2016-02-01T15:57:00Z">
         <w:r>
           <w:t xml:space="preserve"> </w:t>
         </w:r>
@@ -15141,12 +15185,12 @@
       <w:r>
         <w:t>B</w:t>
       </w:r>
-      <w:ins w:id="361" w:author="Robison, Arch" w:date="2016-02-01T15:57:00Z">
+      <w:ins w:id="364" w:author="Robison, Arch" w:date="2016-02-01T15:57:00Z">
         <w:r>
           <w:t xml:space="preserve"> </w:t>
         </w:r>
       </w:ins>
-      <w:ins w:id="362" w:author="Robison, Arch" w:date="2016-02-01T15:58:00Z">
+      <w:ins w:id="365" w:author="Robison, Arch" w:date="2016-02-01T15:58:00Z">
         <w:r>
           <w:t>and B</w:t>
         </w:r>
@@ -15157,27 +15201,27 @@
           <w:t xml:space="preserve"> </w:t>
         </w:r>
       </w:ins>
-      <w:ins w:id="363" w:author="Robison, Arch" w:date="2016-02-01T15:57:00Z">
+      <w:ins w:id="366" w:author="Robison, Arch" w:date="2016-02-01T15:57:00Z">
         <w:r>
           <w:t>of an expression X</w:t>
         </w:r>
       </w:ins>
-      <w:ins w:id="364" w:author="Robison, Arch" w:date="2016-02-01T15:58:00Z">
+      <w:ins w:id="367" w:author="Robison, Arch" w:date="2016-02-01T15:58:00Z">
         <w:r>
           <w:t xml:space="preserve">, B is </w:t>
         </w:r>
       </w:ins>
-      <w:del w:id="365" w:author="Robison, Arch" w:date="2016-02-01T15:58:00Z">
+      <w:del w:id="368" w:author="Robison, Arch" w:date="2016-02-01T15:58:00Z">
         <w:r>
           <w:delText xml:space="preserve"> is </w:delText>
         </w:r>
       </w:del>
-      <w:del w:id="366" w:author="Robison, Arch" w:date="2016-02-02T12:47:00Z">
+      <w:del w:id="369" w:author="Robison, Arch" w:date="2016-02-02T12:47:00Z">
         <w:r>
           <w:delText>in</w:delText>
         </w:r>
       </w:del>
-      <w:ins w:id="367" w:author="Robison, Arch" w:date="2016-02-02T12:47:00Z">
+      <w:ins w:id="370" w:author="Robison, Arch" w:date="2016-02-02T12:47:00Z">
         <w:r>
           <w:t>a</w:t>
         </w:r>
@@ -15185,7 +15229,7 @@
       <w:r>
         <w:t xml:space="preserve"> </w:t>
       </w:r>
-      <w:del w:id="368" w:author="Robison, Arch" w:date="2016-02-02T12:47:00Z">
+      <w:del w:id="371" w:author="Robison, Arch" w:date="2016-02-02T12:47:00Z">
         <w:r>
           <w:rPr>
             <w:i/>
@@ -15193,7 +15237,7 @@
           <w:delText>wavefront order</w:delText>
         </w:r>
       </w:del>
-      <w:ins w:id="369" w:author="Robison, Arch" w:date="2016-02-02T12:47:00Z">
+      <w:ins w:id="372" w:author="Robison, Arch" w:date="2016-02-02T12:47:00Z">
         <w:r>
           <w:rPr>
             <w:i/>
@@ -15204,17 +15248,17 @@
       <w:r>
         <w:t xml:space="preserve"> </w:t>
       </w:r>
-      <w:del w:id="370" w:author="Robison, Arch" w:date="2016-02-02T12:47:00Z">
+      <w:del w:id="373" w:author="Robison, Arch" w:date="2016-02-02T12:47:00Z">
         <w:r>
           <w:delText xml:space="preserve">with </w:delText>
         </w:r>
       </w:del>
-      <w:ins w:id="371" w:author="Robison, Arch" w:date="2016-02-02T12:47:00Z">
+      <w:ins w:id="374" w:author="Robison, Arch" w:date="2016-02-02T12:47:00Z">
         <w:r>
           <w:t xml:space="preserve">of </w:t>
         </w:r>
       </w:ins>
-      <w:del w:id="372" w:author="Robison, Arch" w:date="2016-02-01T15:58:00Z">
+      <w:del w:id="375" w:author="Robison, Arch" w:date="2016-02-01T15:58:00Z">
         <w:r>
           <w:delText xml:space="preserve">evaluation </w:delText>
         </w:r>
@@ -15222,22 +15266,22 @@
       <w:r>
         <w:t>B</w:t>
       </w:r>
-      <w:ins w:id="373" w:author="Robison, Arch" w:date="2016-02-01T15:56:00Z">
+      <w:ins w:id="376" w:author="Robison, Arch" w:date="2016-02-01T15:56:00Z">
         <w:r>
           <w:sym w:font="Symbol" w:char="F0A2"/>
         </w:r>
       </w:ins>
-      <w:ins w:id="374" w:author="Robison, Arch" w:date="2016-02-01T15:57:00Z">
+      <w:ins w:id="377" w:author="Robison, Arch" w:date="2016-02-01T15:57:00Z">
         <w:r>
           <w:t xml:space="preserve"> </w:t>
         </w:r>
       </w:ins>
-      <w:del w:id="375" w:author="Robison, Arch" w:date="2016-02-01T15:56:00Z">
+      <w:del w:id="378" w:author="Robison, Arch" w:date="2016-02-01T15:56:00Z">
         <w:r>
           <w:delText>’</w:delText>
         </w:r>
       </w:del>
-      <w:del w:id="376" w:author="Robison, Arch" w:date="2016-02-01T15:58:00Z">
+      <w:del w:id="379" w:author="Robison, Arch" w:date="2016-02-01T15:58:00Z">
         <w:r>
           <w:delText xml:space="preserve"> </w:delText>
         </w:r>
@@ -15257,7 +15301,7 @@
       <w:r>
         <w:t xml:space="preserve">Context </w:t>
       </w:r>
-      <w:ins w:id="377" w:author="Robison, Arch" w:date="2016-02-01T15:55:00Z">
+      <w:ins w:id="380" w:author="Robison, Arch" w:date="2016-02-01T15:55:00Z">
         <w:r>
           <w:t xml:space="preserve">of </w:t>
         </w:r>
@@ -15265,7 +15309,7 @@
       <w:r>
         <w:t xml:space="preserve">B precedes context </w:t>
       </w:r>
-      <w:ins w:id="378" w:author="Robison, Arch" w:date="2016-02-01T15:55:00Z">
+      <w:ins w:id="381" w:author="Robison, Arch" w:date="2016-02-01T15:55:00Z">
         <w:r>
           <w:t xml:space="preserve">of </w:t>
         </w:r>
@@ -15273,7 +15317,7 @@
       <w:r>
         <w:t>B</w:t>
       </w:r>
-      <w:ins w:id="379" w:author="Robison, Arch" w:date="2016-02-01T15:56:00Z">
+      <w:ins w:id="382" w:author="Robison, Arch" w:date="2016-02-01T15:56:00Z">
         <w:r>
           <w:sym w:font="Symbol" w:char="F0A2"/>
         </w:r>
@@ -15281,12 +15325,12 @@
       <w:r>
         <w:t xml:space="preserve"> and neither evaluation has a </w:t>
       </w:r>
-      <w:del w:id="380" w:author="Robison, Arch" w:date="2016-02-02T12:46:00Z">
+      <w:del w:id="383" w:author="Robison, Arch" w:date="2016-02-02T12:46:00Z">
         <w:r>
           <w:delText>wavefront precedent</w:delText>
         </w:r>
       </w:del>
-      <w:ins w:id="381" w:author="Robison, Arch" w:date="2016-02-02T12:46:00Z">
+      <w:ins w:id="384" w:author="Robison, Arch" w:date="2016-02-02T12:46:00Z">
         <w:r>
           <w:t>vertically precedent</w:t>
         </w:r>
@@ -15306,13 +15350,13 @@
       <w:r>
         <w:t xml:space="preserve">There exists evaluations </w:t>
       </w:r>
-      <w:del w:id="382" w:author="Robison, Arch" w:date="2016-02-02T12:49:00Z">
+      <w:del w:id="385" w:author="Robison, Arch" w:date="2016-02-02T12:49:00Z">
         <w:r>
           <w:delText xml:space="preserve">A </w:delText>
         </w:r>
       </w:del>
       <w:proofErr w:type="gramStart"/>
-      <w:ins w:id="383" w:author="Robison, Arch" w:date="2016-02-02T12:49:00Z">
+      <w:ins w:id="386" w:author="Robison, Arch" w:date="2016-02-02T12:49:00Z">
         <w:r>
           <w:t xml:space="preserve">A </w:t>
         </w:r>
@@ -15324,17 +15368,17 @@
       <w:r>
         <w:t xml:space="preserve"> A’ </w:t>
       </w:r>
-      <w:ins w:id="384" w:author="Robison, Arch" w:date="2016-02-02T11:28:00Z">
+      <w:ins w:id="387" w:author="Robison, Arch" w:date="2016-02-02T11:28:00Z">
         <w:r>
           <w:t>of a</w:t>
         </w:r>
       </w:ins>
-      <w:ins w:id="385" w:author="Robison, Arch" w:date="2016-02-02T11:29:00Z">
+      <w:ins w:id="388" w:author="Robison, Arch" w:date="2016-02-02T11:29:00Z">
         <w:r>
           <w:t xml:space="preserve"> (possibly different)</w:t>
         </w:r>
       </w:ins>
-      <w:ins w:id="386" w:author="Robison, Arch" w:date="2016-02-02T11:28:00Z">
+      <w:ins w:id="389" w:author="Robison, Arch" w:date="2016-02-02T11:28:00Z">
         <w:r>
           <w:t xml:space="preserve"> expression Y </w:t>
         </w:r>
@@ -15344,36 +15388,6 @@
       </w:r>
       <w:r>
         <w:t xml:space="preserve"> the </w:t>
-      </w:r>
-      <w:del w:id="387" w:author="Robison, Arch" w:date="2016-02-02T12:46:00Z">
-        <w:r>
-          <w:delText>wavefront precedent</w:delText>
-        </w:r>
-      </w:del>
-      <w:ins w:id="388" w:author="Robison, Arch" w:date="2016-02-02T12:46:00Z">
-        <w:r>
-          <w:t>vertical precedent</w:t>
-        </w:r>
-      </w:ins>
-      <w:r>
-        <w:t xml:space="preserve">s of </w:t>
-      </w:r>
-      <w:del w:id="389" w:author="Robison, Arch" w:date="2016-02-02T11:28:00Z">
-        <w:r>
-          <w:delText xml:space="preserve">some </w:delText>
-        </w:r>
-      </w:del>
-      <w:r>
-        <w:t xml:space="preserve">evaluations </w:t>
-      </w:r>
-      <w:r>
-        <w:t>B and B</w:t>
-      </w:r>
-      <w:r>
-        <w:sym w:font="Symbol" w:char="F0A2"/>
-      </w:r>
-      <w:r>
-        <w:t xml:space="preserve"> respectively, and A is a </w:t>
       </w:r>
       <w:del w:id="390" w:author="Robison, Arch" w:date="2016-02-02T12:46:00Z">
         <w:r>
@@ -15383,6 +15397,48 @@
       <w:ins w:id="391" w:author="Robison, Arch" w:date="2016-02-02T12:46:00Z">
         <w:r>
           <w:t>vertical precedent</w:t>
+        </w:r>
+      </w:ins>
+      <w:r>
+        <w:t xml:space="preserve">s of </w:t>
+      </w:r>
+      <w:del w:id="392" w:author="Robison, Arch" w:date="2016-02-02T11:28:00Z">
+        <w:r>
+          <w:delText xml:space="preserve">some </w:delText>
+        </w:r>
+      </w:del>
+      <w:r>
+        <w:t xml:space="preserve">evaluations </w:t>
+      </w:r>
+      <w:r>
+        <w:t>B and B</w:t>
+      </w:r>
+      <w:r>
+        <w:sym w:font="Symbol" w:char="F0A2"/>
+      </w:r>
+      <w:r>
+        <w:t xml:space="preserve"> respectively, and A is a </w:t>
+      </w:r>
+      <w:del w:id="393" w:author="Robison, Arch" w:date="2016-02-02T12:46:00Z">
+        <w:r>
+          <w:delText>wavefront precedent</w:delText>
+        </w:r>
+      </w:del>
+      <w:ins w:id="394" w:author="Robison, Arch" w:date="2016-02-02T12:46:00Z">
+        <w:del w:id="395" w:author="Halpern, Pablo G" w:date="2016-02-03T14:38:00Z">
+          <w:r>
+            <w:delText>vertical</w:delText>
+          </w:r>
+        </w:del>
+      </w:ins>
+      <w:ins w:id="396" w:author="Halpern, Pablo G" w:date="2016-02-03T14:38:00Z">
+        <w:r>
+          <w:t>horizontal</w:t>
+        </w:r>
+      </w:ins>
+      <w:ins w:id="397" w:author="Robison, Arch" w:date="2016-02-02T12:46:00Z">
+        <w:r>
+          <w:t xml:space="preserve"> precedent</w:t>
         </w:r>
       </w:ins>
       <w:r>
@@ -15477,7 +15533,7 @@
       <w:r>
         <w:t xml:space="preserve">here exists </w:t>
       </w:r>
-      <w:ins w:id="392" w:author="Robison, Arch" w:date="2016-02-01T16:50:00Z">
+      <w:ins w:id="398" w:author="Robison, Arch" w:date="2016-02-01T16:50:00Z">
         <w:r>
           <w:t xml:space="preserve">an </w:t>
         </w:r>
@@ -15491,22 +15547,22 @@
       <w:r>
         <w:t xml:space="preserve"> B and B is </w:t>
       </w:r>
-      <w:del w:id="393" w:author="Robison, Arch" w:date="2016-02-02T12:49:00Z">
+      <w:del w:id="399" w:author="Robison, Arch" w:date="2016-02-02T12:49:00Z">
         <w:r>
           <w:delText xml:space="preserve">in </w:delText>
         </w:r>
       </w:del>
-      <w:ins w:id="394" w:author="Robison, Arch" w:date="2016-02-02T12:49:00Z">
+      <w:ins w:id="400" w:author="Robison, Arch" w:date="2016-02-02T12:49:00Z">
         <w:r>
           <w:t xml:space="preserve">a </w:t>
         </w:r>
       </w:ins>
-      <w:del w:id="395" w:author="Robison, Arch" w:date="2016-02-02T12:47:00Z">
+      <w:del w:id="401" w:author="Robison, Arch" w:date="2016-02-02T12:47:00Z">
         <w:r>
           <w:delText>wavefront order</w:delText>
         </w:r>
       </w:del>
-      <w:ins w:id="396" w:author="Robison, Arch" w:date="2016-02-02T12:47:00Z">
+      <w:ins w:id="402" w:author="Robison, Arch" w:date="2016-02-02T12:47:00Z">
         <w:r>
           <w:t>horizontal precedent</w:t>
         </w:r>
@@ -15514,12 +15570,12 @@
       <w:r>
         <w:t xml:space="preserve"> </w:t>
       </w:r>
-      <w:del w:id="397" w:author="Robison, Arch" w:date="2016-02-02T12:49:00Z">
+      <w:del w:id="403" w:author="Robison, Arch" w:date="2016-02-02T12:49:00Z">
         <w:r>
           <w:delText xml:space="preserve">with </w:delText>
         </w:r>
       </w:del>
-      <w:ins w:id="398" w:author="Robison, Arch" w:date="2016-02-02T12:49:00Z">
+      <w:ins w:id="404" w:author="Robison, Arch" w:date="2016-02-02T12:49:00Z">
         <w:r>
           <w:t xml:space="preserve">of </w:t>
         </w:r>
@@ -15545,7 +15601,7 @@
       <w:r>
         <w:t xml:space="preserve">There exists </w:t>
       </w:r>
-      <w:ins w:id="399" w:author="Robison, Arch" w:date="2016-02-01T16:50:00Z">
+      <w:ins w:id="405" w:author="Robison, Arch" w:date="2016-02-01T16:50:00Z">
         <w:r>
           <w:t xml:space="preserve">an </w:t>
         </w:r>
@@ -15577,13 +15633,13 @@
       <w:r>
         <w:t xml:space="preserve"> and </w:t>
       </w:r>
-      <w:commentRangeStart w:id="400"/>
-      <w:del w:id="401" w:author="Robison, Arch" w:date="2016-02-01T15:36:00Z">
+      <w:commentRangeStart w:id="406"/>
+      <w:del w:id="407" w:author="Robison, Arch" w:date="2016-02-01T15:36:00Z">
         <w:r>
           <w:delText xml:space="preserve">B </w:delText>
         </w:r>
       </w:del>
-      <w:ins w:id="402" w:author="Robison, Arch" w:date="2016-02-01T15:36:00Z">
+      <w:ins w:id="408" w:author="Robison, Arch" w:date="2016-02-01T15:36:00Z">
         <w:r>
           <w:t xml:space="preserve">A </w:t>
         </w:r>
@@ -15591,22 +15647,22 @@
       <w:r>
         <w:t xml:space="preserve">is </w:t>
       </w:r>
-      <w:del w:id="403" w:author="Robison, Arch" w:date="2016-02-02T12:49:00Z">
+      <w:del w:id="409" w:author="Robison, Arch" w:date="2016-02-02T12:49:00Z">
         <w:r>
           <w:delText xml:space="preserve">in </w:delText>
         </w:r>
       </w:del>
-      <w:ins w:id="404" w:author="Robison, Arch" w:date="2016-02-02T12:49:00Z">
+      <w:ins w:id="410" w:author="Robison, Arch" w:date="2016-02-02T12:49:00Z">
         <w:r>
           <w:t xml:space="preserve">a </w:t>
         </w:r>
       </w:ins>
-      <w:del w:id="405" w:author="Robison, Arch" w:date="2016-02-02T12:47:00Z">
+      <w:del w:id="411" w:author="Robison, Arch" w:date="2016-02-02T12:47:00Z">
         <w:r>
           <w:delText>wavefront order</w:delText>
         </w:r>
       </w:del>
-      <w:ins w:id="406" w:author="Robison, Arch" w:date="2016-02-02T12:47:00Z">
+      <w:ins w:id="412" w:author="Robison, Arch" w:date="2016-02-02T12:47:00Z">
         <w:r>
           <w:t>horizontal precedent</w:t>
         </w:r>
@@ -15614,22 +15670,22 @@
       <w:r>
         <w:t xml:space="preserve"> </w:t>
       </w:r>
-      <w:del w:id="407" w:author="Robison, Arch" w:date="2016-02-02T12:49:00Z">
+      <w:del w:id="413" w:author="Robison, Arch" w:date="2016-02-02T12:49:00Z">
         <w:r>
           <w:delText xml:space="preserve">with </w:delText>
         </w:r>
       </w:del>
-      <w:ins w:id="408" w:author="Robison, Arch" w:date="2016-02-02T12:49:00Z">
+      <w:ins w:id="414" w:author="Robison, Arch" w:date="2016-02-02T12:49:00Z">
         <w:r>
           <w:t xml:space="preserve">of </w:t>
         </w:r>
       </w:ins>
-      <w:del w:id="409" w:author="Robison, Arch" w:date="2016-02-01T15:36:00Z">
+      <w:del w:id="415" w:author="Robison, Arch" w:date="2016-02-01T15:36:00Z">
         <w:r>
           <w:delText>B</w:delText>
         </w:r>
       </w:del>
-      <w:ins w:id="410" w:author="Robison, Arch" w:date="2016-02-01T15:36:00Z">
+      <w:ins w:id="416" w:author="Robison, Arch" w:date="2016-02-01T15:36:00Z">
         <w:r>
           <w:t>A</w:t>
         </w:r>
@@ -15640,12 +15696,12 @@
       <w:r>
         <w:t>.</w:t>
       </w:r>
-      <w:commentRangeEnd w:id="400"/>
+      <w:commentRangeEnd w:id="406"/>
       <w:r>
         <w:rPr>
           <w:rStyle w:val="CommentReference"/>
         </w:rPr>
-        <w:commentReference w:id="400"/>
+        <w:commentReference w:id="406"/>
       </w:r>
     </w:p>
     <w:p>
@@ -15670,7 +15726,7 @@
       <w:r>
         <w:t xml:space="preserve">, not </w:t>
       </w:r>
-      <w:del w:id="411" w:author="Robison, Arch" w:date="2016-02-02T12:46:00Z">
+      <w:del w:id="417" w:author="Robison, Arch" w:date="2016-02-02T12:46:00Z">
         <w:r>
           <w:rPr>
             <w:i/>
@@ -15678,7 +15734,7 @@
           <w:delText>wavefront precedent</w:delText>
         </w:r>
       </w:del>
-      <w:ins w:id="412" w:author="Robison, Arch" w:date="2016-02-02T12:46:00Z">
+      <w:ins w:id="418" w:author="Robison, Arch" w:date="2016-02-02T12:46:00Z">
         <w:r>
           <w:rPr>
             <w:i/>
@@ -15744,12 +15800,12 @@
       <w:r>
         <w:t xml:space="preserve">A is </w:t>
       </w:r>
-      <w:del w:id="413" w:author="Robison, Arch" w:date="2016-02-02T12:49:00Z">
+      <w:del w:id="419" w:author="Robison, Arch" w:date="2016-02-02T12:49:00Z">
         <w:r>
           <w:delText xml:space="preserve">in </w:delText>
         </w:r>
       </w:del>
-      <w:ins w:id="414" w:author="Robison, Arch" w:date="2016-02-02T12:49:00Z">
+      <w:ins w:id="420" w:author="Robison, Arch" w:date="2016-02-02T12:49:00Z">
         <w:r>
           <w:t>a</w:t>
         </w:r>
@@ -15757,12 +15813,12 @@
           <w:t xml:space="preserve"> </w:t>
         </w:r>
       </w:ins>
-      <w:del w:id="415" w:author="Robison, Arch" w:date="2016-02-02T12:47:00Z">
+      <w:del w:id="421" w:author="Robison, Arch" w:date="2016-02-02T12:47:00Z">
         <w:r>
           <w:delText>wavefront order</w:delText>
         </w:r>
       </w:del>
-      <w:ins w:id="416" w:author="Robison, Arch" w:date="2016-02-02T12:47:00Z">
+      <w:ins w:id="422" w:author="Robison, Arch" w:date="2016-02-02T12:47:00Z">
         <w:r>
           <w:t>horizontal precedent</w:t>
         </w:r>
@@ -15770,12 +15826,12 @@
       <w:r>
         <w:t xml:space="preserve"> </w:t>
       </w:r>
-      <w:del w:id="417" w:author="Robison, Arch" w:date="2016-02-02T12:49:00Z">
+      <w:del w:id="423" w:author="Robison, Arch" w:date="2016-02-02T12:49:00Z">
         <w:r>
           <w:delText xml:space="preserve">with </w:delText>
         </w:r>
       </w:del>
-      <w:ins w:id="418" w:author="Robison, Arch" w:date="2016-02-02T12:49:00Z">
+      <w:ins w:id="424" w:author="Robison, Arch" w:date="2016-02-02T12:49:00Z">
         <w:r>
           <w:t>of</w:t>
         </w:r>
@@ -16040,7 +16096,7 @@
       <w:pPr>
         <w:ind w:left="720"/>
         <w:rPr>
-          <w:ins w:id="419" w:author="Robison, Arch" w:date="2016-02-02T16:13:00Z"/>
+          <w:ins w:id="425" w:author="Robison, Arch" w:date="2016-02-02T16:13:00Z"/>
         </w:rPr>
       </w:pPr>
       <w:r>
@@ -16066,15 +16122,15 @@
       <w:pPr>
         <w:pStyle w:val="Heading1"/>
         <w:rPr>
-          <w:ins w:id="420" w:author="Robison, Arch" w:date="2016-02-02T16:15:00Z"/>
-        </w:rPr>
-        <w:pPrChange w:id="421" w:author="Robison, Arch" w:date="2016-02-02T16:13:00Z">
+          <w:ins w:id="426" w:author="Robison, Arch" w:date="2016-02-02T16:15:00Z"/>
+        </w:rPr>
+        <w:pPrChange w:id="427" w:author="Robison, Arch" w:date="2016-02-02T16:13:00Z">
           <w:pPr>
             <w:ind w:left="720"/>
           </w:pPr>
         </w:pPrChange>
       </w:pPr>
-      <w:ins w:id="422" w:author="Robison, Arch" w:date="2016-02-02T16:14:00Z">
+      <w:ins w:id="428" w:author="Robison, Arch" w:date="2016-02-02T16:14:00Z">
         <w:r>
           <w:t>Matching Corresponding Loop Iterations</w:t>
         </w:r>
@@ -16083,53 +16139,7 @@
     <w:p>
       <w:pPr>
         <w:rPr>
-          <w:ins w:id="423" w:author="Robison, Arch" w:date="2016-02-02T17:09:00Z"/>
-        </w:rPr>
-        <w:pPrChange w:id="424" w:author="Robison, Arch" w:date="2016-02-02T16:15:00Z">
-          <w:pPr>
-            <w:ind w:left="720"/>
-          </w:pPr>
-        </w:pPrChange>
-      </w:pPr>
-      <w:ins w:id="425" w:author="Robison, Arch" w:date="2016-02-02T17:10:00Z">
-        <w:r>
-          <w:t xml:space="preserve">This section shows how our </w:t>
-        </w:r>
-        <w:r>
-          <w:t>vertical</w:t>
-        </w:r>
-        <w:r>
-          <w:t>/horizontal precedent</w:t>
-        </w:r>
-      </w:ins>
-      <w:ins w:id="426" w:author="Robison, Arch" w:date="2016-02-02T17:09:00Z">
-        <w:r>
-          <w:t xml:space="preserve"> rules match up corresponding iterations of </w:t>
-        </w:r>
-        <w:proofErr w:type="gramStart"/>
-        <w:r>
-          <w:t xml:space="preserve">a </w:t>
-        </w:r>
-      </w:ins>
-      <w:ins w:id="427" w:author="Robison, Arch" w:date="2016-02-02T17:10:00Z">
-        <w:r>
-          <w:t>an</w:t>
-        </w:r>
-        <w:proofErr w:type="gramEnd"/>
-        <w:r>
-          <w:t xml:space="preserve"> iteration statement</w:t>
-        </w:r>
-      </w:ins>
-      <w:ins w:id="428" w:author="Robison, Arch" w:date="2016-02-02T17:09:00Z">
-        <w:r>
-          <w:t xml:space="preserve">.  </w:t>
-        </w:r>
-      </w:ins>
-    </w:p>
-    <w:p>
-      <w:pPr>
-        <w:rPr>
-          <w:ins w:id="429" w:author="Robison, Arch" w:date="2016-02-02T16:16:00Z"/>
+          <w:ins w:id="429" w:author="Robison, Arch" w:date="2016-02-02T17:09:00Z"/>
         </w:rPr>
         <w:pPrChange w:id="430" w:author="Robison, Arch" w:date="2016-02-02T16:15:00Z">
           <w:pPr>
@@ -16137,56 +16147,102 @@
           </w:pPr>
         </w:pPrChange>
       </w:pPr>
-      <w:ins w:id="431" w:author="Robison, Arch" w:date="2016-02-02T16:17:00Z">
-        <w:r>
-          <w:t xml:space="preserve">Suppose the following </w:t>
-        </w:r>
-      </w:ins>
-      <w:ins w:id="432" w:author="Robison, Arch" w:date="2016-02-02T16:18:00Z">
-        <w:r>
-          <w:t xml:space="preserve">code </w:t>
-        </w:r>
-      </w:ins>
-      <w:ins w:id="433" w:author="Robison, Arch" w:date="2016-02-02T16:21:00Z">
-        <w:r>
-          <w:t xml:space="preserve">is </w:t>
-        </w:r>
-      </w:ins>
-      <w:ins w:id="434" w:author="Robison, Arch" w:date="2016-02-02T16:18:00Z">
-        <w:r>
-          <w:t>executed by two invocations of an element-access function</w:t>
-        </w:r>
-      </w:ins>
-      <w:ins w:id="435" w:author="Robison, Arch" w:date="2016-02-02T16:21:00Z">
-        <w:r>
-          <w:t>.</w:t>
-        </w:r>
-      </w:ins>
-      <w:ins w:id="436" w:author="Robison, Arch" w:date="2016-02-02T16:19:00Z">
-        <w:r>
-          <w:t xml:space="preserve"> </w:t>
-        </w:r>
-      </w:ins>
-    </w:p>
-    <w:p>
-      <w:pPr>
-        <w:pStyle w:val="Code"/>
-        <w:ind w:left="720"/>
-        <w:rPr>
-          <w:ins w:id="437" w:author="Robison, Arch" w:date="2016-02-02T16:17:00Z"/>
-        </w:rPr>
-        <w:pPrChange w:id="438" w:author="Robison, Arch" w:date="2016-02-02T16:17:00Z">
+      <w:ins w:id="431" w:author="Robison, Arch" w:date="2016-02-02T17:10:00Z">
+        <w:r>
+          <w:t xml:space="preserve">This section shows how our </w:t>
+        </w:r>
+        <w:r>
+          <w:t>vertical</w:t>
+        </w:r>
+        <w:r>
+          <w:t>/horizontal precedent</w:t>
+        </w:r>
+      </w:ins>
+      <w:ins w:id="432" w:author="Robison, Arch" w:date="2016-02-02T17:09:00Z">
+        <w:r>
+          <w:t xml:space="preserve"> rules match up corresponding iterations of </w:t>
+        </w:r>
+        <w:proofErr w:type="gramStart"/>
+        <w:r>
+          <w:t xml:space="preserve">a </w:t>
+        </w:r>
+      </w:ins>
+      <w:ins w:id="433" w:author="Robison, Arch" w:date="2016-02-02T17:10:00Z">
+        <w:r>
+          <w:t>an</w:t>
+        </w:r>
+        <w:proofErr w:type="gramEnd"/>
+        <w:r>
+          <w:t xml:space="preserve"> iteration statement</w:t>
+        </w:r>
+      </w:ins>
+      <w:ins w:id="434" w:author="Robison, Arch" w:date="2016-02-02T17:09:00Z">
+        <w:r>
+          <w:t xml:space="preserve">.  </w:t>
+        </w:r>
+      </w:ins>
+    </w:p>
+    <w:p>
+      <w:pPr>
+        <w:rPr>
+          <w:ins w:id="435" w:author="Robison, Arch" w:date="2016-02-02T16:16:00Z"/>
+        </w:rPr>
+        <w:pPrChange w:id="436" w:author="Robison, Arch" w:date="2016-02-02T16:15:00Z">
           <w:pPr>
             <w:ind w:left="720"/>
           </w:pPr>
         </w:pPrChange>
       </w:pPr>
+      <w:ins w:id="437" w:author="Robison, Arch" w:date="2016-02-02T16:17:00Z">
+        <w:r>
+          <w:t xml:space="preserve">Suppose the following </w:t>
+        </w:r>
+      </w:ins>
+      <w:ins w:id="438" w:author="Robison, Arch" w:date="2016-02-02T16:18:00Z">
+        <w:r>
+          <w:t xml:space="preserve">code </w:t>
+        </w:r>
+      </w:ins>
+      <w:ins w:id="439" w:author="Robison, Arch" w:date="2016-02-02T16:21:00Z">
+        <w:r>
+          <w:t xml:space="preserve">is </w:t>
+        </w:r>
+      </w:ins>
+      <w:ins w:id="440" w:author="Robison, Arch" w:date="2016-02-02T16:18:00Z">
+        <w:r>
+          <w:t>executed by two invocations of an element-access function</w:t>
+        </w:r>
+      </w:ins>
+      <w:ins w:id="441" w:author="Robison, Arch" w:date="2016-02-02T16:21:00Z">
+        <w:r>
+          <w:t>.</w:t>
+        </w:r>
+      </w:ins>
+      <w:ins w:id="442" w:author="Robison, Arch" w:date="2016-02-02T16:19:00Z">
+        <w:r>
+          <w:t xml:space="preserve"> </w:t>
+        </w:r>
+      </w:ins>
+    </w:p>
+    <w:p>
+      <w:pPr>
+        <w:pStyle w:val="Code"/>
+        <w:ind w:left="720"/>
+        <w:rPr>
+          <w:ins w:id="443" w:author="Robison, Arch" w:date="2016-02-02T16:17:00Z"/>
+        </w:rPr>
+        <w:pPrChange w:id="444" w:author="Robison, Arch" w:date="2016-02-02T16:17:00Z">
+          <w:pPr>
+            <w:ind w:left="720"/>
+          </w:pPr>
+        </w:pPrChange>
+      </w:pPr>
       <w:proofErr w:type="gramStart"/>
-      <w:ins w:id="439" w:author="Robison, Arch" w:date="2016-02-02T16:17:00Z">
+      <w:ins w:id="445" w:author="Robison, Arch" w:date="2016-02-02T16:17:00Z">
         <w:r>
           <w:rPr>
             <w:i/>
-            <w:rPrChange w:id="440" w:author="Robison, Arch" w:date="2016-02-02T16:18:00Z">
+            <w:rPrChange w:id="446" w:author="Robison, Arch" w:date="2016-02-02T16:18:00Z">
               <w:rPr/>
             </w:rPrChange>
           </w:rPr>
@@ -16194,7 +16250,7 @@
         </w:r>
       </w:ins>
       <w:proofErr w:type="gramEnd"/>
-      <w:ins w:id="441" w:author="Robison, Arch" w:date="2016-02-02T16:18:00Z">
+      <w:ins w:id="447" w:author="Robison, Arch" w:date="2016-02-02T16:18:00Z">
         <w:r>
           <w:t>;</w:t>
         </w:r>
@@ -16205,32 +16261,32 @@
         <w:pStyle w:val="Code"/>
         <w:ind w:left="720"/>
         <w:rPr>
-          <w:ins w:id="442" w:author="Robison, Arch" w:date="2016-02-02T16:17:00Z"/>
-        </w:rPr>
-        <w:pPrChange w:id="443" w:author="Robison, Arch" w:date="2016-02-02T16:17:00Z">
+          <w:ins w:id="448" w:author="Robison, Arch" w:date="2016-02-02T16:17:00Z"/>
+        </w:rPr>
+        <w:pPrChange w:id="449" w:author="Robison, Arch" w:date="2016-02-02T16:17:00Z">
           <w:pPr>
             <w:ind w:left="720"/>
           </w:pPr>
         </w:pPrChange>
       </w:pPr>
       <w:proofErr w:type="gramStart"/>
-      <w:ins w:id="444" w:author="Robison, Arch" w:date="2016-02-02T16:17:00Z">
+      <w:ins w:id="450" w:author="Robison, Arch" w:date="2016-02-02T16:17:00Z">
         <w:r>
           <w:t>while</w:t>
         </w:r>
       </w:ins>
       <w:proofErr w:type="gramEnd"/>
-      <w:ins w:id="445" w:author="Robison, Arch" w:date="2016-02-02T17:14:00Z">
+      <w:ins w:id="451" w:author="Robison, Arch" w:date="2016-02-02T17:14:00Z">
         <w:r>
           <w:t xml:space="preserve"> </w:t>
         </w:r>
       </w:ins>
-      <w:ins w:id="446" w:author="Robison, Arch" w:date="2016-02-02T16:16:00Z">
+      <w:ins w:id="452" w:author="Robison, Arch" w:date="2016-02-02T16:16:00Z">
         <w:r>
           <w:t>(</w:t>
         </w:r>
       </w:ins>
-      <w:ins w:id="447" w:author="Robison, Arch" w:date="2016-02-02T16:17:00Z">
+      <w:ins w:id="453" w:author="Robison, Arch" w:date="2016-02-02T16:17:00Z">
         <w:r>
           <w:rPr>
             <w:i/>
@@ -16238,7 +16294,7 @@
           <w:t>e</w:t>
         </w:r>
       </w:ins>
-      <w:ins w:id="448" w:author="Robison, Arch" w:date="2016-02-02T17:40:00Z">
+      <w:ins w:id="454" w:author="Robison, Arch" w:date="2016-02-02T17:40:00Z">
         <w:r>
           <w:rPr>
             <w:i/>
@@ -16246,7 +16302,7 @@
           <w:t>xpr</w:t>
         </w:r>
       </w:ins>
-      <w:ins w:id="449" w:author="Robison, Arch" w:date="2016-02-02T16:17:00Z">
+      <w:ins w:id="455" w:author="Robison, Arch" w:date="2016-02-02T16:17:00Z">
         <w:r>
           <w:t xml:space="preserve">) </w:t>
         </w:r>
@@ -16257,22 +16313,22 @@
         <w:pStyle w:val="Code"/>
         <w:ind w:left="720"/>
         <w:rPr>
-          <w:ins w:id="450" w:author="Robison, Arch" w:date="2016-02-02T16:17:00Z"/>
-        </w:rPr>
-        <w:pPrChange w:id="451" w:author="Robison, Arch" w:date="2016-02-02T16:17:00Z">
+          <w:ins w:id="456" w:author="Robison, Arch" w:date="2016-02-02T16:17:00Z"/>
+        </w:rPr>
+        <w:pPrChange w:id="457" w:author="Robison, Arch" w:date="2016-02-02T16:17:00Z">
           <w:pPr>
             <w:ind w:left="720"/>
           </w:pPr>
         </w:pPrChange>
       </w:pPr>
-      <w:ins w:id="452" w:author="Robison, Arch" w:date="2016-02-02T16:17:00Z">
+      <w:ins w:id="458" w:author="Robison, Arch" w:date="2016-02-02T16:17:00Z">
         <w:r>
           <w:t xml:space="preserve">    </w:t>
         </w:r>
       </w:ins>
       <w:proofErr w:type="spellStart"/>
       <w:proofErr w:type="gramStart"/>
-      <w:ins w:id="453" w:author="Robison, Arch" w:date="2016-02-02T16:20:00Z">
+      <w:ins w:id="459" w:author="Robison, Arch" w:date="2016-02-02T16:20:00Z">
         <w:r>
           <w:rPr>
             <w:i/>
@@ -16282,7 +16338,7 @@
       </w:ins>
       <w:proofErr w:type="spellEnd"/>
       <w:proofErr w:type="gramEnd"/>
-      <w:ins w:id="454" w:author="Robison, Arch" w:date="2016-02-02T16:17:00Z">
+      <w:ins w:id="460" w:author="Robison, Arch" w:date="2016-02-02T16:17:00Z">
         <w:r>
           <w:t>;</w:t>
         </w:r>
@@ -16293,15 +16349,15 @@
         <w:pStyle w:val="Code"/>
         <w:ind w:left="720"/>
         <w:rPr>
-          <w:ins w:id="455" w:author="Robison, Arch" w:date="2016-02-02T16:17:00Z"/>
-        </w:rPr>
-        <w:pPrChange w:id="456" w:author="Robison, Arch" w:date="2016-02-02T16:17:00Z">
+          <w:ins w:id="461" w:author="Robison, Arch" w:date="2016-02-02T16:17:00Z"/>
+        </w:rPr>
+        <w:pPrChange w:id="462" w:author="Robison, Arch" w:date="2016-02-02T16:17:00Z">
           <w:pPr>
             <w:ind w:left="720"/>
           </w:pPr>
         </w:pPrChange>
       </w:pPr>
-      <w:ins w:id="457" w:author="Robison, Arch" w:date="2016-02-02T16:17:00Z">
+      <w:ins w:id="463" w:author="Robison, Arch" w:date="2016-02-02T16:17:00Z">
         <w:r>
           <w:t>}</w:t>
         </w:r>
@@ -16311,9 +16367,9 @@
       <w:pPr>
         <w:pStyle w:val="Code"/>
         <w:rPr>
-          <w:ins w:id="458" w:author="Robison, Arch" w:date="2016-02-02T17:11:00Z"/>
-        </w:rPr>
-        <w:pPrChange w:id="459" w:author="Robison, Arch" w:date="2016-02-02T16:17:00Z">
+          <w:ins w:id="464" w:author="Robison, Arch" w:date="2016-02-02T17:11:00Z"/>
+        </w:rPr>
+        <w:pPrChange w:id="465" w:author="Robison, Arch" w:date="2016-02-02T16:17:00Z">
           <w:pPr>
             <w:ind w:left="720"/>
           </w:pPr>
@@ -16324,16 +16380,16 @@
       <w:pPr>
         <w:pStyle w:val="Code"/>
         <w:rPr>
-          <w:ins w:id="460" w:author="Robison, Arch" w:date="2016-02-02T17:14:00Z"/>
-        </w:rPr>
-        <w:pPrChange w:id="461" w:author="Robison, Arch" w:date="2016-02-02T16:17:00Z">
+          <w:ins w:id="466" w:author="Robison, Arch" w:date="2016-02-02T17:14:00Z"/>
+        </w:rPr>
+        <w:pPrChange w:id="467" w:author="Robison, Arch" w:date="2016-02-02T16:17:00Z">
           <w:pPr>
             <w:ind w:left="720"/>
           </w:pPr>
         </w:pPrChange>
       </w:pPr>
       <w:proofErr w:type="gramStart"/>
-      <w:ins w:id="462" w:author="Robison, Arch" w:date="2016-02-02T16:21:00Z">
+      <w:ins w:id="468" w:author="Robison, Arch" w:date="2016-02-02T16:21:00Z">
         <w:r>
           <w:rPr>
             <w:rFonts w:asciiTheme="minorHAnsi" w:hAnsiTheme="minorHAnsi"/>
@@ -16387,7 +16443,7 @@
           <w:t>.</w:t>
         </w:r>
       </w:ins>
-      <w:ins w:id="463" w:author="Robison, Arch" w:date="2016-02-02T17:09:00Z">
+      <w:ins w:id="469" w:author="Robison, Arch" w:date="2016-02-02T17:09:00Z">
         <w:r>
           <w:rPr>
             <w:rFonts w:asciiTheme="minorHAnsi" w:hAnsiTheme="minorHAnsi"/>
@@ -16396,7 +16452,7 @@
           <w:t xml:space="preserve">  Intuitively, </w:t>
         </w:r>
       </w:ins>
-      <w:ins w:id="464" w:author="Robison, Arch" w:date="2016-02-02T17:11:00Z">
+      <w:ins w:id="470" w:author="Robison, Arch" w:date="2016-02-02T17:11:00Z">
         <w:r>
           <w:rPr>
             <w:rFonts w:asciiTheme="minorHAnsi" w:hAnsiTheme="minorHAnsi"/>
@@ -16409,7 +16465,7 @@
             <w:rFonts w:asciiTheme="minorHAnsi" w:hAnsiTheme="minorHAnsi"/>
             <w:i/>
             <w:sz w:val="22"/>
-            <w:rPrChange w:id="465" w:author="Robison, Arch" w:date="2016-02-02T17:12:00Z">
+            <w:rPrChange w:id="471" w:author="Robison, Arch" w:date="2016-02-02T17:12:00Z">
               <w:rPr/>
             </w:rPrChange>
           </w:rPr>
@@ -16431,7 +16487,7 @@
           <w:t>e</w:t>
         </w:r>
       </w:ins>
-      <w:ins w:id="466" w:author="Robison, Arch" w:date="2016-02-02T17:12:00Z">
+      <w:ins w:id="472" w:author="Robison, Arch" w:date="2016-02-02T17:12:00Z">
         <w:r>
           <w:rPr>
             <w:rFonts w:asciiTheme="minorHAnsi" w:hAnsiTheme="minorHAnsi"/>
@@ -16447,7 +16503,7 @@
           <w:t xml:space="preserve">, assuming both evaluations happen, even if one of the invocations executes </w:t>
         </w:r>
       </w:ins>
-      <w:ins w:id="467" w:author="Robison, Arch" w:date="2016-02-02T17:14:00Z">
+      <w:ins w:id="473" w:author="Robison, Arch" w:date="2016-02-02T17:14:00Z">
         <w:r>
           <w:rPr>
             <w:rFonts w:asciiTheme="minorHAnsi" w:hAnsiTheme="minorHAnsi"/>
@@ -16464,7 +16520,7 @@
           <w:t xml:space="preserve"> </w:t>
         </w:r>
       </w:ins>
-      <w:ins w:id="468" w:author="Robison, Arch" w:date="2016-02-02T17:12:00Z">
+      <w:ins w:id="474" w:author="Robison, Arch" w:date="2016-02-02T17:12:00Z">
         <w:r>
           <w:rPr>
             <w:rFonts w:asciiTheme="minorHAnsi" w:hAnsiTheme="minorHAnsi"/>
@@ -16473,7 +16529,7 @@
           <w:t xml:space="preserve">more </w:t>
         </w:r>
       </w:ins>
-      <w:ins w:id="469" w:author="Robison, Arch" w:date="2016-02-02T17:14:00Z">
+      <w:ins w:id="475" w:author="Robison, Arch" w:date="2016-02-02T17:14:00Z">
         <w:r>
           <w:rPr>
             <w:rFonts w:asciiTheme="minorHAnsi" w:hAnsiTheme="minorHAnsi"/>
@@ -16482,7 +16538,7 @@
           <w:t>times</w:t>
         </w:r>
       </w:ins>
-      <w:ins w:id="470" w:author="Robison, Arch" w:date="2016-02-02T17:12:00Z">
+      <w:ins w:id="476" w:author="Robison, Arch" w:date="2016-02-02T17:12:00Z">
         <w:r>
           <w:rPr>
             <w:rFonts w:asciiTheme="minorHAnsi" w:hAnsiTheme="minorHAnsi"/>
@@ -16491,7 +16547,7 @@
           <w:t xml:space="preserve"> than the other.</w:t>
         </w:r>
       </w:ins>
-      <w:ins w:id="471" w:author="Robison, Arch" w:date="2016-02-02T17:14:00Z">
+      <w:ins w:id="477" w:author="Robison, Arch" w:date="2016-02-02T17:14:00Z">
         <w:r>
           <w:rPr>
             <w:rFonts w:asciiTheme="minorHAnsi" w:hAnsiTheme="minorHAnsi"/>
@@ -16505,46 +16561,57 @@
       <w:pPr>
         <w:pStyle w:val="Body"/>
         <w:rPr>
-          <w:ins w:id="472" w:author="Robison, Arch" w:date="2016-02-02T17:49:00Z"/>
-        </w:rPr>
-        <w:pPrChange w:id="473" w:author="Robison, Arch" w:date="2016-02-02T17:15:00Z">
+          <w:ins w:id="478" w:author="Robison, Arch" w:date="2016-02-02T17:49:00Z"/>
+        </w:rPr>
+        <w:pPrChange w:id="479" w:author="Robison, Arch" w:date="2016-02-02T17:15:00Z">
           <w:pPr>
             <w:ind w:left="720"/>
           </w:pPr>
         </w:pPrChange>
       </w:pPr>
-      <w:ins w:id="474" w:author="Robison, Arch" w:date="2016-02-02T17:14:00Z">
-        <w:r>
-          <w:t>Our rules support this intuition.</w:t>
-        </w:r>
-      </w:ins>
-      <w:ins w:id="475" w:author="Robison, Arch" w:date="2016-02-02T17:15:00Z">
+      <w:ins w:id="480" w:author="Robison, Arch" w:date="2016-02-02T17:14:00Z">
+        <w:r>
+          <w:t>Our rules support this intuition</w:t>
+        </w:r>
+        <w:commentRangeStart w:id="481"/>
+        <w:r>
+          <w:t>.</w:t>
+        </w:r>
+      </w:ins>
+      <w:ins w:id="482" w:author="Robison, Arch" w:date="2016-02-02T17:15:00Z">
         <w:r>
           <w:t xml:space="preserve">  </w:t>
         </w:r>
       </w:ins>
-      <w:ins w:id="476" w:author="Robison, Arch" w:date="2016-02-02T17:41:00Z">
+      <w:ins w:id="483" w:author="Robison, Arch" w:date="2016-02-02T17:41:00Z">
         <w:r>
           <w:t>[FIXME –define first</w:t>
         </w:r>
       </w:ins>
-      <w:ins w:id="477" w:author="Robison, Arch" w:date="2016-02-02T17:45:00Z">
+      <w:ins w:id="484" w:author="Robison, Arch" w:date="2016-02-02T17:45:00Z">
         <w:r>
           <w:t xml:space="preserve"> and last</w:t>
         </w:r>
       </w:ins>
-      <w:ins w:id="478" w:author="Robison, Arch" w:date="2016-02-02T17:41:00Z">
+      <w:ins w:id="485" w:author="Robison, Arch" w:date="2016-02-02T17:41:00Z">
         <w:r>
           <w:t xml:space="preserve">].  </w:t>
         </w:r>
       </w:ins>
-      <w:ins w:id="479" w:author="Robison, Arch" w:date="2016-02-02T17:15:00Z">
+      <w:commentRangeEnd w:id="481"/>
+      <w:r>
+        <w:rPr>
+          <w:rStyle w:val="CommentReference"/>
+        </w:rPr>
+        <w:commentReference w:id="481"/>
+      </w:r>
+      <w:ins w:id="486" w:author="Robison, Arch" w:date="2016-02-02T17:15:00Z">
         <w:r>
           <w:t xml:space="preserve">Let </w:t>
         </w:r>
       </w:ins>
       <w:proofErr w:type="spellStart"/>
-      <w:ins w:id="480" w:author="Robison, Arch" w:date="2016-02-02T17:40:00Z">
+      <w:ins w:id="487" w:author="Robison, Arch" w:date="2016-02-02T17:40:00Z">
         <w:r>
           <w:rPr>
             <w:i/>
@@ -16553,7 +16620,7 @@
         </w:r>
       </w:ins>
       <w:proofErr w:type="spellEnd"/>
-      <w:ins w:id="481" w:author="Robison, Arch" w:date="2016-02-02T17:15:00Z">
+      <w:ins w:id="488" w:author="Robison, Arch" w:date="2016-02-02T17:15:00Z">
         <w:r>
           <w:rPr>
             <w:i/>
@@ -16564,27 +16631,27 @@
           <w:t xml:space="preserve">be </w:t>
         </w:r>
       </w:ins>
-      <w:ins w:id="482" w:author="Robison, Arch" w:date="2016-02-02T17:16:00Z">
+      <w:ins w:id="489" w:author="Robison, Arch" w:date="2016-02-02T17:16:00Z">
         <w:r>
           <w:t>a</w:t>
         </w:r>
       </w:ins>
-      <w:ins w:id="483" w:author="Robison, Arch" w:date="2016-02-02T17:15:00Z">
+      <w:ins w:id="490" w:author="Robison, Arch" w:date="2016-02-02T17:15:00Z">
         <w:r>
           <w:t xml:space="preserve"> </w:t>
         </w:r>
       </w:ins>
-      <w:ins w:id="484" w:author="Robison, Arch" w:date="2016-02-02T17:41:00Z">
+      <w:ins w:id="491" w:author="Robison, Arch" w:date="2016-02-02T17:41:00Z">
         <w:r>
           <w:t>first</w:t>
         </w:r>
       </w:ins>
-      <w:ins w:id="485" w:author="Robison, Arch" w:date="2016-02-02T17:15:00Z">
+      <w:ins w:id="492" w:author="Robison, Arch" w:date="2016-02-02T17:15:00Z">
         <w:r>
           <w:t xml:space="preserve"> evaluation in </w:t>
         </w:r>
       </w:ins>
-      <w:ins w:id="486" w:author="Robison, Arch" w:date="2016-02-02T17:40:00Z">
+      <w:ins w:id="493" w:author="Robison, Arch" w:date="2016-02-02T17:40:00Z">
         <w:r>
           <w:rPr>
             <w:i/>
@@ -16592,12 +16659,12 @@
           <w:t>expr</w:t>
         </w:r>
       </w:ins>
-      <w:ins w:id="487" w:author="Robison, Arch" w:date="2016-02-02T17:16:00Z">
+      <w:ins w:id="494" w:author="Robison, Arch" w:date="2016-02-02T17:16:00Z">
         <w:r>
           <w:t xml:space="preserve">, </w:t>
         </w:r>
       </w:ins>
-      <w:ins w:id="488" w:author="Robison, Arch" w:date="2016-02-02T17:41:00Z">
+      <w:ins w:id="495" w:author="Robison, Arch" w:date="2016-02-02T17:41:00Z">
         <w:r>
           <w:rPr>
             <w:i/>
@@ -16614,17 +16681,17 @@
           <w:t xml:space="preserve">stmt.  </w:t>
         </w:r>
       </w:ins>
-      <w:ins w:id="489" w:author="Robison, Arch" w:date="2016-02-02T17:46:00Z">
+      <w:ins w:id="496" w:author="Robison, Arch" w:date="2016-02-02T17:46:00Z">
         <w:r>
           <w:t xml:space="preserve">Our rules create a short leg from </w:t>
         </w:r>
       </w:ins>
-      <w:ins w:id="490" w:author="Robison, Arch" w:date="2016-02-02T17:47:00Z">
+      <w:ins w:id="497" w:author="Robison, Arch" w:date="2016-02-02T17:47:00Z">
         <w:r>
           <w:t xml:space="preserve">a last evaluation in </w:t>
         </w:r>
       </w:ins>
-      <w:ins w:id="491" w:author="Robison, Arch" w:date="2016-02-02T17:46:00Z">
+      <w:ins w:id="498" w:author="Robison, Arch" w:date="2016-02-02T17:46:00Z">
         <w:r>
           <w:rPr>
             <w:i/>
@@ -16635,7 +16702,7 @@
           <w:t xml:space="preserve">to </w:t>
         </w:r>
       </w:ins>
-      <w:ins w:id="492" w:author="Robison, Arch" w:date="2016-02-02T17:47:00Z">
+      <w:ins w:id="499" w:author="Robison, Arch" w:date="2016-02-02T17:47:00Z">
         <w:r>
           <w:rPr>
             <w:i/>
@@ -16643,11 +16710,11 @@
           <w:t xml:space="preserve">f.  </w:t>
         </w:r>
       </w:ins>
-      <w:ins w:id="493" w:author="Robison, Arch" w:date="2016-02-02T17:43:00Z">
+      <w:ins w:id="500" w:author="Robison, Arch" w:date="2016-02-02T17:43:00Z">
         <w:r>
           <w:rPr>
             <w:i/>
-            <w:rPrChange w:id="494" w:author="Robison, Arch" w:date="2016-02-02T17:46:00Z">
+            <w:rPrChange w:id="501" w:author="Robison, Arch" w:date="2016-02-02T17:46:00Z">
               <w:rPr/>
             </w:rPrChange>
           </w:rPr>
@@ -16681,7 +16748,7 @@
           <w:t>f</w:t>
         </w:r>
       </w:ins>
-      <w:ins w:id="495" w:author="Robison, Arch" w:date="2016-02-02T17:44:00Z">
+      <w:ins w:id="502" w:author="Robison, Arch" w:date="2016-02-02T17:44:00Z">
         <w:r>
           <w:rPr>
             <w:vertAlign w:val="superscript"/>
@@ -16690,7 +16757,7 @@
         </w:r>
       </w:ins>
       <w:proofErr w:type="spellEnd"/>
-      <w:ins w:id="496" w:author="Robison, Arch" w:date="2016-02-02T17:43:00Z">
+      <w:ins w:id="503" w:author="Robison, Arch" w:date="2016-02-02T17:43:00Z">
         <w:r>
           <w:rPr>
             <w:i/>
@@ -16701,7 +16768,7 @@
           <w:t xml:space="preserve">and </w:t>
         </w:r>
       </w:ins>
-      <w:ins w:id="497" w:author="Robison, Arch" w:date="2016-02-02T17:44:00Z">
+      <w:ins w:id="504" w:author="Robison, Arch" w:date="2016-02-02T17:44:00Z">
         <w:r>
           <w:t>e</w:t>
         </w:r>
@@ -16715,12 +16782,12 @@
           <w:t xml:space="preserve">.   </w:t>
         </w:r>
       </w:ins>
-      <w:ins w:id="498" w:author="Robison, Arch" w:date="2016-02-02T17:48:00Z">
+      <w:ins w:id="505" w:author="Robison, Arch" w:date="2016-02-02T17:48:00Z">
         <w:r>
           <w:t>H</w:t>
         </w:r>
       </w:ins>
-      <w:ins w:id="499" w:author="Robison, Arch" w:date="2016-02-02T17:44:00Z">
+      <w:ins w:id="506" w:author="Robison, Arch" w:date="2016-02-02T17:44:00Z">
         <w:r>
           <w:t xml:space="preserve">ence there will be a join leg from </w:t>
         </w:r>
@@ -16732,7 +16799,7 @@
           <w:t>f</w:t>
         </w:r>
       </w:ins>
-      <w:ins w:id="500" w:author="Robison, Arch" w:date="2016-02-02T17:48:00Z">
+      <w:ins w:id="507" w:author="Robison, Arch" w:date="2016-02-02T17:48:00Z">
         <w:r>
           <w:rPr>
             <w:vertAlign w:val="superscript"/>
@@ -16741,7 +16808,7 @@
         </w:r>
       </w:ins>
       <w:proofErr w:type="spellEnd"/>
-      <w:ins w:id="501" w:author="Robison, Arch" w:date="2016-02-02T17:44:00Z">
+      <w:ins w:id="508" w:author="Robison, Arch" w:date="2016-02-02T17:44:00Z">
         <w:r>
           <w:rPr>
             <w:i/>
@@ -16752,7 +16819,7 @@
           <w:t xml:space="preserve">to </w:t>
         </w:r>
       </w:ins>
-      <w:ins w:id="502" w:author="Robison, Arch" w:date="2016-02-02T17:49:00Z">
+      <w:ins w:id="509" w:author="Robison, Arch" w:date="2016-02-02T17:49:00Z">
         <w:r>
           <w:t>e</w:t>
         </w:r>
@@ -16763,7 +16830,7 @@
           <w:t>k+1</w:t>
         </w:r>
       </w:ins>
-      <w:ins w:id="503" w:author="Robison, Arch" w:date="2016-02-02T17:44:00Z">
+      <w:ins w:id="510" w:author="Robison, Arch" w:date="2016-02-02T17:44:00Z">
         <w:r>
           <w:rPr>
             <w:i/>
@@ -16771,7 +16838,7 @@
           <w:t>.</w:t>
         </w:r>
       </w:ins>
-      <w:ins w:id="504" w:author="Robison, Arch" w:date="2016-02-02T17:49:00Z">
+      <w:ins w:id="511" w:author="Robison, Arch" w:date="2016-02-02T17:49:00Z">
         <w:r>
           <w:t xml:space="preserve">  Hence staple induction will be able to establish horizontal precedence between iterations.  </w:t>
         </w:r>
@@ -16780,13 +16847,13 @@
     <w:p>
       <w:pPr>
         <w:pStyle w:val="Body"/>
-        <w:pPrChange w:id="505" w:author="Robison, Arch" w:date="2016-02-02T17:15:00Z">
+        <w:pPrChange w:id="512" w:author="Robison, Arch" w:date="2016-02-02T17:15:00Z">
           <w:pPr>
             <w:ind w:left="720"/>
           </w:pPr>
         </w:pPrChange>
       </w:pPr>
-      <w:ins w:id="506" w:author="Robison, Arch" w:date="2016-02-02T17:50:00Z">
+      <w:ins w:id="513" w:author="Robison, Arch" w:date="2016-02-02T17:50:00Z">
         <w:r>
           <w:t>Of cour</w:t>
         </w:r>
@@ -16794,17 +16861,17 @@
           <w:t xml:space="preserve">se we would be sunk if a leg managed to skip over an iteration.  This is not possible, because </w:t>
         </w:r>
       </w:ins>
-      <w:ins w:id="507" w:author="Robison, Arch" w:date="2016-02-02T17:55:00Z">
+      <w:ins w:id="514" w:author="Robison, Arch" w:date="2016-02-02T17:55:00Z">
         <w:r>
           <w:t xml:space="preserve">a </w:t>
         </w:r>
       </w:ins>
-      <w:ins w:id="508" w:author="Robison, Arch" w:date="2016-02-02T17:54:00Z">
+      <w:ins w:id="515" w:author="Robison, Arch" w:date="2016-02-02T17:54:00Z">
         <w:r>
           <w:t xml:space="preserve">“join” leg </w:t>
         </w:r>
       </w:ins>
-      <w:ins w:id="509" w:author="Robison, Arch" w:date="2016-02-02T17:56:00Z">
+      <w:ins w:id="516" w:author="Robison, Arch" w:date="2016-02-02T17:56:00Z">
         <w:r>
           <w:t xml:space="preserve">starting in </w:t>
         </w:r>
@@ -16821,7 +16888,7 @@
           <w:rPr>
             <w:rFonts w:ascii="Consolas" w:hAnsi="Consolas"/>
             <w:sz w:val="20"/>
-            <w:rPrChange w:id="510" w:author="Robison, Arch" w:date="2016-02-02T17:56:00Z">
+            <w:rPrChange w:id="517" w:author="Robison, Arch" w:date="2016-02-02T17:56:00Z">
               <w:rPr/>
             </w:rPrChange>
           </w:rPr>
@@ -16831,12 +16898,12 @@
           <w:t xml:space="preserve"> statement</w:t>
         </w:r>
       </w:ins>
-      <w:ins w:id="511" w:author="Robison, Arch" w:date="2016-02-02T17:55:00Z">
+      <w:ins w:id="518" w:author="Robison, Arch" w:date="2016-02-02T17:55:00Z">
         <w:r>
           <w:t xml:space="preserve">, and a </w:t>
         </w:r>
       </w:ins>
-      <w:ins w:id="512" w:author="Robison, Arch" w:date="2016-02-03T10:08:00Z">
+      <w:ins w:id="519" w:author="Robison, Arch" w:date="2016-02-03T10:08:00Z">
         <w:r>
           <w:t xml:space="preserve">“join” leg starting inside </w:t>
         </w:r>
@@ -16844,7 +16911,7 @@
         <w:r>
           <w:rPr>
             <w:i/>
-            <w:rPrChange w:id="513" w:author="Robison, Arch" w:date="2016-02-03T10:09:00Z">
+            <w:rPrChange w:id="520" w:author="Robison, Arch" w:date="2016-02-03T10:09:00Z">
               <w:rPr/>
             </w:rPrChange>
           </w:rPr>
@@ -16858,7 +16925,7 @@
         <w:r>
           <w:rPr>
             <w:i/>
-            <w:rPrChange w:id="514" w:author="Robison, Arch" w:date="2016-02-03T10:09:00Z">
+            <w:rPrChange w:id="521" w:author="Robison, Arch" w:date="2016-02-03T10:09:00Z">
               <w:rPr/>
             </w:rPrChange>
           </w:rPr>
@@ -16868,17 +16935,15 @@
         <w:r>
           <w:t xml:space="preserve"> without re-entering </w:t>
         </w:r>
-        <w:bookmarkStart w:id="515" w:name="_GoBack"/>
         <w:r>
           <w:rPr>
             <w:i/>
-            <w:rPrChange w:id="516" w:author="Robison, Arch" w:date="2016-02-03T10:09:00Z">
+            <w:rPrChange w:id="522" w:author="Robison, Arch" w:date="2016-02-03T10:09:00Z">
               <w:rPr/>
             </w:rPrChange>
           </w:rPr>
           <w:t>stmt</w:t>
         </w:r>
-        <w:bookmarkEnd w:id="515"/>
         <w:r>
           <w:t>.</w:t>
         </w:r>
@@ -16892,7 +16957,7 @@
         <w:t>References</w:t>
       </w:r>
     </w:p>
-    <w:bookmarkStart w:id="517" w:name="_Ref430701531"/>
+    <w:bookmarkStart w:id="523" w:name="_Ref430701531"/>
     <w:p>
       <w:pPr>
         <w:pStyle w:val="ListParagraph"/>
@@ -16978,7 +17043,7 @@
         </w:rPr>
         <w:t xml:space="preserve"> serial semantics.</w:t>
       </w:r>
-      <w:bookmarkEnd w:id="517"/>
+      <w:bookmarkEnd w:id="523"/>
     </w:p>
     <w:p>
       <w:pPr>
@@ -16992,7 +17057,7 @@
           <w:rFonts w:asciiTheme="minorHAnsi" w:hAnsiTheme="minorHAnsi"/>
         </w:rPr>
       </w:pPr>
-      <w:bookmarkStart w:id="518" w:name="_Ref430701535"/>
+      <w:bookmarkStart w:id="524" w:name="_Ref430701535"/>
       <w:r>
         <w:rPr>
           <w:rFonts w:asciiTheme="minorHAnsi" w:hAnsiTheme="minorHAnsi"/>
@@ -17013,7 +17078,7 @@
         </w:rPr>
         <w:t xml:space="preserve">, </w:t>
       </w:r>
-      <w:hyperlink r:id="rId12" w:history="1">
+      <w:hyperlink r:id="rId13" w:history="1">
         <w:r>
           <w:rPr>
             <w:rStyle w:val="Hyperlink"/>
@@ -17074,8 +17139,8 @@
         </w:rPr>
         <w:t xml:space="preserve">forward lexical dependence.  </w:t>
       </w:r>
-      <w:bookmarkStart w:id="519" w:name="_Ref430702327"/>
-      <w:bookmarkEnd w:id="518"/>
+      <w:bookmarkStart w:id="525" w:name="_Ref430702327"/>
+      <w:bookmarkEnd w:id="524"/>
     </w:p>
     <w:p>
       <w:pPr>
@@ -17089,7 +17154,7 @@
           <w:rFonts w:asciiTheme="minorHAnsi" w:hAnsiTheme="minorHAnsi"/>
         </w:rPr>
       </w:pPr>
-      <w:hyperlink r:id="rId13" w:history="1">
+      <w:hyperlink r:id="rId14" w:history="1">
         <w:r>
           <w:rPr>
             <w:rStyle w:val="Hyperlink"/>
@@ -17098,7 +17163,7 @@
           <w:t>Cray Assembly Language (CAL) for Cray X1 Systems Reference Manual, Section 2.6</w:t>
         </w:r>
       </w:hyperlink>
-      <w:bookmarkEnd w:id="519"/>
+      <w:bookmarkEnd w:id="525"/>
       <w:r>
         <w:rPr>
           <w:rFonts w:asciiTheme="minorHAnsi" w:hAnsiTheme="minorHAnsi"/>
@@ -17138,25 +17203,25 @@
           <w:rFonts w:asciiTheme="minorHAnsi" w:hAnsiTheme="minorHAnsi"/>
         </w:rPr>
       </w:pPr>
-      <w:bookmarkStart w:id="520" w:name="_Ref430783129"/>
+      <w:bookmarkStart w:id="526" w:name="_Ref430783129"/>
       <w:r>
         <w:rPr>
           <w:rFonts w:asciiTheme="minorHAnsi" w:hAnsiTheme="minorHAnsi"/>
         </w:rPr>
         <w:t>Michael Wolfe, “Loop Skewing: The Wavefront Method Revisited”, Int. J. of Parallel Programming 15(4), 1986, pp. 279-293.</w:t>
       </w:r>
-      <w:bookmarkEnd w:id="520"/>
+      <w:bookmarkEnd w:id="526"/>
     </w:p>
     <w:p/>
     <w:p/>
     <w:p/>
     <w:sectPr>
-      <w:headerReference w:type="even" r:id="rId14"/>
-      <w:headerReference w:type="default" r:id="rId15"/>
-      <w:footerReference w:type="even" r:id="rId16"/>
-      <w:footerReference w:type="default" r:id="rId17"/>
-      <w:headerReference w:type="first" r:id="rId18"/>
-      <w:footerReference w:type="first" r:id="rId19"/>
+      <w:headerReference w:type="even" r:id="rId15"/>
+      <w:headerReference w:type="default" r:id="rId16"/>
+      <w:footerReference w:type="even" r:id="rId17"/>
+      <w:footerReference w:type="default" r:id="rId18"/>
+      <w:headerReference w:type="first" r:id="rId19"/>
+      <w:footerReference w:type="first" r:id="rId20"/>
       <w:pgSz w:w="12240" w:h="15840"/>
       <w:pgMar w:top="1440" w:right="1440" w:bottom="1440" w:left="1440" w:header="720" w:footer="720" w:gutter="0"/>
       <w:cols w:space="720"/>
@@ -17184,7 +17249,7 @@
       </w:r>
     </w:p>
   </w:comment>
-  <w:comment w:id="15" w:author="Robison, Arch" w:date="2016-02-01T12:06:00Z" w:initials="RA">
+  <w:comment w:id="14" w:author="Robison, Arch" w:date="2016-02-01T12:06:00Z" w:initials="RA">
     <w:p>
       <w:pPr>
         <w:pStyle w:val="CommentText"/>
@@ -17197,6 +17262,31 @@
       </w:r>
       <w:r>
         <w:t>Need to give Olivier credit, as co-author or loud acknowledgement.</w:t>
+      </w:r>
+    </w:p>
+  </w:comment>
+  <w:comment w:id="47" w:author="Halpern, Pablo G" w:date="2016-02-03T15:05:00Z" w:initials="HPG">
+    <w:p>
+      <w:pPr>
+        <w:pStyle w:val="CommentText"/>
+      </w:pPr>
+      <w:r>
+        <w:rPr>
+          <w:rStyle w:val="CommentReference"/>
+        </w:rPr>
+        <w:annotationRef/>
+      </w:r>
+      <w:r>
+        <w:t xml:space="preserve">Horizontal precedent seems to be unnecessarily directional, which I think confuses the issue because the reader might infer order of evaluation.  Without the direction, it becomes </w:t>
+      </w:r>
+      <w:r>
+        <w:rPr>
+          <w:i/>
+        </w:rPr>
+        <w:t>horizontal match</w:t>
+      </w:r>
+      <w:r>
+        <w:t>, but with a different (more concise but harder to follow) definition.</w:t>
       </w:r>
     </w:p>
   </w:comment>
@@ -17216,7 +17306,7 @@
       </w:r>
     </w:p>
   </w:comment>
-  <w:comment w:id="400" w:author="Robison, Arch" w:date="2016-02-01T15:36:00Z" w:initials="RA">
+  <w:comment w:id="219" w:author="Halpern, Pablo G" w:date="2016-02-03T15:31:00Z" w:initials="HPG">
     <w:p>
       <w:pPr>
         <w:pStyle w:val="CommentText"/>
@@ -17228,7 +17318,47 @@
         <w:annotationRef/>
       </w:r>
       <w:r>
+        <w:t xml:space="preserve">Join is a confusing term here, because of the confusion with parallel join.  </w:t>
+      </w:r>
+      <w:r>
+        <w:t xml:space="preserve">Control-flow convergence is what you’re talking </w:t>
+      </w:r>
+      <w:r>
+        <w:t>about.</w:t>
+      </w:r>
+      <w:bookmarkStart w:id="220" w:name="_GoBack"/>
+      <w:bookmarkEnd w:id="220"/>
+    </w:p>
+  </w:comment>
+  <w:comment w:id="406" w:author="Robison, Arch" w:date="2016-02-01T15:36:00Z" w:initials="RA">
+    <w:p>
+      <w:pPr>
+        <w:pStyle w:val="CommentText"/>
+      </w:pPr>
+      <w:r>
+        <w:rPr>
+          <w:rStyle w:val="CommentReference"/>
+        </w:rPr>
+        <w:annotationRef/>
+      </w:r>
+      <w:r>
         <w:t>Letters fixed per Pablo’s remark.</w:t>
+      </w:r>
+    </w:p>
+  </w:comment>
+  <w:comment w:id="481" w:author="Halpern, Pablo G" w:date="2016-02-03T15:01:00Z" w:initials="HPG">
+    <w:p>
+      <w:pPr>
+        <w:pStyle w:val="CommentText"/>
+      </w:pPr>
+      <w:r>
+        <w:rPr>
+          <w:rStyle w:val="CommentReference"/>
+        </w:rPr>
+        <w:annotationRef/>
+      </w:r>
+      <w:r>
+        <w:t>Actually, maybe not.  I found this paragraph to be very hard to read, partly because of the excessive attempt at precision.  Since this is non-normative, I would stay away from phrases like “a first evaluation in expr” and just refer to “an evaluation of expr”.  Or am I missing the meaning?</w:t>
       </w:r>
     </w:p>
   </w:comment>
@@ -17239,9 +17369,20 @@
 <w15:commentsEx xmlns:wpc="http://schemas.microsoft.com/office/word/2010/wordprocessingCanvas" xmlns:mc="http://schemas.openxmlformats.org/markup-compatibility/2006" xmlns:o="urn:schemas-microsoft-com:office:office" xmlns:r="http://schemas.openxmlformats.org/officeDocument/2006/relationships" xmlns:m="http://schemas.openxmlformats.org/officeDocument/2006/math" xmlns:v="urn:schemas-microsoft-com:vml" xmlns:wp14="http://schemas.microsoft.com/office/word/2010/wordprocessingDrawing" xmlns:wp="http://schemas.openxmlformats.org/drawingml/2006/wordprocessingDrawing" xmlns:w10="urn:schemas-microsoft-com:office:word" xmlns:w="http://schemas.openxmlformats.org/wordprocessingml/2006/main" xmlns:w14="http://schemas.microsoft.com/office/word/2010/wordml" xmlns:w15="http://schemas.microsoft.com/office/word/2012/wordml" xmlns:wpg="http://schemas.microsoft.com/office/word/2010/wordprocessingGroup" xmlns:wpi="http://schemas.microsoft.com/office/word/2010/wordprocessingInk" xmlns:wne="http://schemas.microsoft.com/office/word/2006/wordml" xmlns:wps="http://schemas.microsoft.com/office/word/2010/wordprocessingShape" mc:Ignorable="w14 w15 wp14">
   <w15:commentEx w15:paraId="5F97BD22" w15:done="0"/>
   <w15:commentEx w15:paraId="053FF076" w15:done="0"/>
+  <w15:commentEx w15:paraId="60DB54DA" w15:done="0"/>
   <w15:commentEx w15:paraId="239FD44B" w15:done="0"/>
+  <w15:commentEx w15:paraId="699E0E47" w15:done="0"/>
   <w15:commentEx w15:paraId="5AB2D50D" w15:done="0"/>
+  <w15:commentEx w15:paraId="168F8718" w15:done="0"/>
 </w15:commentsEx>
+</file>
+
+<file path=word/customizations.xml><?xml version="1.0" encoding="utf-8"?>
+<wne:tcg xmlns:r="http://schemas.openxmlformats.org/officeDocument/2006/relationships" xmlns:wne="http://schemas.microsoft.com/office/word/2006/wordml">
+  <wne:toolbars>
+    <wne:toolbarData r:id="rId1"/>
+  </wne:toolbars>
+</wne:tcg>
 </file>
 
 <file path=word/endnotes.xml><?xml version="1.0" encoding="utf-8"?>
@@ -22074,6 +22215,9 @@
 <w15:people xmlns:wpc="http://schemas.microsoft.com/office/word/2010/wordprocessingCanvas" xmlns:mc="http://schemas.openxmlformats.org/markup-compatibility/2006" xmlns:o="urn:schemas-microsoft-com:office:office" xmlns:r="http://schemas.openxmlformats.org/officeDocument/2006/relationships" xmlns:m="http://schemas.openxmlformats.org/officeDocument/2006/math" xmlns:v="urn:schemas-microsoft-com:vml" xmlns:wp14="http://schemas.microsoft.com/office/word/2010/wordprocessingDrawing" xmlns:wp="http://schemas.openxmlformats.org/drawingml/2006/wordprocessingDrawing" xmlns:w10="urn:schemas-microsoft-com:office:word" xmlns:w="http://schemas.openxmlformats.org/wordprocessingml/2006/main" xmlns:w14="http://schemas.microsoft.com/office/word/2010/wordml" xmlns:w15="http://schemas.microsoft.com/office/word/2012/wordml" xmlns:wpg="http://schemas.microsoft.com/office/word/2010/wordprocessingGroup" xmlns:wpi="http://schemas.microsoft.com/office/word/2010/wordprocessingInk" xmlns:wne="http://schemas.microsoft.com/office/word/2006/wordml" xmlns:wps="http://schemas.microsoft.com/office/word/2010/wordprocessingShape" mc:Ignorable="w14 w15 wp14">
   <w15:person w15:author="Robison, Arch">
     <w15:presenceInfo w15:providerId="AD" w15:userId="S-1-5-21-725345543-602162358-527237240-175976"/>
+  </w15:person>
+  <w15:person w15:author="Halpern, Pablo G">
+    <w15:presenceInfo w15:providerId="AD" w15:userId="S-1-5-21-725345543-602162358-527237240-1646725"/>
   </w15:person>
 </w15:people>
 </file>
@@ -23479,7 +23623,7 @@
 </file>
 
 <file path=customXml/itemProps1.xml><?xml version="1.0" encoding="utf-8"?>
-<ds:datastoreItem xmlns:ds="http://schemas.openxmlformats.org/officeDocument/2006/customXml" ds:itemID="{1E179DF0-15B3-4453-AFF7-CC8E949A5103}">
+<ds:datastoreItem xmlns:ds="http://schemas.openxmlformats.org/officeDocument/2006/customXml" ds:itemID="{AE7D4606-F6B6-4588-85AF-E2A2798C8B58}">
   <ds:schemaRefs>
     <ds:schemaRef ds:uri="http://schemas.openxmlformats.org/officeDocument/2006/bibliography"/>
   </ds:schemaRefs>

</xml_diff>

<commit_message>
Final version of R1. All tracked changes accepted.
</commit_message>
<xml_diff>
--- a/P0076-vec_policy.docx
+++ b/P0076-vec_policy.docx
@@ -10033,26 +10033,15 @@
       <w:pPr>
         <w:pStyle w:val="Heading2"/>
       </w:pPr>
-      <w:del w:id="92" w:author="Halpern, Pablo G" w:date="2016-02-12T15:02:00Z">
-        <w:r>
-          <w:rPr>
-            <w:rStyle w:val="Codeinline"/>
-            <w:sz w:val="26"/>
-          </w:rPr>
-          <w:delText>Ordered Update</w:delText>
-        </w:r>
-      </w:del>
-      <w:bookmarkStart w:id="93" w:name="_Toc443052870"/>
-      <w:ins w:id="94" w:author="Halpern, Pablo G" w:date="2016-02-12T15:02:00Z">
-        <w:r>
-          <w:rPr>
-            <w:rStyle w:val="Codeinline"/>
-            <w:sz w:val="26"/>
-          </w:rPr>
-          <w:t>ordered_update</w:t>
-        </w:r>
-      </w:ins>
-      <w:bookmarkEnd w:id="93"/>
+      <w:bookmarkStart w:id="92" w:name="_Toc443052870"/>
+      <w:r>
+        <w:rPr>
+          <w:rStyle w:val="Codeinline"/>
+          <w:sz w:val="26"/>
+        </w:rPr>
+        <w:t>ordered_update</w:t>
+      </w:r>
+      <w:bookmarkEnd w:id="92"/>
     </w:p>
     <w:p>
       <w:pPr>
@@ -10225,12 +10214,12 @@
       <w:pPr>
         <w:pStyle w:val="Heading1"/>
       </w:pPr>
-      <w:bookmarkStart w:id="95" w:name="_Toc443052871"/>
+      <w:bookmarkStart w:id="93" w:name="_Toc443052871"/>
       <w:r>
         <w:lastRenderedPageBreak/>
         <w:t>Alternative Designs Considered</w:t>
       </w:r>
-      <w:bookmarkEnd w:id="95"/>
+      <w:bookmarkEnd w:id="93"/>
     </w:p>
     <w:p>
       <w:r>
@@ -10283,28 +10272,14 @@
       </w:r>
     </w:p>
     <w:p>
-      <w:r>
-        <w:fldChar w:fldCharType="begin"/>
-      </w:r>
-      <w:r>
-        <w:instrText xml:space="preserve"> HYPERLINK "http://www.open-std.org/JTC1/SC22/WG21/docs/papers/2014/n4238.pdf" </w:instrText>
-      </w:r>
-      <w:ins w:id="96" w:author="Halpern, Pablo G" w:date="2016-02-12T14:26:00Z"/>
-      <w:r>
-        <w:fldChar w:fldCharType="separate"/>
-      </w:r>
-      <w:r>
-        <w:rPr>
-          <w:rStyle w:val="Hyperlink"/>
-        </w:rPr>
-        <w:t>N4238</w:t>
-      </w:r>
-      <w:r>
-        <w:rPr>
-          <w:rStyle w:val="Hyperlink"/>
-        </w:rPr>
-        <w:fldChar w:fldCharType="end"/>
-      </w:r>
+      <w:hyperlink r:id="rId10" w:history="1">
+        <w:r>
+          <w:rPr>
+            <w:rStyle w:val="Hyperlink"/>
+          </w:rPr>
+          <w:t>N4238</w:t>
+        </w:r>
+      </w:hyperlink>
       <w:r>
         <w:t xml:space="preserve"> provides a detailed description of these models, but they can be briefly summarized as follows:</w:t>
       </w:r>
@@ -10587,14 +10562,14 @@
       <w:pPr>
         <w:pStyle w:val="Heading2"/>
       </w:pPr>
-      <w:bookmarkStart w:id="97" w:name="_Toc443052872"/>
+      <w:bookmarkStart w:id="94" w:name="_Toc443052872"/>
       <w:r>
         <w:t>Previous</w:t>
       </w:r>
       <w:r>
         <w:t xml:space="preserve"> discussions</w:t>
       </w:r>
-      <w:bookmarkEnd w:id="97"/>
+      <w:bookmarkEnd w:id="94"/>
     </w:p>
     <w:p>
       <w:pPr>
@@ -10666,7 +10641,7 @@
       <w:pPr>
         <w:pStyle w:val="Heading2"/>
       </w:pPr>
-      <w:bookmarkStart w:id="98" w:name="_Toc443052873"/>
+      <w:bookmarkStart w:id="95" w:name="_Toc443052873"/>
       <w:r>
         <w:t>The promise and disappointments of the explicit</w:t>
       </w:r>
@@ -10676,7 +10651,7 @@
       <w:r>
         <w:t xml:space="preserve"> model</w:t>
       </w:r>
-      <w:bookmarkEnd w:id="98"/>
+      <w:bookmarkEnd w:id="95"/>
     </w:p>
     <w:p>
       <w:r>
@@ -10832,198 +10807,198 @@
       <w:pPr>
         <w:pStyle w:val="Heading2"/>
       </w:pPr>
-      <w:bookmarkStart w:id="99" w:name="_Toc443052874"/>
+      <w:bookmarkStart w:id="96" w:name="_Toc443052874"/>
       <w:r>
         <w:t>Existing Practice</w:t>
       </w:r>
+      <w:bookmarkEnd w:id="96"/>
+    </w:p>
+    <w:p>
+      <w:r>
+        <w:t>The wavefront model is a formalization of the model that has been used for SIMD and long-vector architectures for decades</w:t>
+      </w:r>
+      <w:r>
+        <w:t xml:space="preserve"> </w:t>
+      </w:r>
+      <w:r>
+        <w:fldChar w:fldCharType="begin"/>
+      </w:r>
+      <w:r>
+        <w:instrText xml:space="preserve"> REF _Ref430701531 \r \h </w:instrText>
+      </w:r>
+      <w:r>
+        <w:fldChar w:fldCharType="separate"/>
+      </w:r>
+      <w:r>
+        <w:t>[1]</w:t>
+      </w:r>
+      <w:r>
+        <w:fldChar w:fldCharType="end"/>
+      </w:r>
+      <w:r>
+        <w:fldChar w:fldCharType="begin"/>
+      </w:r>
+      <w:r>
+        <w:instrText xml:space="preserve"> REF _Ref430701535 \r \h </w:instrText>
+      </w:r>
+      <w:r>
+        <w:fldChar w:fldCharType="separate"/>
+      </w:r>
+      <w:r>
+        <w:t>[2]</w:t>
+      </w:r>
+      <w:r>
+        <w:fldChar w:fldCharType="end"/>
+      </w:r>
+      <w:r>
+        <w:fldChar w:fldCharType="begin"/>
+      </w:r>
+      <w:r>
+        <w:instrText xml:space="preserve"> REF _Ref430702327 \r \h </w:instrText>
+      </w:r>
+      <w:r>
+        <w:fldChar w:fldCharType="separate"/>
+      </w:r>
+      <w:r>
+        <w:t>[2]</w:t>
+      </w:r>
+      <w:r>
+        <w:fldChar w:fldCharType="end"/>
+      </w:r>
+      <w:r>
+        <w:t xml:space="preserve">. It has </w:t>
+      </w:r>
+      <w:r>
+        <w:t xml:space="preserve">been </w:t>
+      </w:r>
+      <w:r>
+        <w:t>analyzed and refined in the technical literature and it has been implemented in many compilers and in many programming languages including C, C++, and Fortran (via OpenMP as well as proprietary annotations).</w:t>
+      </w:r>
+    </w:p>
+    <w:p>
+      <w:pPr>
+        <w:pStyle w:val="Body"/>
+      </w:pPr>
+      <w:r>
+        <w:t xml:space="preserve">The experts in vector programming are familiar with the wavefront model; to them, it’s what vector programming looks like.  Even if we were to all agree that the explicit model is easier to learn than the wavefront model (and that is certainly not obvious), </w:t>
+      </w:r>
+      <w:r>
+        <w:rPr>
+          <w:b/>
+        </w:rPr>
+        <w:t>we don’t want to standardize something that is hostile to experts</w:t>
+      </w:r>
+      <w:r>
+        <w:t xml:space="preserve">. </w:t>
+      </w:r>
+    </w:p>
+    <w:p>
+      <w:pPr>
+        <w:pStyle w:val="Heading2"/>
+      </w:pPr>
+      <w:bookmarkStart w:id="97" w:name="_Toc443052875"/>
+      <w:r>
+        <w:t>Using vec with Other Algorithms</w:t>
+      </w:r>
+      <w:bookmarkEnd w:id="97"/>
+    </w:p>
+    <w:p>
+      <w:r>
+        <w:t xml:space="preserve">We considered </w:t>
+      </w:r>
+      <w:r>
+        <w:t>app</w:t>
+      </w:r>
+      <w:r>
+        <w:t>ly</w:t>
+      </w:r>
+      <w:r>
+        <w:t xml:space="preserve">ing </w:t>
+      </w:r>
+      <w:r>
+        <w:rPr>
+          <w:rStyle w:val="Codeinline"/>
+        </w:rPr>
+        <w:t>vec</w:t>
+      </w:r>
+      <w:r>
+        <w:t xml:space="preserve"> to all algorithms </w:t>
+      </w:r>
+      <w:r>
+        <w:t xml:space="preserve">in the Parallelism TS </w:t>
+      </w:r>
+      <w:r>
+        <w:t xml:space="preserve">but we felt that it was not clear what that would mean and that assigning an arbitrary meaning would give the programmer a mistaken impression of usability.  We might give </w:t>
+      </w:r>
+      <w:r>
+        <w:rPr>
+          <w:rStyle w:val="Codeinline"/>
+        </w:rPr>
+        <w:t>vec</w:t>
+      </w:r>
+      <w:r>
+        <w:t xml:space="preserve"> a meaning to more algorithms in the future, </w:t>
+      </w:r>
+      <w:r>
+        <w:t>if</w:t>
+      </w:r>
+      <w:r>
+        <w:t xml:space="preserve"> and when</w:t>
+      </w:r>
+      <w:r>
+        <w:t xml:space="preserve"> we identify a reasonable meaning for them.</w:t>
+      </w:r>
+    </w:p>
+    <w:p>
+      <w:pPr>
+        <w:pStyle w:val="Heading1"/>
+      </w:pPr>
+      <w:bookmarkStart w:id="98" w:name="_Ref430955411"/>
+      <w:bookmarkStart w:id="99" w:name="_Toc443052876"/>
+      <w:r>
+        <w:t xml:space="preserve">C++ </w:t>
+      </w:r>
+      <w:r>
+        <w:t>Proposed Wording</w:t>
+      </w:r>
+      <w:bookmarkEnd w:id="98"/>
       <w:bookmarkEnd w:id="99"/>
     </w:p>
     <w:p>
       <w:r>
-        <w:t>The wavefront model is a formalization of the model that has been used for SIMD and long-vector architectures for decades</w:t>
+        <w:t xml:space="preserve">The </w:t>
+      </w:r>
+      <w:r>
+        <w:t xml:space="preserve">proposed </w:t>
+      </w:r>
+      <w:r>
+        <w:t>edits are with respect to the current Parallel</w:t>
+      </w:r>
+      <w:r>
+        <w:t>ism</w:t>
+      </w:r>
+      <w:r>
+        <w:t xml:space="preserve"> TS</w:t>
       </w:r>
       <w:r>
         <w:t xml:space="preserve"> </w:t>
       </w:r>
       <w:r>
-        <w:fldChar w:fldCharType="begin"/>
-      </w:r>
-      <w:r>
-        <w:instrText xml:space="preserve"> REF _Ref430701531 \r \h </w:instrText>
-      </w:r>
-      <w:r>
-        <w:fldChar w:fldCharType="separate"/>
-      </w:r>
-      <w:r>
-        <w:t>[1]</w:t>
-      </w:r>
-      <w:r>
-        <w:fldChar w:fldCharType="end"/>
-      </w:r>
-      <w:r>
-        <w:fldChar w:fldCharType="begin"/>
-      </w:r>
-      <w:r>
-        <w:instrText xml:space="preserve"> REF _Ref430701535 \r \h </w:instrText>
-      </w:r>
-      <w:r>
-        <w:fldChar w:fldCharType="separate"/>
-      </w:r>
-      <w:r>
-        <w:t>[2]</w:t>
-      </w:r>
-      <w:r>
-        <w:fldChar w:fldCharType="end"/>
-      </w:r>
-      <w:r>
-        <w:fldChar w:fldCharType="begin"/>
-      </w:r>
-      <w:r>
-        <w:instrText xml:space="preserve"> REF _Ref430702327 \r \h </w:instrText>
-      </w:r>
-      <w:r>
-        <w:fldChar w:fldCharType="separate"/>
-      </w:r>
-      <w:r>
-        <w:t>[2]</w:t>
-      </w:r>
-      <w:r>
-        <w:fldChar w:fldCharType="end"/>
-      </w:r>
-      <w:r>
-        <w:t xml:space="preserve">. It has </w:t>
-      </w:r>
-      <w:r>
-        <w:t xml:space="preserve">been </w:t>
-      </w:r>
-      <w:r>
-        <w:t>analyzed and refined in the technical literature and it has been implemented in many compilers and in many programming languages including C, C++, and Fortran (via OpenMP as well as proprietary annotations).</w:t>
-      </w:r>
-    </w:p>
-    <w:p>
-      <w:pPr>
-        <w:pStyle w:val="Body"/>
-      </w:pPr>
-      <w:r>
-        <w:t xml:space="preserve">The experts in vector programming are familiar with the wavefront model; to them, it’s what vector programming looks like.  Even if we were to all agree that the explicit model is easier to learn than the wavefront model (and that is certainly not obvious), </w:t>
-      </w:r>
-      <w:r>
-        <w:rPr>
-          <w:b/>
-        </w:rPr>
-        <w:t>we don’t want to standardize something that is hostile to experts</w:t>
-      </w:r>
-      <w:r>
-        <w:t xml:space="preserve">. </w:t>
+        <w:t>assuming the adoption of P0075</w:t>
+      </w:r>
+      <w:r>
+        <w:t>.</w:t>
       </w:r>
     </w:p>
     <w:p>
       <w:pPr>
         <w:pStyle w:val="Heading2"/>
       </w:pPr>
-      <w:bookmarkStart w:id="100" w:name="_Toc443052875"/>
-      <w:r>
-        <w:t>Using vec with Other Algorithms</w:t>
+      <w:bookmarkStart w:id="100" w:name="_Toc443052877"/>
+      <w:r>
+        <w:t>Feature test macros</w:t>
       </w:r>
       <w:bookmarkEnd w:id="100"/>
-    </w:p>
-    <w:p>
-      <w:r>
-        <w:t xml:space="preserve">We considered </w:t>
-      </w:r>
-      <w:r>
-        <w:t>app</w:t>
-      </w:r>
-      <w:r>
-        <w:t>ly</w:t>
-      </w:r>
-      <w:r>
-        <w:t xml:space="preserve">ing </w:t>
-      </w:r>
-      <w:r>
-        <w:rPr>
-          <w:rStyle w:val="Codeinline"/>
-        </w:rPr>
-        <w:t>vec</w:t>
-      </w:r>
-      <w:r>
-        <w:t xml:space="preserve"> to all algorithms </w:t>
-      </w:r>
-      <w:r>
-        <w:t xml:space="preserve">in the Parallelism TS </w:t>
-      </w:r>
-      <w:r>
-        <w:t xml:space="preserve">but we felt that it was not clear what that would mean and that assigning an arbitrary meaning would give the programmer a mistaken impression of usability.  We might give </w:t>
-      </w:r>
-      <w:r>
-        <w:rPr>
-          <w:rStyle w:val="Codeinline"/>
-        </w:rPr>
-        <w:t>vec</w:t>
-      </w:r>
-      <w:r>
-        <w:t xml:space="preserve"> a meaning to more algorithms in the future, </w:t>
-      </w:r>
-      <w:r>
-        <w:t>if</w:t>
-      </w:r>
-      <w:r>
-        <w:t xml:space="preserve"> and when</w:t>
-      </w:r>
-      <w:r>
-        <w:t xml:space="preserve"> we identify a reasonable meaning for them.</w:t>
-      </w:r>
-    </w:p>
-    <w:p>
-      <w:pPr>
-        <w:pStyle w:val="Heading1"/>
-      </w:pPr>
-      <w:bookmarkStart w:id="101" w:name="_Ref430955411"/>
-      <w:bookmarkStart w:id="102" w:name="_Toc443052876"/>
-      <w:r>
-        <w:t xml:space="preserve">C++ </w:t>
-      </w:r>
-      <w:r>
-        <w:t>Proposed Wording</w:t>
-      </w:r>
-      <w:bookmarkEnd w:id="101"/>
-      <w:bookmarkEnd w:id="102"/>
-    </w:p>
-    <w:p>
-      <w:r>
-        <w:t xml:space="preserve">The </w:t>
-      </w:r>
-      <w:r>
-        <w:t xml:space="preserve">proposed </w:t>
-      </w:r>
-      <w:r>
-        <w:t>edits are with respect to the current Parallel</w:t>
-      </w:r>
-      <w:r>
-        <w:t>ism</w:t>
-      </w:r>
-      <w:r>
-        <w:t xml:space="preserve"> TS</w:t>
-      </w:r>
-      <w:r>
-        <w:t xml:space="preserve"> </w:t>
-      </w:r>
-      <w:r>
-        <w:t>assuming the adoption of P0075</w:t>
-      </w:r>
-      <w:r>
-        <w:t>.</w:t>
-      </w:r>
-    </w:p>
-    <w:p>
-      <w:pPr>
-        <w:pStyle w:val="Heading2"/>
-      </w:pPr>
-      <w:bookmarkStart w:id="103" w:name="_Toc443052877"/>
-      <w:r>
-        <w:t>Feature test macros</w:t>
-      </w:r>
-      <w:bookmarkEnd w:id="103"/>
     </w:p>
     <w:p>
       <w:r>
@@ -11185,35 +11160,17 @@
       </w:tr>
     </w:tbl>
     <w:p>
-      <w:ins w:id="104" w:author="Halpern, Pablo G" w:date="2016-02-12T14:25:00Z">
-        <w:r>
-          <w:rPr>
-            <w:b/>
-          </w:rPr>
-          <w:lastRenderedPageBreak/>
-          <w:t xml:space="preserve">Editorial </w:t>
-        </w:r>
-      </w:ins>
-      <w:del w:id="105" w:author="Halpern, Pablo G" w:date="2016-02-12T14:25:00Z">
-        <w:r>
-          <w:rPr>
-            <w:b/>
-          </w:rPr>
-          <w:delText>N</w:delText>
-        </w:r>
-      </w:del>
-      <w:ins w:id="106" w:author="Halpern, Pablo G" w:date="2016-02-12T14:25:00Z">
-        <w:r>
-          <w:rPr>
-            <w:b/>
-          </w:rPr>
-          <w:t>n</w:t>
-        </w:r>
-      </w:ins>
       <w:r>
         <w:rPr>
           <w:b/>
         </w:rPr>
+        <w:lastRenderedPageBreak/>
+        <w:t>Editorial n</w:t>
+      </w:r>
+      <w:r>
+        <w:rPr>
+          <w:b/>
+        </w:rPr>
         <w:t>ote:</w:t>
       </w:r>
       <w:r>
@@ -11224,7 +11181,7 @@
       <w:pPr>
         <w:pStyle w:val="Heading2"/>
       </w:pPr>
-      <w:bookmarkStart w:id="107" w:name="_Toc443052878"/>
+      <w:bookmarkStart w:id="101" w:name="_Toc443052878"/>
       <w:r>
         <w:t xml:space="preserve">Header </w:t>
       </w:r>
@@ -11234,7 +11191,7 @@
       <w:r>
         <w:t>s</w:t>
       </w:r>
-      <w:bookmarkEnd w:id="107"/>
+      <w:bookmarkEnd w:id="101"/>
     </w:p>
     <w:p>
       <w:r>
@@ -11276,11 +11233,11 @@
       <w:pPr>
         <w:pStyle w:val="Heading2"/>
       </w:pPr>
-      <w:bookmarkStart w:id="108" w:name="_Toc443052879"/>
+      <w:bookmarkStart w:id="102" w:name="_Toc443052879"/>
       <w:r>
         <w:t>Add new execution policies</w:t>
       </w:r>
-      <w:bookmarkEnd w:id="108"/>
+      <w:bookmarkEnd w:id="102"/>
     </w:p>
     <w:p>
       <w:pPr>
@@ -11502,11 +11459,11 @@
       <w:pPr>
         <w:pStyle w:val="Heading2"/>
       </w:pPr>
-      <w:bookmarkStart w:id="109" w:name="_Toc443052880"/>
+      <w:bookmarkStart w:id="103" w:name="_Toc443052880"/>
       <w:r>
         <w:t>Execution policy objects</w:t>
       </w:r>
-      <w:bookmarkEnd w:id="109"/>
+      <w:bookmarkEnd w:id="103"/>
     </w:p>
     <w:p>
       <w:pPr>
@@ -11569,11 +11526,11 @@
       <w:pPr>
         <w:pStyle w:val="Heading2"/>
       </w:pPr>
-      <w:bookmarkStart w:id="110" w:name="_Toc443052881"/>
+      <w:bookmarkStart w:id="104" w:name="_Toc443052881"/>
       <w:r>
         <w:t>Exception reporting behavior</w:t>
       </w:r>
-      <w:bookmarkEnd w:id="110"/>
+      <w:bookmarkEnd w:id="104"/>
     </w:p>
     <w:p>
       <w:r>
@@ -11674,13 +11631,13 @@
       <w:pPr>
         <w:pStyle w:val="Heading2"/>
       </w:pPr>
-      <w:bookmarkStart w:id="111" w:name="_Ref442980477"/>
-      <w:bookmarkStart w:id="112" w:name="_Toc443052882"/>
+      <w:bookmarkStart w:id="105" w:name="_Ref442980477"/>
+      <w:bookmarkStart w:id="106" w:name="_Toc443052882"/>
       <w:r>
         <w:t>Wavefront Application</w:t>
       </w:r>
-      <w:bookmarkEnd w:id="111"/>
-      <w:bookmarkEnd w:id="112"/>
+      <w:bookmarkEnd w:id="105"/>
+      <w:bookmarkEnd w:id="106"/>
     </w:p>
     <w:p>
       <w:pPr>
@@ -12193,9 +12150,6 @@
       <w:pPr>
         <w:pStyle w:val="Body"/>
         <w:ind w:left="720"/>
-        <w:rPr>
-          <w:ins w:id="113" w:author="Halpern, Pablo G" w:date="2016-02-12T14:02:00Z"/>
-        </w:rPr>
       </w:pPr>
       <w:r>
         <w:t xml:space="preserve">In the following, </w:t>
@@ -12257,78 +12211,72 @@
       <w:r>
         <w:t xml:space="preserve"> elements of the input sequence.</w:t>
       </w:r>
-      <w:ins w:id="114" w:author="Halpern, Pablo G" w:date="2016-02-12T14:10:00Z">
-        <w:r>
-          <w:t xml:space="preserve"> </w:t>
-        </w:r>
-        <w:r>
-          <w:t>[</w:t>
-        </w:r>
-        <w:r>
-          <w:rPr>
-            <w:i/>
-          </w:rPr>
-          <w:t>Note:</w:t>
-        </w:r>
-        <w:r>
-          <w:t xml:space="preserve"> There might be several evaluations </w:t>
-        </w:r>
-        <w:r>
-          <w:rPr>
-            <w:i/>
-          </w:rPr>
-          <w:t>X</w:t>
-        </w:r>
-        <w:r>
-          <w:rPr>
-            <w:vertAlign w:val="subscript"/>
-          </w:rPr>
-          <w:t>k</w:t>
-        </w:r>
-      </w:ins>
-      <w:ins w:id="115" w:author="Halpern, Pablo G" w:date="2016-02-12T15:24:00Z">
-        <w:r>
-          <w:t>, Y</w:t>
-        </w:r>
-        <w:r>
-          <w:rPr>
-            <w:vertAlign w:val="subscript"/>
-          </w:rPr>
-          <w:t>k</w:t>
-        </w:r>
-        <w:r>
-          <w:t>, etc.</w:t>
-        </w:r>
-      </w:ins>
-      <w:ins w:id="116" w:author="Halpern, Pablo G" w:date="2016-02-12T14:10:00Z">
-        <w:r>
-          <w:t xml:space="preserve"> of a single expression or statement in application </w:t>
-        </w:r>
-        <w:r>
-          <w:rPr>
-            <w:i/>
-          </w:rPr>
-          <w:t>k</w:t>
-        </w:r>
-        <w:r>
-          <w:t xml:space="preserve">, for example, if the expression or statement appears in a loop within the element access function. </w:t>
-        </w:r>
-        <w:r>
-          <w:t>–</w:t>
-        </w:r>
-        <w:r>
-          <w:t xml:space="preserve"> </w:t>
-        </w:r>
-        <w:r>
-          <w:rPr>
-            <w:i/>
-          </w:rPr>
-          <w:t>end note</w:t>
-        </w:r>
-        <w:r>
-          <w:t>]</w:t>
-        </w:r>
-      </w:ins>
+      <w:r>
+        <w:t xml:space="preserve"> </w:t>
+      </w:r>
+      <w:r>
+        <w:t>[</w:t>
+      </w:r>
+      <w:r>
+        <w:rPr>
+          <w:i/>
+        </w:rPr>
+        <w:t>Note:</w:t>
+      </w:r>
+      <w:r>
+        <w:t xml:space="preserve"> There might be several evaluations </w:t>
+      </w:r>
+      <w:r>
+        <w:rPr>
+          <w:i/>
+        </w:rPr>
+        <w:t>X</w:t>
+      </w:r>
+      <w:r>
+        <w:rPr>
+          <w:vertAlign w:val="subscript"/>
+        </w:rPr>
+        <w:t>k</w:t>
+      </w:r>
+      <w:r>
+        <w:t>, Y</w:t>
+      </w:r>
+      <w:r>
+        <w:rPr>
+          <w:vertAlign w:val="subscript"/>
+        </w:rPr>
+        <w:t>k</w:t>
+      </w:r>
+      <w:r>
+        <w:t>, etc.</w:t>
+      </w:r>
+      <w:r>
+        <w:t xml:space="preserve"> of a single expression or statement in application </w:t>
+      </w:r>
+      <w:r>
+        <w:rPr>
+          <w:i/>
+        </w:rPr>
+        <w:t>k</w:t>
+      </w:r>
+      <w:r>
+        <w:t xml:space="preserve">, for example, if the expression or statement appears in a loop within the element access function. </w:t>
+      </w:r>
+      <w:r>
+        <w:t>–</w:t>
+      </w:r>
+      <w:r>
+        <w:t xml:space="preserve"> </w:t>
+      </w:r>
+      <w:r>
+        <w:rPr>
+          <w:i/>
+        </w:rPr>
+        <w:t>end note</w:t>
+      </w:r>
+      <w:r>
+        <w:t>]</w:t>
+      </w:r>
     </w:p>
     <w:p>
       <w:pPr>
@@ -12994,9 +12942,6 @@
           <w:ilvl w:val="0"/>
           <w:numId w:val="39"/>
         </w:numPr>
-        <w:rPr>
-          <w:ins w:id="117" w:author="Halpern, Pablo G" w:date="2016-02-12T14:15:00Z"/>
-        </w:rPr>
       </w:pPr>
       <w:r>
         <w:t>A</w:t>
@@ -13061,77 +13006,75 @@
         <w:pStyle w:val="Body"/>
         <w:ind w:left="720"/>
       </w:pPr>
-      <w:ins w:id="118" w:author="Halpern, Pablo G" w:date="2016-02-12T14:16:00Z">
-        <w:r>
-          <w:t>[</w:t>
-        </w:r>
-        <w:r>
-          <w:rPr>
-            <w:i/>
-          </w:rPr>
-          <w:t>Note:</w:t>
-        </w:r>
-        <w:r>
-          <w:t xml:space="preserve"> </w:t>
-        </w:r>
-        <w:r>
-          <w:t>The relationships between A</w:t>
-        </w:r>
-        <w:r>
-          <w:rPr>
-            <w:vertAlign w:val="subscript"/>
-          </w:rPr>
-          <w:t>i</w:t>
-        </w:r>
-        <w:r>
-          <w:t xml:space="preserve"> and B</w:t>
-        </w:r>
-        <w:r>
-          <w:rPr>
-            <w:vertAlign w:val="subscript"/>
-          </w:rPr>
-          <w:t>i</w:t>
-        </w:r>
-        <w:r>
-          <w:t xml:space="preserve"> and between A</w:t>
-        </w:r>
-        <w:r>
-          <w:rPr>
-            <w:vertAlign w:val="subscript"/>
-          </w:rPr>
-          <w:t>j</w:t>
-        </w:r>
-        <w:r>
-          <w:t xml:space="preserve"> and B</w:t>
-        </w:r>
-        <w:r>
-          <w:rPr>
-            <w:vertAlign w:val="subscript"/>
-          </w:rPr>
-          <w:t>j</w:t>
-        </w:r>
-        <w:r>
-          <w:t xml:space="preserve"> are </w:t>
-        </w:r>
-        <w:r>
-          <w:rPr>
-            <w:i/>
-          </w:rPr>
-          <w:t>sequenced before</w:t>
-        </w:r>
-        <w:r>
-          <w:t xml:space="preserve">, not </w:t>
-        </w:r>
-        <w:r>
-          <w:rPr>
-            <w:i/>
-          </w:rPr>
-          <w:t>vertical antecedent</w:t>
-        </w:r>
-        <w:r>
-          <w:t>. -- end note]</w:t>
-        </w:r>
-      </w:ins>
+      <w:r>
+        <w:t>[</w:t>
+      </w:r>
+      <w:r>
+        <w:rPr>
+          <w:i/>
+        </w:rPr>
+        <w:t>Note:</w:t>
+      </w:r>
+      <w:r>
+        <w:t xml:space="preserve"> </w:t>
+      </w:r>
+      <w:r>
+        <w:t>The relationships between A</w:t>
+      </w:r>
+      <w:r>
+        <w:rPr>
+          <w:vertAlign w:val="subscript"/>
+        </w:rPr>
+        <w:t>i</w:t>
+      </w:r>
+      <w:r>
+        <w:t xml:space="preserve"> and B</w:t>
+      </w:r>
+      <w:r>
+        <w:rPr>
+          <w:vertAlign w:val="subscript"/>
+        </w:rPr>
+        <w:t>i</w:t>
+      </w:r>
+      <w:r>
+        <w:t xml:space="preserve"> and between A</w:t>
+      </w:r>
+      <w:r>
+        <w:rPr>
+          <w:vertAlign w:val="subscript"/>
+        </w:rPr>
+        <w:t>j</w:t>
+      </w:r>
+      <w:r>
+        <w:t xml:space="preserve"> and B</w:t>
+      </w:r>
+      <w:r>
+        <w:rPr>
+          <w:vertAlign w:val="subscript"/>
+        </w:rPr>
+        <w:t>j</w:t>
+      </w:r>
+      <w:r>
+        <w:t xml:space="preserve"> are </w:t>
+      </w:r>
+      <w:r>
+        <w:rPr>
+          <w:i/>
+        </w:rPr>
+        <w:t>sequenced before</w:t>
+      </w:r>
+      <w:r>
+        <w:t xml:space="preserve">, not </w:t>
+      </w:r>
+      <w:r>
+        <w:rPr>
+          <w:i/>
+        </w:rPr>
+        <w:t>vertical antecedent</w:t>
+      </w:r>
+      <w:r>
+        <w:t>. -- end note]</w:t>
+      </w:r>
     </w:p>
     <w:p>
       <w:pPr>
@@ -13164,32 +13107,12 @@
       <w:r>
         <w:t>.</w:t>
       </w:r>
-      <w:del w:id="119" w:author="Halpern, Pablo G" w:date="2016-02-12T14:18:00Z">
-        <w:r>
-          <w:delText xml:space="preserve">  Note that the vertical relationships are </w:delText>
-        </w:r>
-        <w:r>
-          <w:rPr>
-            <w:i/>
-          </w:rPr>
-          <w:delText>sequenced before</w:delText>
-        </w:r>
-        <w:r>
-          <w:delText xml:space="preserve">, not </w:delText>
-        </w:r>
-        <w:r>
-          <w:rPr>
-            <w:i/>
-          </w:rPr>
-          <w:delText>vertical antecedent.</w:delText>
-        </w:r>
-      </w:del>
     </w:p>
     <w:p>
       <w:pPr>
         <w:pStyle w:val="Heading2"/>
       </w:pPr>
-      <w:bookmarkStart w:id="120" w:name="_Toc443052883"/>
+      <w:bookmarkStart w:id="107" w:name="_Toc443052883"/>
       <w:r>
         <w:t xml:space="preserve">Optional clause for </w:t>
       </w:r>
@@ -13202,14 +13125,11 @@
       <w:r>
         <w:t>s</w:t>
       </w:r>
-      <w:bookmarkEnd w:id="120"/>
+      <w:bookmarkEnd w:id="107"/>
     </w:p>
     <w:p>
       <w:pPr>
         <w:pStyle w:val="Rationale"/>
-        <w:rPr>
-          <w:ins w:id="121" w:author="Halpern, Pablo G" w:date="2016-02-12T15:00:00Z"/>
-        </w:rPr>
       </w:pPr>
       <w:r>
         <w:t xml:space="preserve">The following rule requires ordering of side effects in a way that supports overlapping scatters without use of the </w:t>
@@ -13225,11 +13145,9 @@
       </w:r>
     </w:p>
     <w:p>
-      <w:ins w:id="122" w:author="Halpern, Pablo G" w:date="2016-02-12T15:00:00Z">
-        <w:r>
-          <w:t>Continuing the previous section, add:</w:t>
-        </w:r>
-      </w:ins>
+      <w:r>
+        <w:t>Continuing the previous section, add:</w:t>
+      </w:r>
     </w:p>
     <w:p>
       <w:pPr>
@@ -13492,14 +13410,14 @@
           <w:color w:val="0070C0"/>
         </w:rPr>
       </w:pPr>
-      <w:bookmarkStart w:id="123" w:name="_Toc443052884"/>
+      <w:bookmarkStart w:id="108" w:name="_Toc443052884"/>
       <w:r>
         <w:t>Effect of execution policies o</w:t>
       </w:r>
       <w:r>
         <w:t>n algorithm execution</w:t>
       </w:r>
-      <w:bookmarkEnd w:id="123"/>
+      <w:bookmarkEnd w:id="108"/>
     </w:p>
     <w:p>
       <w:r>
@@ -13603,11 +13521,11 @@
       <w:pPr>
         <w:pStyle w:val="Heading2"/>
       </w:pPr>
-      <w:bookmarkStart w:id="124" w:name="_Toc443052885"/>
+      <w:bookmarkStart w:id="109" w:name="_Toc443052885"/>
       <w:r>
         <w:t>Header &lt;experimental/algorithm&gt; synopsis</w:t>
       </w:r>
-      <w:bookmarkEnd w:id="124"/>
+      <w:bookmarkEnd w:id="109"/>
     </w:p>
     <w:p>
       <w:r>
@@ -13741,7 +13659,7 @@
       <w:pPr>
         <w:pStyle w:val="Heading2"/>
       </w:pPr>
-      <w:bookmarkStart w:id="125" w:name="_Toc443052886"/>
+      <w:bookmarkStart w:id="110" w:name="_Toc443052886"/>
       <w:r>
         <w:rPr>
           <w:rStyle w:val="Codeinline"/>
@@ -13756,7 +13674,7 @@
         </w:rPr>
         <w:t>off</w:t>
       </w:r>
-      <w:bookmarkEnd w:id="125"/>
+      <w:bookmarkEnd w:id="110"/>
     </w:p>
     <w:p>
       <w:r>
@@ -13922,26 +13840,9 @@
       <w:r>
         <w:t>in the application for a subsequent element in S</w:t>
       </w:r>
-      <w:ins w:id="126" w:author="Halpern, Pablo G" w:date="2016-02-12T15:18:00Z">
-        <w:r>
-          <w:t xml:space="preserve">; otherwise (for other execution policies) </w:t>
-        </w:r>
-      </w:ins>
-      <w:ins w:id="127" w:author="Halpern, Pablo G" w:date="2016-02-12T15:20:00Z">
-        <w:r>
-          <w:t>there is</w:t>
-        </w:r>
-      </w:ins>
-      <w:ins w:id="128" w:author="Halpern, Pablo G" w:date="2016-02-12T15:18:00Z">
-        <w:r>
-          <w:t xml:space="preserve"> no effect on sequencing.</w:t>
-        </w:r>
-      </w:ins>
-      <w:del w:id="129" w:author="Halpern, Pablo G" w:date="2016-02-12T15:18:00Z">
-        <w:r>
-          <w:delText>.</w:delText>
-        </w:r>
-      </w:del>
+      <w:r>
+        <w:t>; otherwise (for other execution policies) there is no effect on sequencing.</w:t>
+      </w:r>
     </w:p>
     <w:p>
       <w:pPr>
@@ -13982,7 +13883,7 @@
       <w:pPr>
         <w:pStyle w:val="Heading2"/>
       </w:pPr>
-      <w:bookmarkStart w:id="130" w:name="_Toc443052887"/>
+      <w:bookmarkStart w:id="111" w:name="_Toc443052887"/>
       <w:r>
         <w:rPr>
           <w:rStyle w:val="Codeinline"/>
@@ -14011,7 +13912,7 @@
         </w:rPr>
         <w:t>update</w:t>
       </w:r>
-      <w:bookmarkEnd w:id="130"/>
+      <w:bookmarkEnd w:id="111"/>
     </w:p>
     <w:p>
       <w:r>
@@ -15339,12 +15240,12 @@
       <w:pPr>
         <w:pStyle w:val="Heading1"/>
       </w:pPr>
-      <w:bookmarkStart w:id="131" w:name="_Toc443052888"/>
+      <w:bookmarkStart w:id="112" w:name="_Toc443052888"/>
       <w:r>
         <w:lastRenderedPageBreak/>
         <w:t>Acknowledgement</w:t>
       </w:r>
-      <w:bookmarkEnd w:id="131"/>
+      <w:bookmarkEnd w:id="112"/>
     </w:p>
     <w:p>
       <w:pPr>
@@ -15370,13 +15271,13 @@
       <w:pPr>
         <w:pStyle w:val="Heading1"/>
       </w:pPr>
-      <w:bookmarkStart w:id="132" w:name="_Toc443052889"/>
+      <w:bookmarkStart w:id="113" w:name="_Toc443052889"/>
       <w:r>
         <w:t>References</w:t>
       </w:r>
-      <w:bookmarkEnd w:id="132"/>
-    </w:p>
-    <w:bookmarkStart w:id="133" w:name="_Ref430701531"/>
+      <w:bookmarkEnd w:id="113"/>
+    </w:p>
+    <w:bookmarkStart w:id="114" w:name="_Ref430701531"/>
     <w:p>
       <w:pPr>
         <w:pStyle w:val="ListParagraph"/>
@@ -15466,7 +15367,7 @@
         </w:rPr>
         <w:t xml:space="preserve"> serial semantics.</w:t>
       </w:r>
-      <w:bookmarkEnd w:id="133"/>
+      <w:bookmarkEnd w:id="114"/>
     </w:p>
     <w:p>
       <w:pPr>
@@ -15479,14 +15380,14 @@
           <w:rFonts w:asciiTheme="minorHAnsi" w:hAnsiTheme="minorHAnsi"/>
         </w:rPr>
       </w:pPr>
-      <w:bookmarkStart w:id="134" w:name="_Ref430701535"/>
+      <w:bookmarkStart w:id="115" w:name="_Ref430701535"/>
       <w:r>
         <w:rPr>
           <w:rFonts w:asciiTheme="minorHAnsi" w:hAnsiTheme="minorHAnsi"/>
         </w:rPr>
         <w:t xml:space="preserve">Lee Higbie, </w:t>
       </w:r>
-      <w:hyperlink r:id="rId10" w:history="1">
+      <w:hyperlink r:id="rId11" w:history="1">
         <w:r>
           <w:rPr>
             <w:rStyle w:val="Hyperlink"/>
@@ -15531,8 +15432,8 @@
         </w:rPr>
         <w:t xml:space="preserve">forward lexical dependence.  </w:t>
       </w:r>
-      <w:bookmarkStart w:id="135" w:name="_Ref430702327"/>
-      <w:bookmarkEnd w:id="134"/>
+      <w:bookmarkStart w:id="116" w:name="_Ref430702327"/>
+      <w:bookmarkEnd w:id="115"/>
     </w:p>
     <w:p>
       <w:pPr>
@@ -15545,7 +15446,7 @@
           <w:rFonts w:asciiTheme="minorHAnsi" w:hAnsiTheme="minorHAnsi"/>
         </w:rPr>
       </w:pPr>
-      <w:hyperlink r:id="rId11" w:history="1">
+      <w:hyperlink r:id="rId12" w:history="1">
         <w:r>
           <w:rPr>
             <w:rStyle w:val="Hyperlink"/>
@@ -15554,7 +15455,7 @@
           <w:t>Cray Assembly Language (CAL) for Cray X1 Systems Reference Manual, Section 2.6</w:t>
         </w:r>
       </w:hyperlink>
-      <w:bookmarkEnd w:id="135"/>
+      <w:bookmarkEnd w:id="116"/>
       <w:r>
         <w:rPr>
           <w:rFonts w:asciiTheme="minorHAnsi" w:hAnsiTheme="minorHAnsi"/>
@@ -15579,14 +15480,14 @@
           <w:rFonts w:asciiTheme="minorHAnsi" w:hAnsiTheme="minorHAnsi"/>
         </w:rPr>
       </w:pPr>
-      <w:bookmarkStart w:id="136" w:name="_Ref430783129"/>
+      <w:bookmarkStart w:id="117" w:name="_Ref430783129"/>
       <w:r>
         <w:rPr>
           <w:rFonts w:asciiTheme="minorHAnsi" w:hAnsiTheme="minorHAnsi"/>
         </w:rPr>
         <w:t>Michael Wolfe, “Loop Skewing: The Wavefront Method Revisited”, Int. J. of Parallel Programming 15(4), 1986, pp. 279-293.</w:t>
       </w:r>
-      <w:bookmarkEnd w:id="136"/>
+      <w:bookmarkEnd w:id="117"/>
     </w:p>
     <w:p>
       <w:pPr>
@@ -15629,7 +15530,7 @@
         </w:rPr>
         <w:t xml:space="preserve">”, WG21 </w:t>
       </w:r>
-      <w:hyperlink r:id="rId12" w:history="1">
+      <w:hyperlink r:id="rId13" w:history="1">
         <w:r>
           <w:rPr>
             <w:rStyle w:val="Hyperlink"/>
@@ -15674,7 +15575,7 @@
         </w:rPr>
         <w:t xml:space="preserve">Robison, Pablo Halpern, Robert Geva and Clark Nelson, “Template Library for Index-Based Loops”, WG21 </w:t>
       </w:r>
-      <w:hyperlink r:id="rId13" w:history="1">
+      <w:hyperlink r:id="rId14" w:history="1">
         <w:r>
           <w:rPr>
             <w:rStyle w:val="Hyperlink"/>
@@ -15694,8 +15595,8 @@
     <w:p/>
     <w:p/>
     <w:sectPr>
-      <w:headerReference w:type="default" r:id="rId14"/>
-      <w:footerReference w:type="default" r:id="rId15"/>
+      <w:headerReference w:type="default" r:id="rId15"/>
+      <w:footerReference w:type="default" r:id="rId16"/>
       <w:pgSz w:w="12240" w:h="15840"/>
       <w:pgMar w:top="1440" w:right="1440" w:bottom="1440" w:left="1440" w:header="720" w:footer="720" w:gutter="0"/>
       <w:cols w:space="720"/>
@@ -20738,14 +20639,6 @@
     <w:abstractNumId w:val="24"/>
   </w:num>
 </w:numbering>
-</file>
-
-<file path=word/people.xml><?xml version="1.0" encoding="utf-8"?>
-<w15:people xmlns:wpc="http://schemas.microsoft.com/office/word/2010/wordprocessingCanvas" xmlns:mc="http://schemas.openxmlformats.org/markup-compatibility/2006" xmlns:o="urn:schemas-microsoft-com:office:office" xmlns:r="http://schemas.openxmlformats.org/officeDocument/2006/relationships" xmlns:m="http://schemas.openxmlformats.org/officeDocument/2006/math" xmlns:v="urn:schemas-microsoft-com:vml" xmlns:wp14="http://schemas.microsoft.com/office/word/2010/wordprocessingDrawing" xmlns:wp="http://schemas.openxmlformats.org/drawingml/2006/wordprocessingDrawing" xmlns:w10="urn:schemas-microsoft-com:office:word" xmlns:w="http://schemas.openxmlformats.org/wordprocessingml/2006/main" xmlns:w14="http://schemas.microsoft.com/office/word/2010/wordml" xmlns:w15="http://schemas.microsoft.com/office/word/2012/wordml" xmlns:wpg="http://schemas.microsoft.com/office/word/2010/wordprocessingGroup" xmlns:wpi="http://schemas.microsoft.com/office/word/2010/wordprocessingInk" xmlns:wne="http://schemas.microsoft.com/office/word/2006/wordml" xmlns:wps="http://schemas.microsoft.com/office/word/2010/wordprocessingShape" mc:Ignorable="w14 w15 wp14">
-  <w15:person w15:author="Halpern, Pablo G">
-    <w15:presenceInfo w15:providerId="AD" w15:userId="S-1-5-21-725345543-602162358-527237240-1646725"/>
-  </w15:person>
-</w15:people>
 </file>
 
 <file path=word/styles.xml><?xml version="1.0" encoding="utf-8"?>
@@ -22866,7 +22759,7 @@
 </file>
 
 <file path=customXml/itemProps1.xml><?xml version="1.0" encoding="utf-8"?>
-<ds:datastoreItem xmlns:ds="http://schemas.openxmlformats.org/officeDocument/2006/customXml" ds:itemID="{424F914B-AA86-46B4-AC84-EB77A97A124C}">
+<ds:datastoreItem xmlns:ds="http://schemas.openxmlformats.org/officeDocument/2006/customXml" ds:itemID="{D860EFA6-8B07-409C-9299-92BB158675E0}">
   <ds:schemaRefs>
     <ds:schemaRef ds:uri="http://schemas.openxmlformats.org/officeDocument/2006/bibliography"/>
   </ds:schemaRefs>

</xml_diff>

<commit_message>
Integrate some comments to P0076
</commit_message>
<xml_diff>
--- a/P0076-vec_policy.docx
+++ b/P0076-vec_policy.docx
@@ -133,13 +133,13 @@
               </w:rPr>
               <w:fldChar w:fldCharType="separate"/>
             </w:r>
-            <w:ins w:id="0" w:author="Halpern, Pablo G" w:date="2016-05-20T16:42:00Z">
+            <w:ins w:id="0" w:author="Halpern, Pablo G" w:date="2016-05-27T11:49:00Z">
               <w:r>
                 <w:rPr>
                   <w:rFonts w:eastAsia="Times New Roman"/>
                   <w:noProof/>
                 </w:rPr>
-                <w:t>2016-05-20</w:t>
+                <w:t>2016-05-25</w:t>
               </w:r>
             </w:ins>
             <w:del w:id="1" w:author="Halpern, Pablo G" w:date="2016-05-20T16:42:00Z">
@@ -403,7 +403,6 @@
         <w:dataBinding w:prefixMappings="xmlns:ns0='http://purl.org/dc/elements/1.1/' xmlns:ns1='http://schemas.openxmlformats.org/package/2006/metadata/core-properties' " w:xpath="/ns1:coreProperties[1]/ns0:title[1]" w:storeItemID="{6C3C8BC8-F283-45AE-878A-BAB7291924A1}"/>
         <w:text/>
       </w:sdtPr>
-      <w:sdtEndPr/>
       <w:sdtContent>
         <w:p>
           <w:pPr>
@@ -4686,12 +4685,16 @@
                             <w:rFonts w:asciiTheme="minorHAnsi" w:hAnsiTheme="minorHAnsi"/>
                           </w:rPr>
                         </w:pPr>
+                        <w:proofErr w:type="spellStart"/>
+                        <w:proofErr w:type="gramStart"/>
                         <w:r>
                           <w:rPr>
                             <w:rFonts w:asciiTheme="minorHAnsi" w:hAnsiTheme="minorHAnsi"/>
                           </w:rPr>
                           <w:t>seq</w:t>
                         </w:r>
+                        <w:proofErr w:type="spellEnd"/>
+                        <w:proofErr w:type="gramEnd"/>
                       </w:p>
                     </w:txbxContent>
                   </v:textbox>
@@ -4707,12 +4710,14 @@
                             <w:rFonts w:asciiTheme="minorHAnsi" w:hAnsiTheme="minorHAnsi"/>
                           </w:rPr>
                         </w:pPr>
+                        <w:proofErr w:type="gramStart"/>
                         <w:r>
                           <w:rPr>
                             <w:rFonts w:asciiTheme="minorHAnsi" w:hAnsiTheme="minorHAnsi"/>
                           </w:rPr>
                           <w:t>par</w:t>
                         </w:r>
+                        <w:proofErr w:type="gramEnd"/>
                       </w:p>
                     </w:txbxContent>
                   </v:textbox>
@@ -4730,6 +4735,8 @@
                             <w:b/>
                           </w:rPr>
                         </w:pPr>
+                        <w:proofErr w:type="spellStart"/>
+                        <w:proofErr w:type="gramStart"/>
                         <w:r>
                           <w:rPr>
                             <w:rFonts w:asciiTheme="minorHAnsi" w:eastAsia="Calibri" w:hAnsiTheme="minorHAnsi"/>
@@ -4739,6 +4746,8 @@
                           </w:rPr>
                           <w:t>unseq</w:t>
                         </w:r>
+                        <w:proofErr w:type="spellEnd"/>
+                        <w:proofErr w:type="gramEnd"/>
                       </w:p>
                     </w:txbxContent>
                   </v:textbox>
@@ -4755,6 +4764,7 @@
                             <w:rFonts w:asciiTheme="minorHAnsi" w:hAnsiTheme="minorHAnsi"/>
                           </w:rPr>
                         </w:pPr>
+                        <w:proofErr w:type="spellStart"/>
                         <w:r>
                           <w:rPr>
                             <w:rFonts w:asciiTheme="minorHAnsi" w:eastAsia="Calibri" w:hAnsiTheme="minorHAnsi"/>
@@ -4763,6 +4773,7 @@
                           </w:rPr>
                           <w:t>par_vec</w:t>
                         </w:r>
+                        <w:proofErr w:type="spellEnd"/>
                       </w:p>
                     </w:txbxContent>
                   </v:textbox>
@@ -4780,6 +4791,8 @@
                             <w:b/>
                           </w:rPr>
                         </w:pPr>
+                        <w:proofErr w:type="spellStart"/>
+                        <w:proofErr w:type="gramStart"/>
                         <w:r>
                           <w:rPr>
                             <w:rFonts w:asciiTheme="minorHAnsi" w:eastAsia="Calibri" w:hAnsiTheme="minorHAnsi"/>
@@ -4789,6 +4802,8 @@
                           </w:rPr>
                           <w:t>vec</w:t>
                         </w:r>
+                        <w:proofErr w:type="spellEnd"/>
+                        <w:proofErr w:type="gramEnd"/>
                       </w:p>
                     </w:txbxContent>
                   </v:textbox>
@@ -8209,6 +8224,7 @@
                           <w:spacing w:before="0" w:beforeAutospacing="0" w:after="160" w:afterAutospacing="0" w:line="256" w:lineRule="auto"/>
                           <w:jc w:val="center"/>
                         </w:pPr>
+                        <w:proofErr w:type="spellStart"/>
                         <w:r>
                           <w:rPr>
                             <w:rFonts w:ascii="Bookman Old Style" w:eastAsiaTheme="minorHAnsi" w:hAnsi="Bookman Old Style" w:cstheme="minorBidi"/>
@@ -8226,6 +8242,7 @@
                           </w:rPr>
                           <w:t>j</w:t>
                         </w:r>
+                        <w:proofErr w:type="spellEnd"/>
                       </w:p>
                       <w:p>
                         <w:pPr>
@@ -8264,6 +8281,7 @@
                             <w:sz w:val="28"/>
                           </w:rPr>
                         </w:pPr>
+                        <w:proofErr w:type="spellStart"/>
                         <w:r>
                           <w:rPr>
                             <w:rFonts w:ascii="Bookman Old Style" w:eastAsia="Calibri" w:hAnsi="Bookman Old Style"/>
@@ -8279,6 +8297,7 @@
                           </w:rPr>
                           <w:t>j</w:t>
                         </w:r>
+                        <w:proofErr w:type="spellEnd"/>
                       </w:p>
                     </w:txbxContent>
                   </v:textbox>
@@ -8324,6 +8343,7 @@
                           <w:spacing w:before="0" w:beforeAutospacing="0" w:after="160" w:afterAutospacing="0" w:line="254" w:lineRule="auto"/>
                           <w:jc w:val="center"/>
                         </w:pPr>
+                        <w:proofErr w:type="spellStart"/>
                         <w:r>
                           <w:rPr>
                             <w:rFonts w:ascii="Bookman Old Style" w:eastAsia="Calibri" w:hAnsi="Bookman Old Style"/>
@@ -8341,6 +8361,7 @@
                           </w:rPr>
                           <w:t>j</w:t>
                         </w:r>
+                        <w:proofErr w:type="spellEnd"/>
                       </w:p>
                       <w:p>
                         <w:pPr>
@@ -8398,27 +8419,14 @@
       <w:r>
         <w:t xml:space="preserve">Figure </w:t>
       </w:r>
-      <w:r>
-        <w:fldChar w:fldCharType="begin"/>
-      </w:r>
-      <w:r>
-        <w:instrText xml:space="preserve"> SEQ Figure \* ARABIC </w:instrText>
-      </w:r>
-      <w:r>
-        <w:fldChar w:fldCharType="separate"/>
-      </w:r>
-      <w:r>
-        <w:rPr>
-          <w:noProof/>
-        </w:rPr>
-        <w:t>1</w:t>
-      </w:r>
-      <w:r>
-        <w:rPr>
-          <w:noProof/>
-        </w:rPr>
-        <w:fldChar w:fldCharType="end"/>
-      </w:r>
+      <w:fldSimple w:instr=" SEQ Figure \* ARABIC ">
+        <w:r>
+          <w:rPr>
+            <w:noProof/>
+          </w:rPr>
+          <w:t>1</w:t>
+        </w:r>
+      </w:fldSimple>
       <w:bookmarkEnd w:id="116"/>
       <w:r>
         <w:t xml:space="preserve"> </w:t>
@@ -9846,7 +9854,25 @@
                             <w:sz w:val="22"/>
                             <w:szCs w:val="22"/>
                           </w:rPr>
-                          <w:t>[m][i]</w:t>
+                          <w:t>[m</w:t>
+                        </w:r>
+                        <w:proofErr w:type="gramStart"/>
+                        <w:r>
+                          <w:rPr>
+                            <w:rFonts w:ascii="Consolas" w:eastAsia="Calibri" w:hAnsi="Consolas" w:cs="Consolas"/>
+                            <w:sz w:val="22"/>
+                            <w:szCs w:val="22"/>
+                          </w:rPr>
+                          <w:t>][</w:t>
+                        </w:r>
+                        <w:proofErr w:type="gramEnd"/>
+                        <w:r>
+                          <w:rPr>
+                            <w:rFonts w:ascii="Consolas" w:eastAsia="Calibri" w:hAnsi="Consolas" w:cs="Consolas"/>
+                            <w:sz w:val="22"/>
+                            <w:szCs w:val="22"/>
+                          </w:rPr>
+                          <w:t>i]</w:t>
                         </w:r>
                       </w:p>
                     </w:txbxContent>
@@ -9912,7 +9938,25 @@
                             <w:sz w:val="22"/>
                             <w:szCs w:val="22"/>
                           </w:rPr>
-                          <w:t>[m][i]</w:t>
+                          <w:t>[m</w:t>
+                        </w:r>
+                        <w:proofErr w:type="gramStart"/>
+                        <w:r>
+                          <w:rPr>
+                            <w:rFonts w:ascii="Consolas" w:eastAsia="Calibri" w:hAnsi="Consolas" w:cs="Consolas"/>
+                            <w:sz w:val="22"/>
+                            <w:szCs w:val="22"/>
+                          </w:rPr>
+                          <w:t>][</w:t>
+                        </w:r>
+                        <w:proofErr w:type="gramEnd"/>
+                        <w:r>
+                          <w:rPr>
+                            <w:rFonts w:ascii="Consolas" w:eastAsia="Calibri" w:hAnsi="Consolas" w:cs="Consolas"/>
+                            <w:sz w:val="22"/>
+                            <w:szCs w:val="22"/>
+                          </w:rPr>
+                          <w:t>i]</w:t>
                         </w:r>
                       </w:p>
                     </w:txbxContent>
@@ -10004,7 +10048,25 @@
                             <w:sz w:val="22"/>
                             <w:szCs w:val="22"/>
                           </w:rPr>
-                          <w:t>[m][i]</w:t>
+                          <w:t>[m</w:t>
+                        </w:r>
+                        <w:proofErr w:type="gramStart"/>
+                        <w:r>
+                          <w:rPr>
+                            <w:rFonts w:ascii="Consolas" w:eastAsia="Calibri" w:hAnsi="Consolas" w:cs="Consolas"/>
+                            <w:sz w:val="22"/>
+                            <w:szCs w:val="22"/>
+                          </w:rPr>
+                          <w:t>][</w:t>
+                        </w:r>
+                        <w:proofErr w:type="gramEnd"/>
+                        <w:r>
+                          <w:rPr>
+                            <w:rFonts w:ascii="Consolas" w:eastAsia="Calibri" w:hAnsi="Consolas" w:cs="Consolas"/>
+                            <w:sz w:val="22"/>
+                            <w:szCs w:val="22"/>
+                          </w:rPr>
+                          <w:t>i]</w:t>
                         </w:r>
                       </w:p>
                     </w:txbxContent>
@@ -10075,7 +10137,25 @@
                             <w:sz w:val="22"/>
                             <w:szCs w:val="22"/>
                           </w:rPr>
-                          <w:t>B[i]++</w:t>
+                          <w:t>B[i</w:t>
+                        </w:r>
+                        <w:proofErr w:type="gramStart"/>
+                        <w:r>
+                          <w:rPr>
+                            <w:rFonts w:ascii="Consolas" w:eastAsia="Calibri" w:hAnsi="Consolas" w:cs="Consolas"/>
+                            <w:sz w:val="22"/>
+                            <w:szCs w:val="22"/>
+                          </w:rPr>
+                          <w:t>]+</w:t>
+                        </w:r>
+                        <w:proofErr w:type="gramEnd"/>
+                        <w:r>
+                          <w:rPr>
+                            <w:rFonts w:ascii="Consolas" w:eastAsia="Calibri" w:hAnsi="Consolas" w:cs="Consolas"/>
+                            <w:sz w:val="22"/>
+                            <w:szCs w:val="22"/>
+                          </w:rPr>
+                          <w:t>+</w:t>
                         </w:r>
                       </w:p>
                     </w:txbxContent>
@@ -10096,7 +10176,25 @@
                             <w:sz w:val="22"/>
                             <w:szCs w:val="22"/>
                           </w:rPr>
-                          <w:t>B[i]++</w:t>
+                          <w:t>B[i</w:t>
+                        </w:r>
+                        <w:proofErr w:type="gramStart"/>
+                        <w:r>
+                          <w:rPr>
+                            <w:rFonts w:ascii="Consolas" w:eastAsia="Calibri" w:hAnsi="Consolas" w:cs="Consolas"/>
+                            <w:sz w:val="22"/>
+                            <w:szCs w:val="22"/>
+                          </w:rPr>
+                          <w:t>]+</w:t>
+                        </w:r>
+                        <w:proofErr w:type="gramEnd"/>
+                        <w:r>
+                          <w:rPr>
+                            <w:rFonts w:ascii="Consolas" w:eastAsia="Calibri" w:hAnsi="Consolas" w:cs="Consolas"/>
+                            <w:sz w:val="22"/>
+                            <w:szCs w:val="22"/>
+                          </w:rPr>
+                          <w:t>+</w:t>
                         </w:r>
                       </w:p>
                     </w:txbxContent>
@@ -10159,27 +10257,14 @@
                             <w:r>
                               <w:t xml:space="preserve">Figure </w:t>
                             </w:r>
-                            <w:r>
-                              <w:fldChar w:fldCharType="begin"/>
-                            </w:r>
-                            <w:r>
-                              <w:instrText xml:space="preserve"> SEQ Figure \* ARABIC </w:instrText>
-                            </w:r>
-                            <w:r>
-                              <w:fldChar w:fldCharType="separate"/>
-                            </w:r>
-                            <w:r>
-                              <w:rPr>
-                                <w:noProof/>
-                              </w:rPr>
-                              <w:t>2</w:t>
-                            </w:r>
-                            <w:r>
-                              <w:rPr>
-                                <w:noProof/>
-                              </w:rPr>
-                              <w:fldChar w:fldCharType="end"/>
-                            </w:r>
+                            <w:fldSimple w:instr=" SEQ Figure \* ARABIC ">
+                              <w:r>
+                                <w:rPr>
+                                  <w:noProof/>
+                                </w:rPr>
+                                <w:t>2</w:t>
+                              </w:r>
+                            </w:fldSimple>
                             <w:bookmarkEnd w:id="119"/>
                             <w:r>
                               <w:t xml:space="preserve"> Horizontal Matching in a loop</w:t>
@@ -10241,12 +10326,12 @@
       <w:pPr>
         <w:pStyle w:val="Body"/>
       </w:pPr>
-      <w:del w:id="120" w:author="Halpern, Pablo G" w:date="2016-05-20T16:42:00Z">
+      <w:del w:id="121" w:author="Halpern, Pablo G" w:date="2016-05-20T16:42:00Z">
         <w:r>
           <w:delText>For t</w:delText>
         </w:r>
       </w:del>
-      <w:ins w:id="121" w:author="Halpern, Pablo G" w:date="2016-05-20T16:42:00Z">
+      <w:ins w:id="122" w:author="Halpern, Pablo G" w:date="2016-05-20T16:42:00Z">
         <w:r>
           <w:t>T</w:t>
         </w:r>
@@ -10254,7 +10339,7 @@
       <w:r>
         <w:t xml:space="preserve">wo evaluations </w:t>
       </w:r>
-      <w:del w:id="122" w:author="Halpern, Pablo G" w:date="2016-05-20T16:43:00Z">
+      <w:del w:id="123" w:author="Halpern, Pablo G" w:date="2016-05-20T16:43:00Z">
         <w:r>
           <w:delText xml:space="preserve">in </w:delText>
         </w:r>
@@ -10280,12 +10365,12 @@
       <w:r>
         <w:fldChar w:fldCharType="separate"/>
       </w:r>
-      <w:ins w:id="123" w:author="Halpern, Pablo G" w:date="2016-03-04T11:40:00Z">
+      <w:ins w:id="124" w:author="Halpern, Pablo G" w:date="2016-03-04T11:40:00Z">
         <w:r>
           <w:t>7.6</w:t>
         </w:r>
       </w:ins>
-      <w:del w:id="124" w:author="Halpern, Pablo G" w:date="2016-03-04T11:37:00Z">
+      <w:del w:id="125" w:author="Halpern, Pablo G" w:date="2016-03-04T11:37:00Z">
         <w:r>
           <w:delText>7.6</w:delText>
         </w:r>
@@ -10455,14 +10540,14 @@
       <w:pPr>
         <w:pStyle w:val="Heading1"/>
         <w:rPr>
-          <w:ins w:id="125" w:author="Halpern, Pablo G" w:date="2016-05-20T16:45:00Z"/>
-        </w:rPr>
-      </w:pPr>
-      <w:bookmarkStart w:id="126" w:name="_Toc444854946"/>
+          <w:ins w:id="126" w:author="Halpern, Pablo G" w:date="2016-05-20T16:45:00Z"/>
+        </w:rPr>
+      </w:pPr>
+      <w:bookmarkStart w:id="127" w:name="_Toc444854946"/>
       <w:r>
         <w:t>Functions for strengthening wavefront ordering</w:t>
       </w:r>
-      <w:bookmarkEnd w:id="126"/>
+      <w:bookmarkEnd w:id="127"/>
     </w:p>
     <w:p>
       <w:pPr>
@@ -10470,7 +10555,7 @@
           <w:i/>
         </w:rPr>
       </w:pPr>
-      <w:ins w:id="127" w:author="Halpern, Pablo G" w:date="2016-05-20T16:45:00Z">
+      <w:ins w:id="128" w:author="Halpern, Pablo G" w:date="2016-05-20T16:45:00Z">
         <w:r>
           <w:rPr>
             <w:i/>
@@ -10478,7 +10563,7 @@
           <w:t xml:space="preserve">Note that if </w:t>
         </w:r>
       </w:ins>
-      <w:ins w:id="128" w:author="Halpern, Pablo G" w:date="2016-05-20T16:47:00Z">
+      <w:ins w:id="129" w:author="Halpern, Pablo G" w:date="2016-05-20T16:47:00Z">
         <w:r>
           <w:rPr>
             <w:i/>
@@ -10490,11 +10575,6 @@
             <w:i/>
           </w:rPr>
           <w:instrText xml:space="preserve"> HYPERLINK "http://www.open-std.org/JTC1/SC22/WG21/docs/papers/2016/p0335r0.pdf" </w:instrText>
-        </w:r>
-        <w:r>
-          <w:rPr>
-            <w:i/>
-          </w:rPr>
         </w:r>
         <w:r>
           <w:rPr>
@@ -10507,79 +10587,64 @@
             <w:rStyle w:val="Hyperlink"/>
             <w:i/>
           </w:rPr>
-          <w:t>P0</w:t>
-        </w:r>
-        <w:r>
-          <w:rPr>
-            <w:rStyle w:val="Hyperlink"/>
+          <w:t>P0335</w:t>
+        </w:r>
+        <w:r>
+          <w:rPr>
             <w:i/>
           </w:rPr>
-          <w:t>3</w:t>
-        </w:r>
-        <w:r>
-          <w:rPr>
-            <w:rStyle w:val="Hyperlink"/>
+          <w:fldChar w:fldCharType="end"/>
+        </w:r>
+      </w:ins>
+      <w:ins w:id="130" w:author="Halpern, Pablo G" w:date="2016-05-20T16:45:00Z">
+        <w:r>
+          <w:rPr>
             <w:i/>
           </w:rPr>
-          <w:t>35</w:t>
-        </w:r>
+          <w:t xml:space="preserve"> is accepted, then the two functions described here </w:t>
+        </w:r>
+      </w:ins>
+      <w:ins w:id="131" w:author="Halpern, Pablo G" w:date="2016-05-20T16:46:00Z">
         <w:r>
           <w:rPr>
             <w:i/>
           </w:rPr>
-          <w:fldChar w:fldCharType="end"/>
+          <w:t xml:space="preserve">would become member functions of </w:t>
+        </w:r>
+        <w:r>
+          <w:rPr>
+            <w:rStyle w:val="Codeinline"/>
+          </w:rPr>
+          <w:t>vector_execution_policy::context_token</w:t>
+        </w:r>
+        <w:r>
+          <w:rPr>
+            <w:i/>
+          </w:rPr>
+          <w:t>.</w:t>
         </w:r>
       </w:ins>
-      <w:ins w:id="129" w:author="Halpern, Pablo G" w:date="2016-05-20T16:45:00Z">
-        <w:r>
-          <w:rPr>
-            <w:i/>
-          </w:rPr>
-          <w:t xml:space="preserve"> is accepted, then the two functions described here </w:t>
-        </w:r>
-      </w:ins>
-      <w:ins w:id="130" w:author="Halpern, Pablo G" w:date="2016-05-20T16:46:00Z">
-        <w:r>
-          <w:rPr>
-            <w:i/>
-          </w:rPr>
-          <w:t xml:space="preserve">would become member functions of </w:t>
-        </w:r>
-        <w:r>
-          <w:rPr>
-            <w:rStyle w:val="Codeinline"/>
-          </w:rPr>
-          <w:t>vector_execution_policy::context_token</w:t>
-        </w:r>
-        <w:r>
-          <w:rPr>
-            <w:i/>
-          </w:rPr>
-          <w:t>.</w:t>
-        </w:r>
-      </w:ins>
     </w:p>
     <w:p>
       <w:pPr>
         <w:pStyle w:val="Heading2"/>
       </w:pPr>
-      <w:bookmarkStart w:id="131" w:name="_Toc442972719"/>
-      <w:bookmarkStart w:id="132" w:name="_Toc442981070"/>
-      <w:bookmarkStart w:id="133" w:name="_Toc442981165"/>
-      <w:bookmarkStart w:id="134" w:name="_Toc442981223"/>
-      <w:bookmarkStart w:id="135" w:name="_Toc442984857"/>
-      <w:bookmarkStart w:id="136" w:name="_Toc442972720"/>
-      <w:bookmarkStart w:id="137" w:name="_Toc442981071"/>
-      <w:bookmarkStart w:id="138" w:name="_Toc442981166"/>
-      <w:bookmarkStart w:id="139" w:name="_Toc442981224"/>
-      <w:bookmarkStart w:id="140" w:name="_Toc442984858"/>
-      <w:bookmarkStart w:id="141" w:name="_Toc442972722"/>
-      <w:bookmarkStart w:id="142" w:name="_Toc442981073"/>
-      <w:bookmarkStart w:id="143" w:name="_Toc442981168"/>
-      <w:bookmarkStart w:id="144" w:name="_Toc442981226"/>
-      <w:bookmarkStart w:id="145" w:name="_Toc442984860"/>
-      <w:bookmarkStart w:id="146" w:name="_Toc444854947"/>
-      <w:bookmarkEnd w:id="131"/>
+      <w:bookmarkStart w:id="132" w:name="_Toc442972719"/>
+      <w:bookmarkStart w:id="133" w:name="_Toc442981070"/>
+      <w:bookmarkStart w:id="134" w:name="_Toc442981165"/>
+      <w:bookmarkStart w:id="135" w:name="_Toc442981223"/>
+      <w:bookmarkStart w:id="136" w:name="_Toc442984857"/>
+      <w:bookmarkStart w:id="137" w:name="_Toc442972720"/>
+      <w:bookmarkStart w:id="138" w:name="_Toc442981071"/>
+      <w:bookmarkStart w:id="139" w:name="_Toc442981166"/>
+      <w:bookmarkStart w:id="140" w:name="_Toc442981224"/>
+      <w:bookmarkStart w:id="141" w:name="_Toc442984858"/>
+      <w:bookmarkStart w:id="142" w:name="_Toc442972722"/>
+      <w:bookmarkStart w:id="143" w:name="_Toc442981073"/>
+      <w:bookmarkStart w:id="144" w:name="_Toc442981168"/>
+      <w:bookmarkStart w:id="145" w:name="_Toc442981226"/>
+      <w:bookmarkStart w:id="146" w:name="_Toc442984860"/>
+      <w:bookmarkStart w:id="147" w:name="_Toc444854947"/>
       <w:bookmarkEnd w:id="132"/>
       <w:bookmarkEnd w:id="133"/>
       <w:bookmarkEnd w:id="134"/>
@@ -10594,6 +10659,7 @@
       <w:bookmarkEnd w:id="143"/>
       <w:bookmarkEnd w:id="144"/>
       <w:bookmarkEnd w:id="145"/>
+      <w:bookmarkEnd w:id="146"/>
       <w:r>
         <w:rPr>
           <w:rStyle w:val="Codeinline"/>
@@ -10608,8 +10674,6 @@
         </w:rPr>
         <w:t>_off</w:t>
       </w:r>
-      <w:bookmarkStart w:id="147" w:name="_GoBack"/>
-      <w:bookmarkEnd w:id="146"/>
       <w:bookmarkEnd w:id="147"/>
     </w:p>
     <w:p>
@@ -12435,35 +12499,13 @@
         </w:rPr>
         <w:t>+Vector</w:t>
       </w:r>
-      <w:proofErr w:type="spellEnd"/>
-      <w:r>
-        <w:rPr>
-          <w:b/>
-        </w:rPr>
-        <w:t xml:space="preserve"> </w:t>
-      </w:r>
-      <w:proofErr w:type="spellStart"/>
       <w:r>
         <w:rPr>
           <w:b/>
           <w:color w:val="00B050"/>
           <w:u w:val="single"/>
         </w:rPr>
-        <w:t>unsequenced</w:t>
-      </w:r>
-      <w:proofErr w:type="spellEnd"/>
-      <w:r>
-        <w:rPr>
-          <w:b/>
-        </w:rPr>
-        <w:t xml:space="preserve"> execution policy [</w:t>
-      </w:r>
-      <w:proofErr w:type="spellStart"/>
-      <w:r>
-        <w:rPr>
-          <w:b/>
-        </w:rPr>
-        <w:t>parallel.execpol.</w:t>
+        <w:t>U</w:t>
       </w:r>
       <w:r>
         <w:rPr>
@@ -12471,11 +12513,43 @@
           <w:color w:val="00B050"/>
           <w:u w:val="single"/>
         </w:rPr>
+        <w:t>nsequenced</w:t>
+      </w:r>
+      <w:proofErr w:type="spellEnd"/>
+      <w:r>
+        <w:rPr>
+          <w:b/>
+        </w:rPr>
+        <w:t xml:space="preserve"> execution policy [</w:t>
+      </w:r>
+      <w:proofErr w:type="spellStart"/>
+      <w:r>
+        <w:rPr>
+          <w:b/>
+        </w:rPr>
+        <w:t>parallel.execpol.</w:t>
+      </w:r>
+      <w:r>
+        <w:rPr>
+          <w:b/>
+          <w:color w:val="00B050"/>
+          <w:u w:val="single"/>
+        </w:rPr>
         <w:t>par</w:t>
       </w:r>
       <w:r>
         <w:rPr>
           <w:b/>
+          <w:color w:val="00B050"/>
+          <w:u w:val="single"/>
+        </w:rPr>
+        <w:t>unseq</w:t>
+      </w:r>
+      <w:r>
+        <w:rPr>
+          <w:b/>
+          <w:strike/>
+          <w:color w:val="FF0000"/>
         </w:rPr>
         <w:t>vec</w:t>
       </w:r>
@@ -13080,13 +13154,20 @@
       <w:r>
         <w:t xml:space="preserve">is an irreflexive, </w:t>
       </w:r>
-      <w:proofErr w:type="spellStart"/>
-      <w:r>
-        <w:t>nonsymmetric</w:t>
-      </w:r>
-      <w:proofErr w:type="spellEnd"/>
-      <w:r>
-        <w:t xml:space="preserve">, nontransitive relationship between two evaluations. For </w:t>
+      <w:bookmarkStart w:id="197" w:name="_GoBack"/>
+      <w:ins w:id="198" w:author="Halpern, Pablo G" w:date="2016-05-23T15:43:00Z">
+        <w:r>
+          <w:t>anti</w:t>
+        </w:r>
+      </w:ins>
+      <w:bookmarkEnd w:id="197"/>
+      <w:del w:id="199" w:author="Halpern, Pablo G" w:date="2016-05-23T15:43:00Z">
+        <w:r>
+          <w:delText>non</w:delText>
+        </w:r>
+      </w:del>
+      <w:r>
+        <w:t xml:space="preserve">symmetric, nontransitive relationship between two evaluations. For </w:t>
       </w:r>
       <w:r>
         <w:t xml:space="preserve">an </w:t>
@@ -14510,10 +14591,10 @@
       <w:pPr>
         <w:pStyle w:val="Heading2"/>
         <w:rPr>
-          <w:del w:id="197" w:author="Halpern, Pablo G" w:date="2016-03-04T11:00:00Z"/>
-        </w:rPr>
-      </w:pPr>
-      <w:del w:id="198" w:author="Halpern, Pablo G" w:date="2016-03-04T11:00:00Z">
+          <w:del w:id="200" w:author="Halpern, Pablo G" w:date="2016-03-04T11:00:00Z"/>
+        </w:rPr>
+      </w:pPr>
+      <w:del w:id="201" w:author="Halpern, Pablo G" w:date="2016-03-04T11:00:00Z">
         <w:r>
           <w:delText xml:space="preserve">Optional clause for </w:delText>
         </w:r>
@@ -14526,30 +14607,30 @@
         <w:r>
           <w:delText>s</w:delText>
         </w:r>
-        <w:bookmarkStart w:id="199" w:name="_Toc444853526"/>
-        <w:bookmarkStart w:id="200" w:name="_Toc444853720"/>
-        <w:bookmarkStart w:id="201" w:name="_Toc444853912"/>
-        <w:bookmarkStart w:id="202" w:name="_Toc444854712"/>
-        <w:bookmarkStart w:id="203" w:name="_Toc444854781"/>
-        <w:bookmarkStart w:id="204" w:name="_Toc444854856"/>
-        <w:bookmarkStart w:id="205" w:name="_Toc444854962"/>
-        <w:bookmarkEnd w:id="199"/>
-        <w:bookmarkEnd w:id="200"/>
-        <w:bookmarkEnd w:id="201"/>
+        <w:bookmarkStart w:id="202" w:name="_Toc444853526"/>
+        <w:bookmarkStart w:id="203" w:name="_Toc444853720"/>
+        <w:bookmarkStart w:id="204" w:name="_Toc444853912"/>
+        <w:bookmarkStart w:id="205" w:name="_Toc444854712"/>
+        <w:bookmarkStart w:id="206" w:name="_Toc444854781"/>
+        <w:bookmarkStart w:id="207" w:name="_Toc444854856"/>
+        <w:bookmarkStart w:id="208" w:name="_Toc444854962"/>
         <w:bookmarkEnd w:id="202"/>
         <w:bookmarkEnd w:id="203"/>
         <w:bookmarkEnd w:id="204"/>
         <w:bookmarkEnd w:id="205"/>
+        <w:bookmarkEnd w:id="206"/>
+        <w:bookmarkEnd w:id="207"/>
+        <w:bookmarkEnd w:id="208"/>
       </w:del>
     </w:p>
     <w:p>
       <w:pPr>
         <w:pStyle w:val="Rationale"/>
         <w:rPr>
-          <w:del w:id="206" w:author="Halpern, Pablo G" w:date="2016-03-04T11:00:00Z"/>
-        </w:rPr>
-      </w:pPr>
-      <w:del w:id="207" w:author="Halpern, Pablo G" w:date="2016-03-04T11:00:00Z">
+          <w:del w:id="209" w:author="Halpern, Pablo G" w:date="2016-03-04T11:00:00Z"/>
+        </w:rPr>
+      </w:pPr>
+      <w:del w:id="210" w:author="Halpern, Pablo G" w:date="2016-03-04T11:00:00Z">
         <w:r>
           <w:delText xml:space="preserve">The following rule requires ordering of side effects in a way that supports overlapping scatters without use of the </w:delText>
         </w:r>
@@ -14562,56 +14643,56 @@
         <w:r>
           <w:delText xml:space="preserve"> function. It is useful, but not essential, for vector programming and could be removed from this paper without damaging the rest of the proposal.</w:delText>
         </w:r>
-        <w:bookmarkStart w:id="208" w:name="_Toc444853527"/>
-        <w:bookmarkStart w:id="209" w:name="_Toc444853721"/>
-        <w:bookmarkStart w:id="210" w:name="_Toc444853913"/>
-        <w:bookmarkStart w:id="211" w:name="_Toc444854713"/>
-        <w:bookmarkStart w:id="212" w:name="_Toc444854782"/>
-        <w:bookmarkStart w:id="213" w:name="_Toc444854857"/>
-        <w:bookmarkStart w:id="214" w:name="_Toc444854963"/>
-        <w:bookmarkEnd w:id="208"/>
-        <w:bookmarkEnd w:id="209"/>
-        <w:bookmarkEnd w:id="210"/>
+        <w:bookmarkStart w:id="211" w:name="_Toc444853527"/>
+        <w:bookmarkStart w:id="212" w:name="_Toc444853721"/>
+        <w:bookmarkStart w:id="213" w:name="_Toc444853913"/>
+        <w:bookmarkStart w:id="214" w:name="_Toc444854713"/>
+        <w:bookmarkStart w:id="215" w:name="_Toc444854782"/>
+        <w:bookmarkStart w:id="216" w:name="_Toc444854857"/>
+        <w:bookmarkStart w:id="217" w:name="_Toc444854963"/>
         <w:bookmarkEnd w:id="211"/>
         <w:bookmarkEnd w:id="212"/>
         <w:bookmarkEnd w:id="213"/>
         <w:bookmarkEnd w:id="214"/>
+        <w:bookmarkEnd w:id="215"/>
+        <w:bookmarkEnd w:id="216"/>
+        <w:bookmarkEnd w:id="217"/>
       </w:del>
     </w:p>
     <w:p>
       <w:pPr>
         <w:rPr>
-          <w:del w:id="215" w:author="Halpern, Pablo G" w:date="2016-03-04T11:00:00Z"/>
-        </w:rPr>
-      </w:pPr>
-      <w:del w:id="216" w:author="Halpern, Pablo G" w:date="2016-03-04T11:00:00Z">
+          <w:del w:id="218" w:author="Halpern, Pablo G" w:date="2016-03-04T11:00:00Z"/>
+        </w:rPr>
+      </w:pPr>
+      <w:del w:id="219" w:author="Halpern, Pablo G" w:date="2016-03-04T11:00:00Z">
         <w:r>
           <w:delText>Continuing the previous section, add:</w:delText>
         </w:r>
-        <w:bookmarkStart w:id="217" w:name="_Toc444853528"/>
-        <w:bookmarkStart w:id="218" w:name="_Toc444853722"/>
-        <w:bookmarkStart w:id="219" w:name="_Toc444853914"/>
-        <w:bookmarkStart w:id="220" w:name="_Toc444854714"/>
-        <w:bookmarkStart w:id="221" w:name="_Toc444854783"/>
-        <w:bookmarkStart w:id="222" w:name="_Toc444854858"/>
-        <w:bookmarkStart w:id="223" w:name="_Toc444854964"/>
-        <w:bookmarkEnd w:id="217"/>
-        <w:bookmarkEnd w:id="218"/>
-        <w:bookmarkEnd w:id="219"/>
+        <w:bookmarkStart w:id="220" w:name="_Toc444853528"/>
+        <w:bookmarkStart w:id="221" w:name="_Toc444853722"/>
+        <w:bookmarkStart w:id="222" w:name="_Toc444853914"/>
+        <w:bookmarkStart w:id="223" w:name="_Toc444854714"/>
+        <w:bookmarkStart w:id="224" w:name="_Toc444854783"/>
+        <w:bookmarkStart w:id="225" w:name="_Toc444854858"/>
+        <w:bookmarkStart w:id="226" w:name="_Toc444854964"/>
         <w:bookmarkEnd w:id="220"/>
         <w:bookmarkEnd w:id="221"/>
         <w:bookmarkEnd w:id="222"/>
         <w:bookmarkEnd w:id="223"/>
+        <w:bookmarkEnd w:id="224"/>
+        <w:bookmarkEnd w:id="225"/>
+        <w:bookmarkEnd w:id="226"/>
       </w:del>
     </w:p>
     <w:p>
       <w:pPr>
         <w:ind w:left="720"/>
         <w:rPr>
-          <w:del w:id="224" w:author="Halpern, Pablo G" w:date="2016-03-04T11:00:00Z"/>
-        </w:rPr>
-      </w:pPr>
-      <w:del w:id="225" w:author="Halpern, Pablo G" w:date="2016-03-04T11:00:00Z">
+          <w:del w:id="227" w:author="Halpern, Pablo G" w:date="2016-03-04T11:00:00Z"/>
+        </w:rPr>
+      </w:pPr>
+      <w:del w:id="228" w:author="Halpern, Pablo G" w:date="2016-03-04T11:00:00Z">
         <w:r>
           <w:delText xml:space="preserve">The </w:delText>
         </w:r>
@@ -14723,58 +14804,58 @@
         <w:r>
           <w:delText>.</w:delText>
         </w:r>
-        <w:bookmarkStart w:id="226" w:name="_Toc444853529"/>
-        <w:bookmarkStart w:id="227" w:name="_Toc444853723"/>
-        <w:bookmarkStart w:id="228" w:name="_Toc444853915"/>
-        <w:bookmarkStart w:id="229" w:name="_Toc444854715"/>
-        <w:bookmarkStart w:id="230" w:name="_Toc444854784"/>
-        <w:bookmarkStart w:id="231" w:name="_Toc444854859"/>
-        <w:bookmarkStart w:id="232" w:name="_Toc444854965"/>
-        <w:bookmarkEnd w:id="226"/>
-        <w:bookmarkEnd w:id="227"/>
-        <w:bookmarkEnd w:id="228"/>
+        <w:bookmarkStart w:id="229" w:name="_Toc444853529"/>
+        <w:bookmarkStart w:id="230" w:name="_Toc444853723"/>
+        <w:bookmarkStart w:id="231" w:name="_Toc444853915"/>
+        <w:bookmarkStart w:id="232" w:name="_Toc444854715"/>
+        <w:bookmarkStart w:id="233" w:name="_Toc444854784"/>
+        <w:bookmarkStart w:id="234" w:name="_Toc444854859"/>
+        <w:bookmarkStart w:id="235" w:name="_Toc444854965"/>
         <w:bookmarkEnd w:id="229"/>
         <w:bookmarkEnd w:id="230"/>
         <w:bookmarkEnd w:id="231"/>
         <w:bookmarkEnd w:id="232"/>
+        <w:bookmarkEnd w:id="233"/>
+        <w:bookmarkEnd w:id="234"/>
+        <w:bookmarkEnd w:id="235"/>
       </w:del>
     </w:p>
     <w:p>
       <w:pPr>
         <w:pStyle w:val="Rationale"/>
         <w:rPr>
-          <w:del w:id="233" w:author="Halpern, Pablo G" w:date="2016-03-04T11:00:00Z"/>
-        </w:rPr>
-      </w:pPr>
-      <w:del w:id="234" w:author="Halpern, Pablo G" w:date="2016-03-04T11:00:00Z">
+          <w:del w:id="236" w:author="Halpern, Pablo G" w:date="2016-03-04T11:00:00Z"/>
+        </w:rPr>
+      </w:pPr>
+      <w:del w:id="237" w:author="Halpern, Pablo G" w:date="2016-03-04T11:00:00Z">
         <w:r>
           <w:delText>This clause allows for code such as:</w:delText>
         </w:r>
-        <w:bookmarkStart w:id="235" w:name="_Toc444853530"/>
-        <w:bookmarkStart w:id="236" w:name="_Toc444853724"/>
-        <w:bookmarkStart w:id="237" w:name="_Toc444853916"/>
-        <w:bookmarkStart w:id="238" w:name="_Toc444854716"/>
-        <w:bookmarkStart w:id="239" w:name="_Toc444854785"/>
-        <w:bookmarkStart w:id="240" w:name="_Toc444854860"/>
-        <w:bookmarkStart w:id="241" w:name="_Toc444854966"/>
-        <w:bookmarkEnd w:id="235"/>
-        <w:bookmarkEnd w:id="236"/>
-        <w:bookmarkEnd w:id="237"/>
+        <w:bookmarkStart w:id="238" w:name="_Toc444853530"/>
+        <w:bookmarkStart w:id="239" w:name="_Toc444853724"/>
+        <w:bookmarkStart w:id="240" w:name="_Toc444853916"/>
+        <w:bookmarkStart w:id="241" w:name="_Toc444854716"/>
+        <w:bookmarkStart w:id="242" w:name="_Toc444854785"/>
+        <w:bookmarkStart w:id="243" w:name="_Toc444854860"/>
+        <w:bookmarkStart w:id="244" w:name="_Toc444854966"/>
         <w:bookmarkEnd w:id="238"/>
         <w:bookmarkEnd w:id="239"/>
         <w:bookmarkEnd w:id="240"/>
         <w:bookmarkEnd w:id="241"/>
+        <w:bookmarkEnd w:id="242"/>
+        <w:bookmarkEnd w:id="243"/>
+        <w:bookmarkEnd w:id="244"/>
       </w:del>
     </w:p>
     <w:p>
       <w:pPr>
         <w:pStyle w:val="Rationale"/>
         <w:rPr>
-          <w:del w:id="242" w:author="Halpern, Pablo G" w:date="2016-03-04T11:00:00Z"/>
+          <w:del w:id="245" w:author="Halpern, Pablo G" w:date="2016-03-04T11:00:00Z"/>
           <w:rStyle w:val="Codeinline"/>
         </w:rPr>
       </w:pPr>
-      <w:del w:id="243" w:author="Halpern, Pablo G" w:date="2016-03-04T11:00:00Z">
+      <w:del w:id="246" w:author="Halpern, Pablo G" w:date="2016-03-04T11:00:00Z">
         <w:r>
           <w:delText xml:space="preserve">    </w:delText>
         </w:r>
@@ -14802,30 +14883,30 @@
           </w:rPr>
           <w:delText>[i]] = expr(i);</w:delText>
         </w:r>
-        <w:bookmarkStart w:id="244" w:name="_Toc444853531"/>
-        <w:bookmarkStart w:id="245" w:name="_Toc444853725"/>
-        <w:bookmarkStart w:id="246" w:name="_Toc444853917"/>
-        <w:bookmarkStart w:id="247" w:name="_Toc444854717"/>
-        <w:bookmarkStart w:id="248" w:name="_Toc444854786"/>
-        <w:bookmarkStart w:id="249" w:name="_Toc444854861"/>
-        <w:bookmarkStart w:id="250" w:name="_Toc444854967"/>
-        <w:bookmarkEnd w:id="244"/>
-        <w:bookmarkEnd w:id="245"/>
-        <w:bookmarkEnd w:id="246"/>
+        <w:bookmarkStart w:id="247" w:name="_Toc444853531"/>
+        <w:bookmarkStart w:id="248" w:name="_Toc444853725"/>
+        <w:bookmarkStart w:id="249" w:name="_Toc444853917"/>
+        <w:bookmarkStart w:id="250" w:name="_Toc444854717"/>
+        <w:bookmarkStart w:id="251" w:name="_Toc444854786"/>
+        <w:bookmarkStart w:id="252" w:name="_Toc444854861"/>
+        <w:bookmarkStart w:id="253" w:name="_Toc444854967"/>
         <w:bookmarkEnd w:id="247"/>
         <w:bookmarkEnd w:id="248"/>
         <w:bookmarkEnd w:id="249"/>
         <w:bookmarkEnd w:id="250"/>
+        <w:bookmarkEnd w:id="251"/>
+        <w:bookmarkEnd w:id="252"/>
+        <w:bookmarkEnd w:id="253"/>
       </w:del>
     </w:p>
     <w:p>
       <w:pPr>
         <w:pStyle w:val="Rationale"/>
         <w:rPr>
-          <w:del w:id="251" w:author="Halpern, Pablo G" w:date="2016-03-04T11:00:00Z"/>
-        </w:rPr>
-      </w:pPr>
-      <w:del w:id="252" w:author="Halpern, Pablo G" w:date="2016-03-04T11:00:00Z">
+          <w:del w:id="254" w:author="Halpern, Pablo G" w:date="2016-03-04T11:00:00Z"/>
+        </w:rPr>
+      </w:pPr>
+      <w:del w:id="255" w:author="Halpern, Pablo G" w:date="2016-03-04T11:00:00Z">
         <w:r>
           <w:delText xml:space="preserve">to produce </w:delText>
         </w:r>
@@ -14856,29 +14937,29 @@
         <w:r>
           <w:delText>).</w:delText>
         </w:r>
-        <w:bookmarkStart w:id="253" w:name="_Toc444853532"/>
-        <w:bookmarkStart w:id="254" w:name="_Toc444853726"/>
-        <w:bookmarkStart w:id="255" w:name="_Toc444853918"/>
-        <w:bookmarkStart w:id="256" w:name="_Toc444854718"/>
-        <w:bookmarkStart w:id="257" w:name="_Toc444854787"/>
-        <w:bookmarkStart w:id="258" w:name="_Toc444854862"/>
-        <w:bookmarkStart w:id="259" w:name="_Toc444854968"/>
-        <w:bookmarkEnd w:id="253"/>
-        <w:bookmarkEnd w:id="254"/>
-        <w:bookmarkEnd w:id="255"/>
+        <w:bookmarkStart w:id="256" w:name="_Toc444853532"/>
+        <w:bookmarkStart w:id="257" w:name="_Toc444853726"/>
+        <w:bookmarkStart w:id="258" w:name="_Toc444853918"/>
+        <w:bookmarkStart w:id="259" w:name="_Toc444854718"/>
+        <w:bookmarkStart w:id="260" w:name="_Toc444854787"/>
+        <w:bookmarkStart w:id="261" w:name="_Toc444854862"/>
+        <w:bookmarkStart w:id="262" w:name="_Toc444854968"/>
         <w:bookmarkEnd w:id="256"/>
         <w:bookmarkEnd w:id="257"/>
         <w:bookmarkEnd w:id="258"/>
         <w:bookmarkEnd w:id="259"/>
+        <w:bookmarkEnd w:id="260"/>
+        <w:bookmarkEnd w:id="261"/>
+        <w:bookmarkEnd w:id="262"/>
       </w:del>
     </w:p>
     <w:p>
       <w:pPr>
         <w:rPr>
-          <w:del w:id="260" w:author="Halpern, Pablo G" w:date="2016-03-04T11:00:00Z"/>
-        </w:rPr>
-      </w:pPr>
-      <w:del w:id="261" w:author="Halpern, Pablo G" w:date="2016-03-04T11:00:00Z">
+          <w:del w:id="263" w:author="Halpern, Pablo G" w:date="2016-03-04T11:00:00Z"/>
+        </w:rPr>
+      </w:pPr>
+      <w:del w:id="264" w:author="Halpern, Pablo G" w:date="2016-03-04T11:00:00Z">
         <w:r>
           <w:delText xml:space="preserve">If this clause is adopted, we will also want a library function, </w:delText>
         </w:r>
@@ -14936,20 +15017,20 @@
         <w:r>
           <w:delText xml:space="preserve"> is known not to contain duplicates.</w:delText>
         </w:r>
-        <w:bookmarkStart w:id="262" w:name="_Toc444853533"/>
-        <w:bookmarkStart w:id="263" w:name="_Toc444853727"/>
-        <w:bookmarkStart w:id="264" w:name="_Toc444853919"/>
-        <w:bookmarkStart w:id="265" w:name="_Toc444854719"/>
-        <w:bookmarkStart w:id="266" w:name="_Toc444854788"/>
-        <w:bookmarkStart w:id="267" w:name="_Toc444854863"/>
-        <w:bookmarkStart w:id="268" w:name="_Toc444854969"/>
-        <w:bookmarkEnd w:id="262"/>
-        <w:bookmarkEnd w:id="263"/>
-        <w:bookmarkEnd w:id="264"/>
+        <w:bookmarkStart w:id="265" w:name="_Toc444853533"/>
+        <w:bookmarkStart w:id="266" w:name="_Toc444853727"/>
+        <w:bookmarkStart w:id="267" w:name="_Toc444853919"/>
+        <w:bookmarkStart w:id="268" w:name="_Toc444854719"/>
+        <w:bookmarkStart w:id="269" w:name="_Toc444854788"/>
+        <w:bookmarkStart w:id="270" w:name="_Toc444854863"/>
+        <w:bookmarkStart w:id="271" w:name="_Toc444854969"/>
         <w:bookmarkEnd w:id="265"/>
         <w:bookmarkEnd w:id="266"/>
         <w:bookmarkEnd w:id="267"/>
         <w:bookmarkEnd w:id="268"/>
+        <w:bookmarkEnd w:id="269"/>
+        <w:bookmarkEnd w:id="270"/>
+        <w:bookmarkEnd w:id="271"/>
       </w:del>
     </w:p>
     <w:p>
@@ -14959,14 +15040,14 @@
           <w:color w:val="0070C0"/>
         </w:rPr>
       </w:pPr>
-      <w:bookmarkStart w:id="269" w:name="_Toc444854970"/>
+      <w:bookmarkStart w:id="272" w:name="_Toc444854970"/>
       <w:r>
         <w:t>Effect of execution policies o</w:t>
       </w:r>
       <w:r>
         <w:t>n algorithm execution</w:t>
       </w:r>
-      <w:bookmarkEnd w:id="269"/>
+      <w:bookmarkEnd w:id="272"/>
     </w:p>
     <w:p>
       <w:r>
@@ -15088,11 +15169,11 @@
       <w:pPr>
         <w:pStyle w:val="Heading2"/>
       </w:pPr>
-      <w:bookmarkStart w:id="270" w:name="_Toc444854971"/>
+      <w:bookmarkStart w:id="273" w:name="_Toc444854971"/>
       <w:r>
         <w:t>Header &lt;experimental/algorithm&gt; synopsis</w:t>
       </w:r>
-      <w:bookmarkEnd w:id="270"/>
+      <w:bookmarkEnd w:id="273"/>
     </w:p>
     <w:p>
       <w:r>
@@ -15235,7 +15316,7 @@
       <w:pPr>
         <w:pStyle w:val="Heading2"/>
       </w:pPr>
-      <w:bookmarkStart w:id="271" w:name="_Toc444854972"/>
+      <w:bookmarkStart w:id="274" w:name="_Toc444854972"/>
       <w:r>
         <w:rPr>
           <w:rStyle w:val="Codeinline"/>
@@ -15250,7 +15331,7 @@
         </w:rPr>
         <w:t>off</w:t>
       </w:r>
-      <w:bookmarkEnd w:id="271"/>
+      <w:bookmarkEnd w:id="274"/>
     </w:p>
     <w:p>
       <w:r>
@@ -15301,12 +15382,34 @@
         </w:rPr>
         <w:t>Vec</w:t>
       </w:r>
+      <w:ins w:id="275" w:author="Halpern, Pablo G" w:date="2016-05-23T15:48:00Z">
+        <w:r>
+          <w:rPr>
+            <w:b/>
+          </w:rPr>
+          <w:t>_</w:t>
+        </w:r>
+      </w:ins>
+      <w:del w:id="276" w:author="Halpern, Pablo G" w:date="2016-05-23T15:48:00Z">
+        <w:r>
+          <w:rPr>
+            <w:b/>
+          </w:rPr>
+          <w:delText xml:space="preserve"> </w:delText>
+        </w:r>
+      </w:del>
+      <w:r>
+        <w:rPr>
+          <w:b/>
+        </w:rPr>
+        <w:t>off</w:t>
+      </w:r>
       <w:proofErr w:type="spellEnd"/>
       <w:r>
         <w:rPr>
           <w:b/>
         </w:rPr>
-        <w:t xml:space="preserve"> off [</w:t>
+        <w:t xml:space="preserve"> [</w:t>
       </w:r>
       <w:proofErr w:type="spellStart"/>
       <w:r>
@@ -15508,7 +15611,7 @@
       <w:pPr>
         <w:pStyle w:val="Heading2"/>
       </w:pPr>
-      <w:bookmarkStart w:id="272" w:name="_Toc444854973"/>
+      <w:bookmarkStart w:id="277" w:name="_Toc444854973"/>
       <w:r>
         <w:rPr>
           <w:rStyle w:val="Codeinline"/>
@@ -15537,7 +15640,7 @@
         </w:rPr>
         <w:t>update</w:t>
       </w:r>
-      <w:bookmarkEnd w:id="272"/>
+      <w:bookmarkEnd w:id="277"/>
     </w:p>
     <w:p>
       <w:r>
@@ -15549,12 +15652,12 @@
       <w:r>
         <w:t>to section 4.</w:t>
       </w:r>
-      <w:ins w:id="273" w:author="Halpern, Pablo G" w:date="2016-05-17T20:41:00Z">
+      <w:ins w:id="278" w:author="Halpern, Pablo G" w:date="2016-05-17T20:41:00Z">
         <w:r>
           <w:t>3</w:t>
         </w:r>
       </w:ins>
-      <w:del w:id="274" w:author="Halpern, Pablo G" w:date="2016-05-17T20:41:00Z">
+      <w:del w:id="279" w:author="Halpern, Pablo G" w:date="2016-05-17T20:41:00Z">
         <w:r>
           <w:delText>2</w:delText>
         </w:r>
@@ -16898,10 +17001,10 @@
     <w:p>
       <w:pPr>
         <w:rPr>
-          <w:del w:id="275" w:author="Halpern, Pablo G" w:date="2016-03-04T11:12:00Z"/>
-        </w:rPr>
-      </w:pPr>
-      <w:del w:id="276" w:author="Halpern, Pablo G" w:date="2016-03-04T11:12:00Z">
+          <w:del w:id="280" w:author="Halpern, Pablo G" w:date="2016-03-04T11:12:00Z"/>
+        </w:rPr>
+      </w:pPr>
+      <w:del w:id="281" w:author="Halpern, Pablo G" w:date="2016-03-04T11:12:00Z">
         <w:r>
           <w:rPr>
             <w:b/>
@@ -16941,31 +17044,31 @@
         <w:r>
           <w:delText xml:space="preserve"> turns the rule on.</w:delText>
         </w:r>
-        <w:bookmarkStart w:id="277" w:name="_Toc444853538"/>
-        <w:bookmarkStart w:id="278" w:name="_Toc444853732"/>
-        <w:bookmarkStart w:id="279" w:name="_Toc444853924"/>
-        <w:bookmarkStart w:id="280" w:name="_Toc444854724"/>
-        <w:bookmarkStart w:id="281" w:name="_Toc444854793"/>
-        <w:bookmarkStart w:id="282" w:name="_Toc444854868"/>
-        <w:bookmarkStart w:id="283" w:name="_Toc444854974"/>
-        <w:bookmarkEnd w:id="277"/>
-        <w:bookmarkEnd w:id="278"/>
-        <w:bookmarkEnd w:id="279"/>
-        <w:bookmarkEnd w:id="280"/>
-        <w:bookmarkEnd w:id="281"/>
+        <w:bookmarkStart w:id="282" w:name="_Toc444853538"/>
+        <w:bookmarkStart w:id="283" w:name="_Toc444853732"/>
+        <w:bookmarkStart w:id="284" w:name="_Toc444853924"/>
+        <w:bookmarkStart w:id="285" w:name="_Toc444854724"/>
+        <w:bookmarkStart w:id="286" w:name="_Toc444854793"/>
+        <w:bookmarkStart w:id="287" w:name="_Toc444854868"/>
+        <w:bookmarkStart w:id="288" w:name="_Toc444854974"/>
         <w:bookmarkEnd w:id="282"/>
         <w:bookmarkEnd w:id="283"/>
+        <w:bookmarkEnd w:id="284"/>
+        <w:bookmarkEnd w:id="285"/>
+        <w:bookmarkEnd w:id="286"/>
+        <w:bookmarkEnd w:id="287"/>
+        <w:bookmarkEnd w:id="288"/>
       </w:del>
     </w:p>
     <w:p>
       <w:pPr>
         <w:pStyle w:val="Heading1"/>
       </w:pPr>
-      <w:bookmarkStart w:id="284" w:name="_Toc444854975"/>
+      <w:bookmarkStart w:id="289" w:name="_Toc444854975"/>
       <w:r>
         <w:t>Acknowledgement</w:t>
       </w:r>
-      <w:bookmarkEnd w:id="284"/>
+      <w:bookmarkEnd w:id="289"/>
     </w:p>
     <w:p>
       <w:pPr>
@@ -16991,13 +17094,13 @@
       <w:pPr>
         <w:pStyle w:val="Heading1"/>
       </w:pPr>
-      <w:bookmarkStart w:id="285" w:name="_Toc444854976"/>
+      <w:bookmarkStart w:id="290" w:name="_Toc444854976"/>
       <w:r>
         <w:t>References</w:t>
       </w:r>
-      <w:bookmarkEnd w:id="285"/>
-    </w:p>
-    <w:bookmarkStart w:id="286" w:name="_Ref430701531"/>
+      <w:bookmarkEnd w:id="290"/>
+    </w:p>
+    <w:bookmarkStart w:id="291" w:name="_Ref430701531"/>
     <w:p>
       <w:pPr>
         <w:pStyle w:val="ListParagraph"/>
@@ -17082,7 +17185,7 @@
         </w:rPr>
         <w:t xml:space="preserve"> serial semantics.</w:t>
       </w:r>
-      <w:bookmarkEnd w:id="286"/>
+      <w:bookmarkEnd w:id="291"/>
     </w:p>
     <w:p>
       <w:pPr>
@@ -17095,7 +17198,7 @@
           <w:rFonts w:asciiTheme="minorHAnsi" w:hAnsiTheme="minorHAnsi"/>
         </w:rPr>
       </w:pPr>
-      <w:bookmarkStart w:id="287" w:name="_Ref430701535"/>
+      <w:bookmarkStart w:id="292" w:name="_Ref430701535"/>
       <w:r>
         <w:rPr>
           <w:rFonts w:asciiTheme="minorHAnsi" w:hAnsiTheme="minorHAnsi"/>
@@ -17177,8 +17280,8 @@
         </w:rPr>
         <w:t xml:space="preserve">forward lexical dependence.  </w:t>
       </w:r>
-      <w:bookmarkStart w:id="288" w:name="_Ref430702327"/>
-      <w:bookmarkEnd w:id="287"/>
+      <w:bookmarkStart w:id="293" w:name="_Ref430702327"/>
+      <w:bookmarkEnd w:id="292"/>
     </w:p>
     <w:p>
       <w:pPr>
@@ -17200,7 +17303,7 @@
           <w:t>Cray Assembly Language (CAL) for Cray X1 Systems Reference Manual, Section 2.6</w:t>
         </w:r>
       </w:hyperlink>
-      <w:bookmarkEnd w:id="288"/>
+      <w:bookmarkEnd w:id="293"/>
       <w:r>
         <w:rPr>
           <w:rFonts w:asciiTheme="minorHAnsi" w:hAnsiTheme="minorHAnsi"/>
@@ -17239,14 +17342,14 @@
           <w:rFonts w:asciiTheme="minorHAnsi" w:hAnsiTheme="minorHAnsi"/>
         </w:rPr>
       </w:pPr>
-      <w:bookmarkStart w:id="289" w:name="_Ref430783129"/>
+      <w:bookmarkStart w:id="294" w:name="_Ref430783129"/>
       <w:r>
         <w:rPr>
           <w:rFonts w:asciiTheme="minorHAnsi" w:hAnsiTheme="minorHAnsi"/>
         </w:rPr>
         <w:t>Michael Wolfe, “Loop Skewing: The Wavefront Method Revisited”, Int. J. of Parallel Programming 15(4), 1986, pp. 279-293.</w:t>
       </w:r>
-      <w:bookmarkEnd w:id="289"/>
+      <w:bookmarkEnd w:id="294"/>
     </w:p>
     <w:p>
       <w:pPr>
@@ -17425,21 +17528,11 @@
     <w:pPr>
       <w:pStyle w:val="Footer"/>
     </w:pPr>
-    <w:r>
-      <w:fldChar w:fldCharType="begin"/>
-    </w:r>
-    <w:r>
-      <w:instrText xml:space="preserve"> DOCPROPERTY  "Document number"  \* MERGEFORMAT </w:instrText>
-    </w:r>
-    <w:r>
-      <w:fldChar w:fldCharType="separate"/>
-    </w:r>
-    <w:r>
-      <w:t>D0076r2</w:t>
-    </w:r>
-    <w:r>
-      <w:fldChar w:fldCharType="end"/>
-    </w:r>
+    <w:fldSimple w:instr=" DOCPROPERTY  &quot;Document number&quot;  \* MERGEFORMAT ">
+      <w:r>
+        <w:t>D0076r2</w:t>
+      </w:r>
+    </w:fldSimple>
     <w:r>
       <w:t xml:space="preserve"> </w:t>
     </w:r>
@@ -17454,7 +17547,6 @@
         <w:dataBinding w:prefixMappings="xmlns:ns0='http://purl.org/dc/elements/1.1/' xmlns:ns1='http://schemas.openxmlformats.org/package/2006/metadata/core-properties' " w:xpath="/ns1:coreProperties[1]/ns0:title[1]" w:storeItemID="{6C3C8BC8-F283-45AE-878A-BAB7291924A1}"/>
         <w:text/>
       </w:sdtPr>
-      <w:sdtEndPr/>
       <w:sdtContent>
         <w:r>
           <w:t>Vector and Wavefront Policies</w:t>
@@ -17709,7 +17801,7 @@
           <w:rPr>
             <w:noProof/>
           </w:rPr>
-          <w:t>9</w:t>
+          <w:t>14</w:t>
         </w:r>
         <w:r>
           <w:rPr>
@@ -23295,6 +23387,7 @@
   <w:style w:type="character" w:default="1" w:styleId="DefaultParagraphFont">
     <w:name w:val="Default Paragraph Font"/>
     <w:uiPriority w:val="1"/>
+    <w:semiHidden/>
     <w:unhideWhenUsed/>
   </w:style>
   <w:style w:type="table" w:default="1" w:styleId="TableNormal">
@@ -24022,12 +24115,14 @@
     <w:rsid w:val="00176866"/>
     <w:rsid w:val="001B742B"/>
     <w:rsid w:val="00290AE7"/>
+    <w:rsid w:val="00376C02"/>
     <w:rsid w:val="003835B9"/>
     <w:rsid w:val="003F5DE9"/>
     <w:rsid w:val="00565C49"/>
     <w:rsid w:val="006C1A57"/>
     <w:rsid w:val="007A5F8E"/>
     <w:rsid w:val="00AD5A4E"/>
+    <w:rsid w:val="00CC3A82"/>
     <w:rsid w:val="00E13568"/>
     <w:rsid w:val="00E7573E"/>
     <w:rsid w:val="00EE2C00"/>
@@ -24793,7 +24888,7 @@
 </file>
 
 <file path=customXml/itemProps1.xml><?xml version="1.0" encoding="utf-8"?>
-<ds:datastoreItem xmlns:ds="http://schemas.openxmlformats.org/officeDocument/2006/customXml" ds:itemID="{C5A1BA38-66C9-4BC6-A23C-8C26860A2773}">
+<ds:datastoreItem xmlns:ds="http://schemas.openxmlformats.org/officeDocument/2006/customXml" ds:itemID="{BC2C3B61-A360-418D-B58D-32D62C78A220}">
   <ds:schemaRefs>
     <ds:schemaRef ds:uri="http://schemas.openxmlformats.org/officeDocument/2006/bibliography"/>
   </ds:schemaRefs>

</xml_diff>